<commit_message>
example added as a separate project
</commit_message>
<xml_diff>
--- a/CourseOutline_EAI-Patterns.docx
+++ b/CourseOutline_EAI-Patterns.docx
@@ -6,353 +6,1503 @@
       <w:pPr>
         <w:pStyle w:val="Title"/>
       </w:pPr>
+      <w:r>
+        <w:t>Enterprise Application Integration Patterns</w:t>
+      </w:r>
+      <w:r>
+        <w:t xml:space="preserve"> – Course Outline</w:t>
+      </w:r>
+    </w:p>
+    <w:p>
+      <w:pPr>
+        <w:pStyle w:val="Heading1"/>
+      </w:pPr>
+      <w:r>
+        <w:t>Duration</w:t>
+      </w:r>
+    </w:p>
+    <w:p>
+      <w:r>
+        <w:t>2</w:t>
+      </w:r>
+      <w:r>
+        <w:t xml:space="preserve"> days</w:t>
+      </w:r>
+    </w:p>
+    <w:p>
+      <w:pPr>
+        <w:pStyle w:val="Heading1"/>
+      </w:pPr>
+      <w:r>
+        <w:t>Objectives</w:t>
+      </w:r>
+    </w:p>
+    <w:p>
+      <w:pPr>
+        <w:jc w:val="both"/>
+      </w:pPr>
+      <w:r>
+        <w:t xml:space="preserve">After this course the </w:t>
+      </w:r>
+      <w:r>
+        <w:t>participants</w:t>
+      </w:r>
+      <w:r>
+        <w:t xml:space="preserve"> will understand the capabilities of </w:t>
+      </w:r>
+      <w:r>
+        <w:t>Apache Camel</w:t>
+      </w:r>
+    </w:p>
+    <w:p>
+      <w:pPr>
+        <w:numPr>
+          <w:ilvl w:val="0"/>
+          <w:numId w:val="1"/>
+        </w:numPr>
+        <w:jc w:val="both"/>
+      </w:pPr>
+      <w:r>
+        <w:t xml:space="preserve">Understanding </w:t>
+      </w:r>
+      <w:r>
+        <w:t>EAI Patterns and standard notations used for elements participating in EAI</w:t>
+      </w:r>
+    </w:p>
+    <w:p>
+      <w:pPr>
+        <w:numPr>
+          <w:ilvl w:val="0"/>
+          <w:numId w:val="1"/>
+        </w:numPr>
+        <w:jc w:val="both"/>
+      </w:pPr>
+      <w:r>
+        <w:t xml:space="preserve">Understand how to split complex integration scenarios into smaller </w:t>
+      </w:r>
+      <w:r>
+        <w:t>recurring problems</w:t>
+      </w:r>
+      <w:r>
+        <w:t xml:space="preserve"> solved using individual EAI Patterns</w:t>
+      </w:r>
+    </w:p>
+    <w:p>
+      <w:pPr>
+        <w:numPr>
+          <w:ilvl w:val="0"/>
+          <w:numId w:val="1"/>
+        </w:numPr>
+        <w:jc w:val="both"/>
+      </w:pPr>
+      <w:r>
+        <w:t xml:space="preserve">How to implement Enterprise </w:t>
+      </w:r>
+      <w:r>
+        <w:t xml:space="preserve">Application </w:t>
+      </w:r>
+      <w:r>
+        <w:t xml:space="preserve">Integration Patterns (EIPs) using Apache Camel and how to </w:t>
+      </w:r>
+      <w:r>
+        <w:t xml:space="preserve">deploy and run on Apache </w:t>
+      </w:r>
+      <w:proofErr w:type="spellStart"/>
+      <w:r>
+        <w:t>Karaf</w:t>
+      </w:r>
+      <w:proofErr w:type="spellEnd"/>
+    </w:p>
+    <w:p>
+      <w:pPr>
+        <w:numPr>
+          <w:ilvl w:val="0"/>
+          <w:numId w:val="1"/>
+        </w:numPr>
+        <w:jc w:val="both"/>
+      </w:pPr>
+      <w:r>
+        <w:t xml:space="preserve">Understanding SEDA queues, integration with Apache </w:t>
+      </w:r>
+      <w:proofErr w:type="spellStart"/>
+      <w:r>
+        <w:t>ActiveMQ</w:t>
+      </w:r>
+      <w:proofErr w:type="spellEnd"/>
+      <w:r>
+        <w:t xml:space="preserve"> through </w:t>
+      </w:r>
+      <w:r>
+        <w:t xml:space="preserve">Blueprint </w:t>
+      </w:r>
+      <w:r>
+        <w:t>XML DSL as well as using programmatic API</w:t>
+      </w:r>
+      <w:r>
+        <w:t xml:space="preserve">. </w:t>
+      </w:r>
+    </w:p>
+    <w:p>
+      <w:pPr>
+        <w:numPr>
+          <w:ilvl w:val="0"/>
+          <w:numId w:val="1"/>
+        </w:numPr>
+        <w:jc w:val="both"/>
+      </w:pPr>
+      <w:r>
+        <w:t xml:space="preserve">Understanding different types of end points – FTP, JMS, DB, </w:t>
+      </w:r>
+      <w:proofErr w:type="spellStart"/>
+      <w:r>
+        <w:t>Webservices</w:t>
+      </w:r>
+      <w:proofErr w:type="spellEnd"/>
+      <w:r>
+        <w:t xml:space="preserve"> and custom endpoint (both producer and consumer)</w:t>
+      </w:r>
+    </w:p>
+    <w:p>
+      <w:pPr>
+        <w:numPr>
+          <w:ilvl w:val="0"/>
+          <w:numId w:val="1"/>
+        </w:numPr>
+        <w:jc w:val="both"/>
+      </w:pPr>
+      <w:r>
+        <w:t>Understanding message parsers and formatters – CSV, Fixed Length, Custom</w:t>
+      </w:r>
+      <w:r>
+        <w:t xml:space="preserve"> endpoint</w:t>
+      </w:r>
+    </w:p>
+    <w:p>
+      <w:pPr>
+        <w:numPr>
+          <w:ilvl w:val="0"/>
+          <w:numId w:val="1"/>
+        </w:numPr>
+        <w:jc w:val="both"/>
+      </w:pPr>
+      <w:r>
+        <w:t>Understanding intermediate processor component to do transformation, message enrichment</w:t>
+      </w:r>
+      <w:r>
+        <w:t xml:space="preserve"> and writing custom </w:t>
+      </w:r>
+      <w:r>
+        <w:t>processor</w:t>
+      </w:r>
+    </w:p>
+    <w:p>
+      <w:pPr>
+        <w:numPr>
+          <w:ilvl w:val="0"/>
+          <w:numId w:val="1"/>
+        </w:numPr>
+        <w:jc w:val="both"/>
+      </w:pPr>
+      <w:r>
+        <w:t>Understanding and using content based routers</w:t>
+      </w:r>
+    </w:p>
+    <w:p>
+      <w:pPr>
+        <w:numPr>
+          <w:ilvl w:val="0"/>
+          <w:numId w:val="1"/>
+        </w:numPr>
+        <w:jc w:val="both"/>
+      </w:pPr>
+      <w:r>
+        <w:t xml:space="preserve">Understand relevance of EAI Patterns in the era of Big Data, </w:t>
+      </w:r>
+      <w:proofErr w:type="spellStart"/>
+      <w:r>
+        <w:t>IoT</w:t>
+      </w:r>
+      <w:proofErr w:type="spellEnd"/>
+      <w:r>
+        <w:t xml:space="preserve">, Cloud and </w:t>
+      </w:r>
+      <w:proofErr w:type="spellStart"/>
+      <w:r>
+        <w:t>Microservices</w:t>
+      </w:r>
+      <w:proofErr w:type="spellEnd"/>
+    </w:p>
+    <w:p>
+      <w:pPr>
+        <w:numPr>
+          <w:ilvl w:val="0"/>
+          <w:numId w:val="1"/>
+        </w:numPr>
+        <w:jc w:val="both"/>
+      </w:pPr>
+      <w:r>
+        <w:t xml:space="preserve">Understand some of the </w:t>
+      </w:r>
+      <w:proofErr w:type="spellStart"/>
+      <w:r>
+        <w:t>Microservices</w:t>
+      </w:r>
+      <w:proofErr w:type="spellEnd"/>
+      <w:r>
+        <w:t xml:space="preserve"> Patterns</w:t>
+      </w:r>
+    </w:p>
+    <w:p>
+      <w:pPr>
+        <w:pStyle w:val="Heading1"/>
+      </w:pPr>
+      <w:r>
+        <w:t>Audience</w:t>
+      </w:r>
+    </w:p>
+    <w:p>
+      <w:pPr>
+        <w:jc w:val="both"/>
+      </w:pPr>
+      <w:r>
+        <w:t xml:space="preserve">This course is for architects and </w:t>
+      </w:r>
+      <w:r>
+        <w:t xml:space="preserve">senior </w:t>
+      </w:r>
+      <w:r>
+        <w:t xml:space="preserve">developers who </w:t>
+      </w:r>
+      <w:r>
+        <w:t>have worked on several parts of Application Integration solution using leading, proprietary EAI tools / software like TIBCO.</w:t>
+      </w:r>
+    </w:p>
+    <w:p>
+      <w:pPr>
+        <w:pStyle w:val="Heading1"/>
+      </w:pPr>
+      <w:r>
+        <w:t>Pre-requisite</w:t>
+      </w:r>
+    </w:p>
+    <w:p>
+      <w:pPr>
+        <w:numPr>
+          <w:ilvl w:val="0"/>
+          <w:numId w:val="1"/>
+        </w:numPr>
+        <w:jc w:val="both"/>
+      </w:pPr>
+      <w:r>
+        <w:t>A good knowledge of solving integration problems</w:t>
+      </w:r>
+    </w:p>
+    <w:p>
+      <w:pPr>
+        <w:numPr>
+          <w:ilvl w:val="0"/>
+          <w:numId w:val="1"/>
+        </w:numPr>
+        <w:jc w:val="both"/>
+      </w:pPr>
+      <w:r>
+        <w:lastRenderedPageBreak/>
+        <w:t>A basic understanding of distributed systems concepts (SOA, web services</w:t>
+      </w:r>
+      <w:r>
+        <w:t>, messaging</w:t>
+      </w:r>
+      <w:r>
+        <w:t>) and the related standards</w:t>
+      </w:r>
+    </w:p>
+    <w:p>
+      <w:pPr>
+        <w:numPr>
+          <w:ilvl w:val="0"/>
+          <w:numId w:val="1"/>
+        </w:numPr>
+        <w:jc w:val="both"/>
+      </w:pPr>
+      <w:r>
+        <w:t>Though not mandatory, a</w:t>
+      </w:r>
+      <w:r>
+        <w:t xml:space="preserve"> good working knowledge of Java, including a good understanding of Java developments tools (Maven, Eclipse)</w:t>
+      </w:r>
+      <w:r>
+        <w:t xml:space="preserve"> is preferable as some of the examples are based on Java platforms</w:t>
+      </w:r>
+    </w:p>
+    <w:p>
+      <w:pPr>
+        <w:pStyle w:val="Heading1"/>
+      </w:pPr>
+      <w:r>
+        <w:t>Outline</w:t>
+      </w:r>
+    </w:p>
+    <w:p>
+      <w:pPr>
+        <w:pStyle w:val="Heading2"/>
+      </w:pPr>
+      <w:r>
+        <w:t>Day 1 – Session 1</w:t>
+      </w:r>
+      <w:r>
+        <w:t xml:space="preserve"> </w:t>
+      </w:r>
+    </w:p>
+    <w:p>
+      <w:pPr>
+        <w:numPr>
+          <w:ilvl w:val="0"/>
+          <w:numId w:val="5"/>
+        </w:numPr>
+        <w:shd w:val="clear" w:color="auto" w:fill="FFFFFF"/>
+        <w:spacing w:before="100" w:beforeAutospacing="1" w:after="100" w:afterAutospacing="1" w:line="240" w:lineRule="atLeast"/>
+        <w:rPr>
+          <w:rFonts w:ascii="Verdana" w:eastAsia="Times New Roman" w:hAnsi="Verdana" w:cs="Times New Roman"/>
+          <w:sz w:val="18"/>
+          <w:szCs w:val="18"/>
+          <w:highlight w:val="yellow"/>
+        </w:rPr>
+      </w:pPr>
+      <w:r>
+        <w:rPr>
+          <w:rFonts w:ascii="Verdana" w:eastAsia="Times New Roman" w:hAnsi="Verdana" w:cs="Times New Roman"/>
+          <w:sz w:val="18"/>
+          <w:szCs w:val="18"/>
+          <w:highlight w:val="yellow"/>
+        </w:rPr>
+        <w:t>Solving Integration Problems using Patterns</w:t>
+      </w:r>
+    </w:p>
+    <w:p>
+      <w:pPr>
+        <w:numPr>
+          <w:ilvl w:val="0"/>
+          <w:numId w:val="5"/>
+        </w:numPr>
+        <w:shd w:val="clear" w:color="auto" w:fill="FFFFFF"/>
+        <w:spacing w:before="100" w:beforeAutospacing="1" w:after="100" w:afterAutospacing="1" w:line="240" w:lineRule="atLeast"/>
+        <w:rPr>
+          <w:rFonts w:ascii="Verdana" w:eastAsia="Times New Roman" w:hAnsi="Verdana" w:cs="Times New Roman"/>
+          <w:sz w:val="18"/>
+          <w:szCs w:val="18"/>
+          <w:highlight w:val="yellow"/>
+        </w:rPr>
+      </w:pPr>
+      <w:r>
+        <w:rPr>
+          <w:rFonts w:ascii="Verdana" w:eastAsia="Times New Roman" w:hAnsi="Verdana" w:cs="Times New Roman"/>
+          <w:sz w:val="18"/>
+          <w:szCs w:val="18"/>
+          <w:highlight w:val="yellow"/>
+        </w:rPr>
+        <w:t>Integration Styles – Compare and Contrast</w:t>
+      </w:r>
+    </w:p>
+    <w:p>
+      <w:pPr>
+        <w:numPr>
+          <w:ilvl w:val="1"/>
+          <w:numId w:val="5"/>
+        </w:numPr>
+        <w:shd w:val="clear" w:color="auto" w:fill="FFFFFF"/>
+        <w:spacing w:before="100" w:beforeAutospacing="1" w:after="100" w:afterAutospacing="1" w:line="240" w:lineRule="atLeast"/>
+        <w:rPr>
+          <w:rFonts w:ascii="Verdana" w:eastAsia="Times New Roman" w:hAnsi="Verdana" w:cs="Times New Roman"/>
+          <w:sz w:val="18"/>
+          <w:szCs w:val="18"/>
+          <w:highlight w:val="yellow"/>
+        </w:rPr>
+      </w:pPr>
+      <w:r>
+        <w:rPr>
+          <w:rFonts w:ascii="Verdana" w:eastAsia="Times New Roman" w:hAnsi="Verdana" w:cs="Times New Roman"/>
+          <w:sz w:val="18"/>
+          <w:szCs w:val="18"/>
+          <w:highlight w:val="yellow"/>
+        </w:rPr>
+        <w:t>File Transfer</w:t>
+      </w:r>
+    </w:p>
+    <w:p>
+      <w:pPr>
+        <w:numPr>
+          <w:ilvl w:val="1"/>
+          <w:numId w:val="5"/>
+        </w:numPr>
+        <w:shd w:val="clear" w:color="auto" w:fill="FFFFFF"/>
+        <w:spacing w:before="100" w:beforeAutospacing="1" w:after="100" w:afterAutospacing="1" w:line="240" w:lineRule="atLeast"/>
+        <w:rPr>
+          <w:rFonts w:ascii="Verdana" w:eastAsia="Times New Roman" w:hAnsi="Verdana" w:cs="Times New Roman"/>
+          <w:sz w:val="18"/>
+          <w:szCs w:val="18"/>
+          <w:highlight w:val="yellow"/>
+        </w:rPr>
+      </w:pPr>
+      <w:r>
+        <w:rPr>
+          <w:rFonts w:ascii="Verdana" w:eastAsia="Times New Roman" w:hAnsi="Verdana" w:cs="Times New Roman"/>
+          <w:sz w:val="18"/>
+          <w:szCs w:val="18"/>
+          <w:highlight w:val="yellow"/>
+        </w:rPr>
+        <w:t>Shared Database</w:t>
+      </w:r>
+    </w:p>
+    <w:p>
+      <w:pPr>
+        <w:numPr>
+          <w:ilvl w:val="1"/>
+          <w:numId w:val="5"/>
+        </w:numPr>
+        <w:shd w:val="clear" w:color="auto" w:fill="FFFFFF"/>
+        <w:spacing w:before="100" w:beforeAutospacing="1" w:after="100" w:afterAutospacing="1" w:line="240" w:lineRule="atLeast"/>
+        <w:rPr>
+          <w:rFonts w:ascii="Verdana" w:eastAsia="Times New Roman" w:hAnsi="Verdana" w:cs="Times New Roman"/>
+          <w:sz w:val="18"/>
+          <w:szCs w:val="18"/>
+          <w:highlight w:val="yellow"/>
+        </w:rPr>
+      </w:pPr>
+      <w:r>
+        <w:rPr>
+          <w:rFonts w:ascii="Verdana" w:eastAsia="Times New Roman" w:hAnsi="Verdana" w:cs="Times New Roman"/>
+          <w:sz w:val="18"/>
+          <w:szCs w:val="18"/>
+          <w:highlight w:val="yellow"/>
+        </w:rPr>
+        <w:t>Remote Procedure Invocation</w:t>
+      </w:r>
+    </w:p>
+    <w:p>
+      <w:pPr>
+        <w:numPr>
+          <w:ilvl w:val="1"/>
+          <w:numId w:val="5"/>
+        </w:numPr>
+        <w:shd w:val="clear" w:color="auto" w:fill="FFFFFF"/>
+        <w:spacing w:before="100" w:beforeAutospacing="1" w:after="100" w:afterAutospacing="1" w:line="240" w:lineRule="atLeast"/>
+        <w:rPr>
+          <w:rFonts w:ascii="Verdana" w:eastAsia="Times New Roman" w:hAnsi="Verdana" w:cs="Times New Roman"/>
+          <w:sz w:val="18"/>
+          <w:szCs w:val="18"/>
+          <w:highlight w:val="yellow"/>
+        </w:rPr>
+      </w:pPr>
+      <w:r>
+        <w:rPr>
+          <w:rFonts w:ascii="Verdana" w:eastAsia="Times New Roman" w:hAnsi="Verdana" w:cs="Times New Roman"/>
+          <w:sz w:val="18"/>
+          <w:szCs w:val="18"/>
+          <w:highlight w:val="yellow"/>
+        </w:rPr>
+        <w:t>Messaging</w:t>
+      </w:r>
+    </w:p>
+    <w:p>
+      <w:pPr>
+        <w:numPr>
+          <w:ilvl w:val="0"/>
+          <w:numId w:val="5"/>
+        </w:numPr>
+        <w:shd w:val="clear" w:color="auto" w:fill="FFFFFF"/>
+        <w:spacing w:before="100" w:beforeAutospacing="1" w:after="100" w:afterAutospacing="1" w:line="240" w:lineRule="atLeast"/>
+        <w:rPr>
+          <w:rFonts w:ascii="Verdana" w:eastAsia="Times New Roman" w:hAnsi="Verdana" w:cs="Times New Roman"/>
+          <w:sz w:val="18"/>
+          <w:szCs w:val="18"/>
+          <w:highlight w:val="yellow"/>
+        </w:rPr>
+      </w:pPr>
+      <w:r>
+        <w:rPr>
+          <w:rFonts w:ascii="Verdana" w:eastAsia="Times New Roman" w:hAnsi="Verdana" w:cs="Times New Roman"/>
+          <w:sz w:val="18"/>
+          <w:szCs w:val="18"/>
+          <w:highlight w:val="yellow"/>
+        </w:rPr>
+        <w:t>Components of a Messaging System</w:t>
+      </w:r>
+    </w:p>
+    <w:p>
+      <w:pPr>
+        <w:numPr>
+          <w:ilvl w:val="1"/>
+          <w:numId w:val="5"/>
+        </w:numPr>
+        <w:shd w:val="clear" w:color="auto" w:fill="FFFFFF"/>
+        <w:spacing w:before="100" w:beforeAutospacing="1" w:after="100" w:afterAutospacing="1" w:line="240" w:lineRule="atLeast"/>
+        <w:rPr>
+          <w:rFonts w:ascii="Verdana" w:eastAsia="Times New Roman" w:hAnsi="Verdana" w:cs="Times New Roman"/>
+          <w:sz w:val="18"/>
+          <w:szCs w:val="18"/>
+          <w:highlight w:val="yellow"/>
+        </w:rPr>
+      </w:pPr>
+      <w:r>
+        <w:rPr>
+          <w:rFonts w:ascii="Verdana" w:eastAsia="Times New Roman" w:hAnsi="Verdana" w:cs="Times New Roman"/>
+          <w:sz w:val="18"/>
+          <w:szCs w:val="18"/>
+          <w:highlight w:val="yellow"/>
+        </w:rPr>
+        <w:t>Message Channel</w:t>
+      </w:r>
+    </w:p>
+    <w:p>
+      <w:pPr>
+        <w:numPr>
+          <w:ilvl w:val="1"/>
+          <w:numId w:val="5"/>
+        </w:numPr>
+        <w:shd w:val="clear" w:color="auto" w:fill="FFFFFF"/>
+        <w:spacing w:before="100" w:beforeAutospacing="1" w:after="100" w:afterAutospacing="1" w:line="240" w:lineRule="atLeast"/>
+        <w:rPr>
+          <w:rFonts w:ascii="Verdana" w:eastAsia="Times New Roman" w:hAnsi="Verdana" w:cs="Times New Roman"/>
+          <w:sz w:val="18"/>
+          <w:szCs w:val="18"/>
+          <w:highlight w:val="yellow"/>
+        </w:rPr>
+      </w:pPr>
+      <w:r>
+        <w:rPr>
+          <w:rFonts w:ascii="Verdana" w:eastAsia="Times New Roman" w:hAnsi="Verdana" w:cs="Times New Roman"/>
+          <w:sz w:val="18"/>
+          <w:szCs w:val="18"/>
+          <w:highlight w:val="yellow"/>
+        </w:rPr>
+        <w:t>Message</w:t>
+      </w:r>
+    </w:p>
+    <w:p>
+      <w:pPr>
+        <w:numPr>
+          <w:ilvl w:val="1"/>
+          <w:numId w:val="5"/>
+        </w:numPr>
+        <w:shd w:val="clear" w:color="auto" w:fill="FFFFFF"/>
+        <w:spacing w:before="100" w:beforeAutospacing="1" w:after="100" w:afterAutospacing="1" w:line="240" w:lineRule="atLeast"/>
+        <w:rPr>
+          <w:rFonts w:ascii="Verdana" w:eastAsia="Times New Roman" w:hAnsi="Verdana" w:cs="Times New Roman"/>
+          <w:sz w:val="18"/>
+          <w:szCs w:val="18"/>
+          <w:highlight w:val="yellow"/>
+        </w:rPr>
+      </w:pPr>
+      <w:r>
+        <w:rPr>
+          <w:rFonts w:ascii="Verdana" w:eastAsia="Times New Roman" w:hAnsi="Verdana" w:cs="Times New Roman"/>
+          <w:sz w:val="18"/>
+          <w:szCs w:val="18"/>
+          <w:highlight w:val="yellow"/>
+        </w:rPr>
+        <w:t>Message Endpoint</w:t>
+      </w:r>
+    </w:p>
+    <w:p>
+      <w:pPr>
+        <w:numPr>
+          <w:ilvl w:val="1"/>
+          <w:numId w:val="5"/>
+        </w:numPr>
+        <w:shd w:val="clear" w:color="auto" w:fill="FFFFFF"/>
+        <w:spacing w:before="100" w:beforeAutospacing="1" w:after="100" w:afterAutospacing="1" w:line="240" w:lineRule="atLeast"/>
+        <w:rPr>
+          <w:rFonts w:ascii="Verdana" w:eastAsia="Times New Roman" w:hAnsi="Verdana" w:cs="Times New Roman"/>
+          <w:sz w:val="18"/>
+          <w:szCs w:val="18"/>
+          <w:highlight w:val="yellow"/>
+        </w:rPr>
+      </w:pPr>
+      <w:r>
+        <w:rPr>
+          <w:rFonts w:ascii="Verdana" w:eastAsia="Times New Roman" w:hAnsi="Verdana" w:cs="Times New Roman"/>
+          <w:sz w:val="18"/>
+          <w:szCs w:val="18"/>
+          <w:highlight w:val="yellow"/>
+        </w:rPr>
+        <w:t>Message Translator</w:t>
+      </w:r>
+    </w:p>
+    <w:p>
+      <w:pPr>
+        <w:numPr>
+          <w:ilvl w:val="1"/>
+          <w:numId w:val="5"/>
+        </w:numPr>
+        <w:shd w:val="clear" w:color="auto" w:fill="FFFFFF"/>
+        <w:spacing w:before="100" w:beforeAutospacing="1" w:after="100" w:afterAutospacing="1" w:line="240" w:lineRule="atLeast"/>
+        <w:rPr>
+          <w:rFonts w:ascii="Verdana" w:eastAsia="Times New Roman" w:hAnsi="Verdana" w:cs="Times New Roman"/>
+          <w:sz w:val="18"/>
+          <w:szCs w:val="18"/>
+          <w:highlight w:val="yellow"/>
+        </w:rPr>
+      </w:pPr>
+      <w:r>
+        <w:rPr>
+          <w:rFonts w:ascii="Verdana" w:eastAsia="Times New Roman" w:hAnsi="Verdana" w:cs="Times New Roman"/>
+          <w:sz w:val="18"/>
+          <w:szCs w:val="18"/>
+          <w:highlight w:val="yellow"/>
+        </w:rPr>
+        <w:t>Message Router</w:t>
+      </w:r>
+    </w:p>
+    <w:p>
+      <w:pPr>
+        <w:numPr>
+          <w:ilvl w:val="1"/>
+          <w:numId w:val="5"/>
+        </w:numPr>
+        <w:shd w:val="clear" w:color="auto" w:fill="FFFFFF"/>
+        <w:spacing w:before="100" w:beforeAutospacing="1" w:after="100" w:afterAutospacing="1" w:line="240" w:lineRule="atLeast"/>
+        <w:rPr>
+          <w:rFonts w:ascii="Verdana" w:eastAsia="Times New Roman" w:hAnsi="Verdana" w:cs="Times New Roman"/>
+          <w:sz w:val="18"/>
+          <w:szCs w:val="18"/>
+          <w:highlight w:val="yellow"/>
+        </w:rPr>
+      </w:pPr>
+      <w:r>
+        <w:rPr>
+          <w:rFonts w:ascii="Verdana" w:eastAsia="Times New Roman" w:hAnsi="Verdana" w:cs="Times New Roman"/>
+          <w:sz w:val="18"/>
+          <w:szCs w:val="18"/>
+          <w:highlight w:val="yellow"/>
+        </w:rPr>
+        <w:t>Pipes and Filters</w:t>
+      </w:r>
+    </w:p>
+    <w:p>
+      <w:pPr>
+        <w:numPr>
+          <w:ilvl w:val="0"/>
+          <w:numId w:val="5"/>
+        </w:numPr>
+        <w:shd w:val="clear" w:color="auto" w:fill="FFFFFF"/>
+        <w:spacing w:before="100" w:beforeAutospacing="1" w:after="100" w:afterAutospacing="1" w:line="240" w:lineRule="atLeast"/>
+        <w:rPr>
+          <w:rFonts w:ascii="Verdana" w:eastAsia="Times New Roman" w:hAnsi="Verdana" w:cs="Times New Roman"/>
+          <w:sz w:val="18"/>
+          <w:szCs w:val="18"/>
+          <w:highlight w:val="yellow"/>
+        </w:rPr>
+      </w:pPr>
+      <w:r>
+        <w:rPr>
+          <w:rFonts w:ascii="Verdana" w:eastAsia="Times New Roman" w:hAnsi="Verdana" w:cs="Times New Roman"/>
+          <w:sz w:val="18"/>
+          <w:szCs w:val="18"/>
+          <w:highlight w:val="yellow"/>
+        </w:rPr>
+        <w:t>Case Study / Demo of a typical Integration Problem using Apache Camel and some of its out-of-the-box components</w:t>
+      </w:r>
+    </w:p>
+    <w:p>
+      <w:pPr>
+        <w:pStyle w:val="Heading2"/>
+      </w:pPr>
+      <w:r>
+        <w:t>Day 1 – Session 2</w:t>
+      </w:r>
+    </w:p>
+    <w:p>
+      <w:pPr>
+        <w:numPr>
+          <w:ilvl w:val="0"/>
+          <w:numId w:val="5"/>
+        </w:numPr>
+        <w:shd w:val="clear" w:color="auto" w:fill="FFFFFF"/>
+        <w:spacing w:before="100" w:beforeAutospacing="1" w:after="100" w:afterAutospacing="1" w:line="240" w:lineRule="atLeast"/>
+        <w:rPr>
+          <w:rFonts w:ascii="Verdana" w:eastAsia="Times New Roman" w:hAnsi="Verdana" w:cs="Times New Roman"/>
+          <w:sz w:val="18"/>
+          <w:szCs w:val="18"/>
+          <w:highlight w:val="yellow"/>
+        </w:rPr>
+      </w:pPr>
+      <w:r>
+        <w:rPr>
+          <w:highlight w:val="yellow"/>
+        </w:rPr>
+        <w:t>Characteristics of Messaging Channel</w:t>
+      </w:r>
+    </w:p>
+    <w:p>
+      <w:pPr>
+        <w:numPr>
+          <w:ilvl w:val="1"/>
+          <w:numId w:val="5"/>
+        </w:numPr>
+        <w:shd w:val="clear" w:color="auto" w:fill="FFFFFF"/>
+        <w:spacing w:before="100" w:beforeAutospacing="1" w:after="100" w:afterAutospacing="1" w:line="240" w:lineRule="atLeast"/>
+        <w:rPr>
+          <w:rFonts w:ascii="Verdana" w:eastAsia="Times New Roman" w:hAnsi="Verdana" w:cs="Times New Roman"/>
+          <w:sz w:val="18"/>
+          <w:szCs w:val="18"/>
+          <w:highlight w:val="yellow"/>
+        </w:rPr>
+      </w:pPr>
+      <w:r>
+        <w:rPr>
+          <w:rFonts w:ascii="Verdana" w:eastAsia="Times New Roman" w:hAnsi="Verdana" w:cs="Times New Roman"/>
+          <w:sz w:val="18"/>
+          <w:szCs w:val="18"/>
+          <w:highlight w:val="yellow"/>
+        </w:rPr>
+        <w:t>Point-to-Point Channel</w:t>
+      </w:r>
+    </w:p>
+    <w:p>
+      <w:pPr>
+        <w:numPr>
+          <w:ilvl w:val="1"/>
+          <w:numId w:val="5"/>
+        </w:numPr>
+        <w:shd w:val="clear" w:color="auto" w:fill="FFFFFF"/>
+        <w:spacing w:before="100" w:beforeAutospacing="1" w:after="100" w:afterAutospacing="1" w:line="240" w:lineRule="atLeast"/>
+        <w:rPr>
+          <w:rFonts w:ascii="Verdana" w:eastAsia="Times New Roman" w:hAnsi="Verdana" w:cs="Times New Roman"/>
+          <w:sz w:val="18"/>
+          <w:szCs w:val="18"/>
+          <w:highlight w:val="yellow"/>
+        </w:rPr>
+      </w:pPr>
+      <w:r>
+        <w:rPr>
+          <w:rFonts w:ascii="Verdana" w:eastAsia="Times New Roman" w:hAnsi="Verdana" w:cs="Times New Roman"/>
+          <w:sz w:val="18"/>
+          <w:szCs w:val="18"/>
+          <w:highlight w:val="yellow"/>
+        </w:rPr>
+        <w:t>Publish-Subscribe Channel</w:t>
+      </w:r>
+    </w:p>
+    <w:p>
+      <w:pPr>
+        <w:numPr>
+          <w:ilvl w:val="1"/>
+          <w:numId w:val="5"/>
+        </w:numPr>
+        <w:shd w:val="clear" w:color="auto" w:fill="FFFFFF"/>
+        <w:spacing w:before="100" w:beforeAutospacing="1" w:after="100" w:afterAutospacing="1" w:line="240" w:lineRule="atLeast"/>
+        <w:rPr>
+          <w:rFonts w:ascii="Verdana" w:eastAsia="Times New Roman" w:hAnsi="Verdana" w:cs="Times New Roman"/>
+          <w:sz w:val="18"/>
+          <w:szCs w:val="18"/>
+          <w:highlight w:val="yellow"/>
+        </w:rPr>
+      </w:pPr>
+      <w:r>
+        <w:rPr>
+          <w:rFonts w:ascii="Verdana" w:eastAsia="Times New Roman" w:hAnsi="Verdana" w:cs="Times New Roman"/>
+          <w:sz w:val="18"/>
+          <w:szCs w:val="18"/>
+          <w:highlight w:val="yellow"/>
+        </w:rPr>
+        <w:t>Datatype Channel</w:t>
+      </w:r>
+    </w:p>
+    <w:p>
+      <w:pPr>
+        <w:numPr>
+          <w:ilvl w:val="1"/>
+          <w:numId w:val="5"/>
+        </w:numPr>
+        <w:shd w:val="clear" w:color="auto" w:fill="FFFFFF"/>
+        <w:spacing w:before="100" w:beforeAutospacing="1" w:after="100" w:afterAutospacing="1" w:line="240" w:lineRule="atLeast"/>
+        <w:rPr>
+          <w:rFonts w:ascii="Verdana" w:eastAsia="Times New Roman" w:hAnsi="Verdana" w:cs="Times New Roman"/>
+          <w:sz w:val="18"/>
+          <w:szCs w:val="18"/>
+          <w:highlight w:val="yellow"/>
+        </w:rPr>
+      </w:pPr>
+      <w:r>
+        <w:rPr>
+          <w:rFonts w:ascii="Verdana" w:eastAsia="Times New Roman" w:hAnsi="Verdana" w:cs="Times New Roman"/>
+          <w:sz w:val="18"/>
+          <w:szCs w:val="18"/>
+          <w:highlight w:val="yellow"/>
+        </w:rPr>
+        <w:t>Invalid Message Channel</w:t>
+      </w:r>
+    </w:p>
+    <w:p>
+      <w:pPr>
+        <w:numPr>
+          <w:ilvl w:val="1"/>
+          <w:numId w:val="5"/>
+        </w:numPr>
+        <w:shd w:val="clear" w:color="auto" w:fill="FFFFFF"/>
+        <w:spacing w:before="100" w:beforeAutospacing="1" w:after="100" w:afterAutospacing="1" w:line="240" w:lineRule="atLeast"/>
+        <w:rPr>
+          <w:rFonts w:ascii="Verdana" w:eastAsia="Times New Roman" w:hAnsi="Verdana" w:cs="Times New Roman"/>
+          <w:sz w:val="18"/>
+          <w:szCs w:val="18"/>
+          <w:highlight w:val="yellow"/>
+        </w:rPr>
+      </w:pPr>
+      <w:r>
+        <w:rPr>
+          <w:rFonts w:ascii="Verdana" w:eastAsia="Times New Roman" w:hAnsi="Verdana" w:cs="Times New Roman"/>
+          <w:sz w:val="18"/>
+          <w:szCs w:val="18"/>
+          <w:highlight w:val="yellow"/>
+        </w:rPr>
+        <w:t>Dead Letter Channel</w:t>
+      </w:r>
+    </w:p>
+    <w:p>
+      <w:pPr>
+        <w:numPr>
+          <w:ilvl w:val="1"/>
+          <w:numId w:val="5"/>
+        </w:numPr>
+        <w:shd w:val="clear" w:color="auto" w:fill="FFFFFF"/>
+        <w:spacing w:before="100" w:beforeAutospacing="1" w:after="100" w:afterAutospacing="1" w:line="240" w:lineRule="atLeast"/>
+        <w:rPr>
+          <w:rFonts w:ascii="Verdana" w:eastAsia="Times New Roman" w:hAnsi="Verdana" w:cs="Times New Roman"/>
+          <w:sz w:val="18"/>
+          <w:szCs w:val="18"/>
+          <w:highlight w:val="yellow"/>
+        </w:rPr>
+      </w:pPr>
+      <w:r>
+        <w:rPr>
+          <w:rFonts w:ascii="Verdana" w:eastAsia="Times New Roman" w:hAnsi="Verdana" w:cs="Times New Roman"/>
+          <w:sz w:val="18"/>
+          <w:szCs w:val="18"/>
+          <w:highlight w:val="yellow"/>
+        </w:rPr>
+        <w:t>Guaranteed Delivery – Reliable Queues and Durable Consumers</w:t>
+      </w:r>
+    </w:p>
+    <w:p>
+      <w:pPr>
+        <w:numPr>
+          <w:ilvl w:val="1"/>
+          <w:numId w:val="5"/>
+        </w:numPr>
+        <w:shd w:val="clear" w:color="auto" w:fill="FFFFFF"/>
+        <w:spacing w:before="100" w:beforeAutospacing="1" w:after="100" w:afterAutospacing="1" w:line="240" w:lineRule="atLeast"/>
+        <w:rPr>
+          <w:rFonts w:ascii="Verdana" w:eastAsia="Times New Roman" w:hAnsi="Verdana" w:cs="Times New Roman"/>
+          <w:sz w:val="18"/>
+          <w:szCs w:val="18"/>
+          <w:highlight w:val="yellow"/>
+        </w:rPr>
+      </w:pPr>
+      <w:r>
+        <w:rPr>
+          <w:rFonts w:ascii="Verdana" w:eastAsia="Times New Roman" w:hAnsi="Verdana" w:cs="Times New Roman"/>
+          <w:sz w:val="18"/>
+          <w:szCs w:val="18"/>
+          <w:highlight w:val="yellow"/>
+        </w:rPr>
+        <w:t>Channel Adapter</w:t>
+      </w:r>
+    </w:p>
+    <w:p>
+      <w:pPr>
+        <w:numPr>
+          <w:ilvl w:val="1"/>
+          <w:numId w:val="5"/>
+        </w:numPr>
+        <w:shd w:val="clear" w:color="auto" w:fill="FFFFFF"/>
+        <w:spacing w:before="100" w:beforeAutospacing="1" w:after="100" w:afterAutospacing="1" w:line="240" w:lineRule="atLeast"/>
+        <w:rPr>
+          <w:rFonts w:ascii="Verdana" w:eastAsia="Times New Roman" w:hAnsi="Verdana" w:cs="Times New Roman"/>
+          <w:sz w:val="18"/>
+          <w:szCs w:val="18"/>
+          <w:highlight w:val="yellow"/>
+        </w:rPr>
+      </w:pPr>
+      <w:r>
+        <w:rPr>
+          <w:rFonts w:ascii="Verdana" w:eastAsia="Times New Roman" w:hAnsi="Verdana" w:cs="Times New Roman"/>
+          <w:sz w:val="18"/>
+          <w:szCs w:val="18"/>
+          <w:highlight w:val="yellow"/>
+        </w:rPr>
+        <w:t>Messaging Bridge</w:t>
+      </w:r>
+    </w:p>
+    <w:p>
+      <w:pPr>
+        <w:numPr>
+          <w:ilvl w:val="1"/>
+          <w:numId w:val="5"/>
+        </w:numPr>
+        <w:shd w:val="clear" w:color="auto" w:fill="FFFFFF"/>
+        <w:spacing w:before="100" w:beforeAutospacing="1" w:after="100" w:afterAutospacing="1" w:line="240" w:lineRule="atLeast"/>
+        <w:rPr>
+          <w:rFonts w:ascii="Verdana" w:eastAsia="Times New Roman" w:hAnsi="Verdana" w:cs="Times New Roman"/>
+          <w:sz w:val="18"/>
+          <w:szCs w:val="18"/>
+          <w:highlight w:val="yellow"/>
+        </w:rPr>
+      </w:pPr>
+      <w:r>
+        <w:rPr>
+          <w:rFonts w:ascii="Verdana" w:eastAsia="Times New Roman" w:hAnsi="Verdana" w:cs="Times New Roman"/>
+          <w:sz w:val="18"/>
+          <w:szCs w:val="18"/>
+          <w:highlight w:val="yellow"/>
+        </w:rPr>
+        <w:t>Message Bus</w:t>
+      </w:r>
+    </w:p>
+    <w:p>
+      <w:pPr>
+        <w:numPr>
+          <w:ilvl w:val="0"/>
+          <w:numId w:val="5"/>
+        </w:numPr>
+        <w:shd w:val="clear" w:color="auto" w:fill="FFFFFF"/>
+        <w:spacing w:before="100" w:beforeAutospacing="1" w:after="100" w:afterAutospacing="1" w:line="240" w:lineRule="atLeast"/>
+        <w:rPr>
+          <w:rFonts w:ascii="Verdana" w:eastAsia="Times New Roman" w:hAnsi="Verdana" w:cs="Times New Roman"/>
+          <w:sz w:val="18"/>
+          <w:szCs w:val="18"/>
+        </w:rPr>
+      </w:pPr>
+      <w:r>
+        <w:rPr>
+          <w:rFonts w:ascii="Verdana" w:eastAsia="Times New Roman" w:hAnsi="Verdana" w:cs="Times New Roman"/>
+          <w:sz w:val="18"/>
+          <w:szCs w:val="18"/>
+          <w:highlight w:val="yellow"/>
+        </w:rPr>
+        <w:t>Case Study / Demo using Active MQ / Rabbit MQ (AMQP)</w:t>
+      </w:r>
+      <w:r>
+        <w:rPr>
+          <w:rFonts w:ascii="Verdana" w:eastAsia="Times New Roman" w:hAnsi="Verdana" w:cs="Times New Roman"/>
+          <w:sz w:val="18"/>
+          <w:szCs w:val="18"/>
+          <w:highlight w:val="yellow"/>
+        </w:rPr>
+        <w:t xml:space="preserve"> depicting p2p,</w:t>
+      </w:r>
+      <w:r>
+        <w:rPr>
+          <w:rFonts w:ascii="Verdana" w:eastAsia="Times New Roman" w:hAnsi="Verdana" w:cs="Times New Roman"/>
+          <w:sz w:val="18"/>
+          <w:szCs w:val="18"/>
+        </w:rPr>
+        <w:t xml:space="preserve"> pub-sub, request-response protocol</w:t>
+      </w:r>
+    </w:p>
+    <w:p>
+      <w:pPr>
+        <w:numPr>
+          <w:ilvl w:val="0"/>
+          <w:numId w:val="5"/>
+        </w:numPr>
+        <w:shd w:val="clear" w:color="auto" w:fill="FFFFFF"/>
+        <w:spacing w:before="100" w:beforeAutospacing="1" w:after="100" w:afterAutospacing="1" w:line="240" w:lineRule="atLeast"/>
+        <w:rPr>
+          <w:rFonts w:ascii="Verdana" w:eastAsia="Times New Roman" w:hAnsi="Verdana" w:cs="Times New Roman"/>
+          <w:sz w:val="18"/>
+          <w:szCs w:val="18"/>
+          <w:highlight w:val="yellow"/>
+        </w:rPr>
+      </w:pPr>
+      <w:r>
+        <w:rPr>
+          <w:rFonts w:ascii="Verdana" w:eastAsia="Times New Roman" w:hAnsi="Verdana" w:cs="Times New Roman"/>
+          <w:sz w:val="18"/>
+          <w:szCs w:val="18"/>
+          <w:highlight w:val="yellow"/>
+        </w:rPr>
+        <w:t xml:space="preserve">Different types of </w:t>
+      </w:r>
+      <w:r>
+        <w:rPr>
+          <w:rFonts w:ascii="Verdana" w:eastAsia="Times New Roman" w:hAnsi="Verdana" w:cs="Times New Roman"/>
+          <w:sz w:val="18"/>
+          <w:szCs w:val="18"/>
+          <w:highlight w:val="yellow"/>
+        </w:rPr>
+        <w:t>Message Construction</w:t>
+      </w:r>
+    </w:p>
+    <w:p>
+      <w:pPr>
+        <w:numPr>
+          <w:ilvl w:val="1"/>
+          <w:numId w:val="5"/>
+        </w:numPr>
+        <w:shd w:val="clear" w:color="auto" w:fill="FFFFFF"/>
+        <w:spacing w:before="100" w:beforeAutospacing="1" w:after="100" w:afterAutospacing="1" w:line="240" w:lineRule="atLeast"/>
+        <w:rPr>
+          <w:rFonts w:ascii="Verdana" w:eastAsia="Times New Roman" w:hAnsi="Verdana" w:cs="Times New Roman"/>
+          <w:sz w:val="18"/>
+          <w:szCs w:val="18"/>
+          <w:highlight w:val="yellow"/>
+        </w:rPr>
+      </w:pPr>
+      <w:r>
+        <w:rPr>
+          <w:rFonts w:ascii="Verdana" w:eastAsia="Times New Roman" w:hAnsi="Verdana" w:cs="Times New Roman"/>
+          <w:sz w:val="18"/>
+          <w:szCs w:val="18"/>
+          <w:highlight w:val="yellow"/>
+        </w:rPr>
+        <w:t>Command Message</w:t>
+      </w:r>
+    </w:p>
+    <w:p>
+      <w:pPr>
+        <w:numPr>
+          <w:ilvl w:val="1"/>
+          <w:numId w:val="5"/>
+        </w:numPr>
+        <w:shd w:val="clear" w:color="auto" w:fill="FFFFFF"/>
+        <w:spacing w:before="100" w:beforeAutospacing="1" w:after="100" w:afterAutospacing="1" w:line="240" w:lineRule="atLeast"/>
+        <w:rPr>
+          <w:rFonts w:ascii="Verdana" w:eastAsia="Times New Roman" w:hAnsi="Verdana" w:cs="Times New Roman"/>
+          <w:sz w:val="18"/>
+          <w:szCs w:val="18"/>
+          <w:highlight w:val="yellow"/>
+        </w:rPr>
+      </w:pPr>
+      <w:r>
+        <w:rPr>
+          <w:rFonts w:ascii="Verdana" w:eastAsia="Times New Roman" w:hAnsi="Verdana" w:cs="Times New Roman"/>
+          <w:sz w:val="18"/>
+          <w:szCs w:val="18"/>
+          <w:highlight w:val="yellow"/>
+        </w:rPr>
+        <w:t>Document Message</w:t>
+      </w:r>
+    </w:p>
+    <w:p>
+      <w:pPr>
+        <w:numPr>
+          <w:ilvl w:val="1"/>
+          <w:numId w:val="5"/>
+        </w:numPr>
+        <w:shd w:val="clear" w:color="auto" w:fill="FFFFFF"/>
+        <w:spacing w:before="100" w:beforeAutospacing="1" w:after="100" w:afterAutospacing="1" w:line="240" w:lineRule="atLeast"/>
+        <w:rPr>
+          <w:rFonts w:ascii="Verdana" w:eastAsia="Times New Roman" w:hAnsi="Verdana" w:cs="Times New Roman"/>
+          <w:sz w:val="18"/>
+          <w:szCs w:val="18"/>
+          <w:highlight w:val="yellow"/>
+        </w:rPr>
+      </w:pPr>
+      <w:r>
+        <w:rPr>
+          <w:rFonts w:ascii="Verdana" w:eastAsia="Times New Roman" w:hAnsi="Verdana" w:cs="Times New Roman"/>
+          <w:sz w:val="18"/>
+          <w:szCs w:val="18"/>
+          <w:highlight w:val="yellow"/>
+        </w:rPr>
+        <w:t>Event Message</w:t>
+      </w:r>
+    </w:p>
+    <w:p>
+      <w:pPr>
+        <w:numPr>
+          <w:ilvl w:val="1"/>
+          <w:numId w:val="5"/>
+        </w:numPr>
+        <w:shd w:val="clear" w:color="auto" w:fill="FFFFFF"/>
+        <w:spacing w:before="100" w:beforeAutospacing="1" w:after="100" w:afterAutospacing="1" w:line="240" w:lineRule="atLeast"/>
+        <w:rPr>
+          <w:rFonts w:ascii="Verdana" w:eastAsia="Times New Roman" w:hAnsi="Verdana" w:cs="Times New Roman"/>
+          <w:sz w:val="18"/>
+          <w:szCs w:val="18"/>
+          <w:highlight w:val="yellow"/>
+        </w:rPr>
+      </w:pPr>
+      <w:r>
+        <w:rPr>
+          <w:rFonts w:ascii="Verdana" w:eastAsia="Times New Roman" w:hAnsi="Verdana" w:cs="Times New Roman"/>
+          <w:sz w:val="18"/>
+          <w:szCs w:val="18"/>
+          <w:highlight w:val="yellow"/>
+        </w:rPr>
+        <w:t>Request – Reply</w:t>
+      </w:r>
+    </w:p>
+    <w:p>
+      <w:pPr>
+        <w:numPr>
+          <w:ilvl w:val="1"/>
+          <w:numId w:val="5"/>
+        </w:numPr>
+        <w:shd w:val="clear" w:color="auto" w:fill="FFFFFF"/>
+        <w:spacing w:before="100" w:beforeAutospacing="1" w:after="100" w:afterAutospacing="1" w:line="240" w:lineRule="atLeast"/>
+        <w:rPr>
+          <w:rFonts w:ascii="Verdana" w:eastAsia="Times New Roman" w:hAnsi="Verdana" w:cs="Times New Roman"/>
+          <w:sz w:val="18"/>
+          <w:szCs w:val="18"/>
+          <w:highlight w:val="yellow"/>
+        </w:rPr>
+      </w:pPr>
+      <w:r>
+        <w:rPr>
+          <w:rFonts w:ascii="Verdana" w:eastAsia="Times New Roman" w:hAnsi="Verdana" w:cs="Times New Roman"/>
+          <w:sz w:val="18"/>
+          <w:szCs w:val="18"/>
+          <w:highlight w:val="yellow"/>
+        </w:rPr>
+        <w:t>Return Address</w:t>
+      </w:r>
+    </w:p>
+    <w:p>
+      <w:pPr>
+        <w:numPr>
+          <w:ilvl w:val="1"/>
+          <w:numId w:val="5"/>
+        </w:numPr>
+        <w:shd w:val="clear" w:color="auto" w:fill="FFFFFF"/>
+        <w:spacing w:before="100" w:beforeAutospacing="1" w:after="100" w:afterAutospacing="1" w:line="240" w:lineRule="atLeast"/>
+        <w:rPr>
+          <w:rFonts w:ascii="Verdana" w:eastAsia="Times New Roman" w:hAnsi="Verdana" w:cs="Times New Roman"/>
+          <w:sz w:val="18"/>
+          <w:szCs w:val="18"/>
+          <w:highlight w:val="yellow"/>
+        </w:rPr>
+      </w:pPr>
+      <w:r>
+        <w:rPr>
+          <w:rFonts w:ascii="Verdana" w:eastAsia="Times New Roman" w:hAnsi="Verdana" w:cs="Times New Roman"/>
+          <w:sz w:val="18"/>
+          <w:szCs w:val="18"/>
+          <w:highlight w:val="yellow"/>
+        </w:rPr>
+        <w:t>Correlation Identifier</w:t>
+      </w:r>
+    </w:p>
+    <w:p>
+      <w:pPr>
+        <w:numPr>
+          <w:ilvl w:val="1"/>
+          <w:numId w:val="5"/>
+        </w:numPr>
+        <w:shd w:val="clear" w:color="auto" w:fill="FFFFFF"/>
+        <w:spacing w:before="100" w:beforeAutospacing="1" w:after="100" w:afterAutospacing="1" w:line="240" w:lineRule="atLeast"/>
+        <w:rPr>
+          <w:rFonts w:ascii="Verdana" w:eastAsia="Times New Roman" w:hAnsi="Verdana" w:cs="Times New Roman"/>
+          <w:sz w:val="18"/>
+          <w:szCs w:val="18"/>
+          <w:highlight w:val="yellow"/>
+        </w:rPr>
+      </w:pPr>
+      <w:r>
+        <w:rPr>
+          <w:rFonts w:ascii="Verdana" w:eastAsia="Times New Roman" w:hAnsi="Verdana" w:cs="Times New Roman"/>
+          <w:sz w:val="18"/>
+          <w:szCs w:val="18"/>
+          <w:highlight w:val="yellow"/>
+        </w:rPr>
+        <w:t>Message Sequence</w:t>
+      </w:r>
+    </w:p>
+    <w:p>
+      <w:pPr>
+        <w:numPr>
+          <w:ilvl w:val="1"/>
+          <w:numId w:val="5"/>
+        </w:numPr>
+        <w:shd w:val="clear" w:color="auto" w:fill="FFFFFF"/>
+        <w:spacing w:before="100" w:beforeAutospacing="1" w:after="100" w:afterAutospacing="1" w:line="240" w:lineRule="atLeast"/>
+        <w:rPr>
+          <w:rFonts w:ascii="Verdana" w:eastAsia="Times New Roman" w:hAnsi="Verdana" w:cs="Times New Roman"/>
+          <w:sz w:val="18"/>
+          <w:szCs w:val="18"/>
+          <w:highlight w:val="yellow"/>
+        </w:rPr>
+      </w:pPr>
+      <w:r>
+        <w:rPr>
+          <w:rFonts w:ascii="Verdana" w:eastAsia="Times New Roman" w:hAnsi="Verdana" w:cs="Times New Roman"/>
+          <w:sz w:val="18"/>
+          <w:szCs w:val="18"/>
+          <w:highlight w:val="yellow"/>
+        </w:rPr>
+        <w:lastRenderedPageBreak/>
+        <w:t>Message Expiration</w:t>
+      </w:r>
+    </w:p>
+    <w:p>
+      <w:pPr>
+        <w:numPr>
+          <w:ilvl w:val="1"/>
+          <w:numId w:val="5"/>
+        </w:numPr>
+        <w:shd w:val="clear" w:color="auto" w:fill="FFFFFF"/>
+        <w:spacing w:before="100" w:beforeAutospacing="1" w:after="100" w:afterAutospacing="1" w:line="240" w:lineRule="atLeast"/>
+        <w:rPr>
+          <w:rFonts w:ascii="Verdana" w:eastAsia="Times New Roman" w:hAnsi="Verdana" w:cs="Times New Roman"/>
+          <w:sz w:val="18"/>
+          <w:szCs w:val="18"/>
+          <w:highlight w:val="yellow"/>
+        </w:rPr>
+      </w:pPr>
+      <w:r>
+        <w:rPr>
+          <w:rFonts w:ascii="Verdana" w:eastAsia="Times New Roman" w:hAnsi="Verdana" w:cs="Times New Roman"/>
+          <w:sz w:val="18"/>
+          <w:szCs w:val="18"/>
+          <w:highlight w:val="yellow"/>
+        </w:rPr>
+        <w:t>Format Indicator</w:t>
+      </w:r>
+    </w:p>
+    <w:p>
+      <w:pPr>
+        <w:numPr>
+          <w:ilvl w:val="0"/>
+          <w:numId w:val="5"/>
+        </w:numPr>
+        <w:shd w:val="clear" w:color="auto" w:fill="FFFFFF"/>
+        <w:spacing w:before="100" w:beforeAutospacing="1" w:after="100" w:afterAutospacing="1" w:line="240" w:lineRule="atLeast"/>
+        <w:rPr>
+          <w:rFonts w:ascii="Verdana" w:eastAsia="Times New Roman" w:hAnsi="Verdana" w:cs="Times New Roman"/>
+          <w:sz w:val="18"/>
+          <w:szCs w:val="18"/>
+        </w:rPr>
+      </w:pPr>
+      <w:r>
+        <w:rPr>
+          <w:rFonts w:ascii="Verdana" w:eastAsia="Times New Roman" w:hAnsi="Verdana" w:cs="Times New Roman"/>
+          <w:sz w:val="18"/>
+          <w:szCs w:val="18"/>
+        </w:rPr>
+        <w:t>Demo</w:t>
+      </w:r>
+      <w:r>
+        <w:rPr>
+          <w:rFonts w:ascii="Verdana" w:eastAsia="Times New Roman" w:hAnsi="Verdana" w:cs="Times New Roman"/>
+          <w:sz w:val="18"/>
+          <w:szCs w:val="18"/>
+        </w:rPr>
+        <w:t>: Creating our own custom -parsers to construct message as part of orchestration.</w:t>
+      </w:r>
+    </w:p>
+    <w:p>
+      <w:pPr>
+        <w:pStyle w:val="Heading2"/>
+      </w:pPr>
+      <w:r>
+        <w:t xml:space="preserve">Day </w:t>
+      </w:r>
+      <w:r>
+        <w:t>2 – Session 1</w:t>
+      </w:r>
+    </w:p>
+    <w:p>
+      <w:pPr>
+        <w:numPr>
+          <w:ilvl w:val="0"/>
+          <w:numId w:val="5"/>
+        </w:numPr>
+        <w:shd w:val="clear" w:color="auto" w:fill="FFFFFF"/>
+        <w:spacing w:before="100" w:beforeAutospacing="1" w:after="100" w:afterAutospacing="1" w:line="240" w:lineRule="atLeast"/>
+        <w:rPr>
+          <w:rFonts w:ascii="Verdana" w:eastAsia="Times New Roman" w:hAnsi="Verdana" w:cs="Times New Roman"/>
+          <w:sz w:val="18"/>
+          <w:szCs w:val="18"/>
+        </w:rPr>
+      </w:pPr>
+      <w:r>
+        <w:rPr>
+          <w:rFonts w:ascii="Verdana" w:eastAsia="Times New Roman" w:hAnsi="Verdana" w:cs="Times New Roman"/>
+          <w:sz w:val="18"/>
+          <w:szCs w:val="18"/>
+        </w:rPr>
+        <w:t>Overv</w:t>
+      </w:r>
+      <w:r>
+        <w:rPr>
+          <w:rFonts w:ascii="Verdana" w:eastAsia="Times New Roman" w:hAnsi="Verdana" w:cs="Times New Roman"/>
+          <w:sz w:val="18"/>
+          <w:szCs w:val="18"/>
+        </w:rPr>
+        <w:t>iew of Message Routing patterns</w:t>
+      </w:r>
+    </w:p>
+    <w:p>
+      <w:pPr>
+        <w:numPr>
+          <w:ilvl w:val="1"/>
+          <w:numId w:val="5"/>
+        </w:numPr>
+        <w:shd w:val="clear" w:color="auto" w:fill="FFFFFF"/>
+        <w:spacing w:before="100" w:beforeAutospacing="1" w:after="100" w:afterAutospacing="1" w:line="240" w:lineRule="atLeast"/>
+        <w:rPr>
+          <w:rFonts w:ascii="Verdana" w:eastAsia="Times New Roman" w:hAnsi="Verdana" w:cs="Times New Roman"/>
+          <w:sz w:val="18"/>
+          <w:szCs w:val="18"/>
+        </w:rPr>
+      </w:pPr>
+      <w:r>
+        <w:rPr>
+          <w:rFonts w:ascii="Verdana" w:eastAsia="Times New Roman" w:hAnsi="Verdana" w:cs="Times New Roman"/>
+          <w:sz w:val="18"/>
+          <w:szCs w:val="18"/>
+        </w:rPr>
+        <w:t>Content Based Rout</w:t>
+      </w:r>
       <w:bookmarkStart w:id="0" w:name="_GoBack"/>
       <w:bookmarkEnd w:id="0"/>
       <w:r>
-        <w:t>Enterprise Application Integration Patterns</w:t>
-      </w:r>
-      <w:r>
-        <w:t xml:space="preserve"> – Course Outline</w:t>
-      </w:r>
-    </w:p>
-    <w:p>
-      <w:pPr>
-        <w:pStyle w:val="Heading1"/>
-      </w:pPr>
-      <w:r>
-        <w:t>Duration</w:t>
-      </w:r>
-    </w:p>
-    <w:p>
-      <w:r>
-        <w:t>2</w:t>
-      </w:r>
-      <w:r>
-        <w:t xml:space="preserve"> days</w:t>
-      </w:r>
-    </w:p>
-    <w:p>
-      <w:pPr>
-        <w:pStyle w:val="Heading1"/>
-      </w:pPr>
-      <w:r>
-        <w:t>Objectives</w:t>
-      </w:r>
-    </w:p>
-    <w:p>
-      <w:pPr>
-        <w:jc w:val="both"/>
-      </w:pPr>
-      <w:r>
-        <w:t xml:space="preserve">After this course the </w:t>
-      </w:r>
-      <w:r>
-        <w:t>participants</w:t>
-      </w:r>
-      <w:r>
-        <w:t xml:space="preserve"> will understand the capabilities of </w:t>
-      </w:r>
-      <w:r>
-        <w:t>Apache Camel</w:t>
-      </w:r>
-    </w:p>
-    <w:p>
-      <w:pPr>
-        <w:numPr>
-          <w:ilvl w:val="0"/>
-          <w:numId w:val="1"/>
-        </w:numPr>
-        <w:jc w:val="both"/>
-      </w:pPr>
-      <w:r>
-        <w:t xml:space="preserve">Understanding </w:t>
-      </w:r>
-      <w:r>
-        <w:t>EAI Patterns and standard notations used for elements participating in EAI</w:t>
-      </w:r>
-    </w:p>
-    <w:p>
-      <w:pPr>
-        <w:numPr>
-          <w:ilvl w:val="0"/>
-          <w:numId w:val="1"/>
-        </w:numPr>
-        <w:jc w:val="both"/>
-      </w:pPr>
-      <w:r>
-        <w:t xml:space="preserve">Understand how to split complex integration scenarios into smaller </w:t>
-      </w:r>
-      <w:r>
-        <w:t>recurring problems</w:t>
-      </w:r>
-      <w:r>
-        <w:t xml:space="preserve"> solved using individual EAI Patterns</w:t>
-      </w:r>
-    </w:p>
-    <w:p>
-      <w:pPr>
-        <w:numPr>
-          <w:ilvl w:val="0"/>
-          <w:numId w:val="1"/>
-        </w:numPr>
-        <w:jc w:val="both"/>
-      </w:pPr>
-      <w:r>
-        <w:t xml:space="preserve">How to implement Enterprise </w:t>
-      </w:r>
-      <w:r>
-        <w:t xml:space="preserve">Application </w:t>
-      </w:r>
-      <w:r>
-        <w:t xml:space="preserve">Integration Patterns (EIPs) using Apache Camel and how to </w:t>
-      </w:r>
-      <w:r>
-        <w:t xml:space="preserve">deploy and run on Apache </w:t>
-      </w:r>
+        <w:rPr>
+          <w:rFonts w:ascii="Verdana" w:eastAsia="Times New Roman" w:hAnsi="Verdana" w:cs="Times New Roman"/>
+          <w:sz w:val="18"/>
+          <w:szCs w:val="18"/>
+        </w:rPr>
+        <w:t>er</w:t>
+      </w:r>
+    </w:p>
+    <w:p>
+      <w:pPr>
+        <w:numPr>
+          <w:ilvl w:val="1"/>
+          <w:numId w:val="5"/>
+        </w:numPr>
+        <w:shd w:val="clear" w:color="auto" w:fill="FFFFFF"/>
+        <w:spacing w:before="100" w:beforeAutospacing="1" w:after="100" w:afterAutospacing="1" w:line="240" w:lineRule="atLeast"/>
+        <w:rPr>
+          <w:rFonts w:ascii="Verdana" w:eastAsia="Times New Roman" w:hAnsi="Verdana" w:cs="Times New Roman"/>
+          <w:sz w:val="18"/>
+          <w:szCs w:val="18"/>
+        </w:rPr>
+      </w:pPr>
+      <w:r>
+        <w:rPr>
+          <w:rFonts w:ascii="Verdana" w:eastAsia="Times New Roman" w:hAnsi="Verdana" w:cs="Times New Roman"/>
+          <w:sz w:val="18"/>
+          <w:szCs w:val="18"/>
+        </w:rPr>
+        <w:t>Message Filter</w:t>
+      </w:r>
+    </w:p>
+    <w:p>
+      <w:pPr>
+        <w:numPr>
+          <w:ilvl w:val="1"/>
+          <w:numId w:val="5"/>
+        </w:numPr>
+        <w:shd w:val="clear" w:color="auto" w:fill="FFFFFF"/>
+        <w:spacing w:before="100" w:beforeAutospacing="1" w:after="100" w:afterAutospacing="1" w:line="240" w:lineRule="atLeast"/>
+        <w:rPr>
+          <w:rFonts w:ascii="Verdana" w:eastAsia="Times New Roman" w:hAnsi="Verdana" w:cs="Times New Roman"/>
+          <w:sz w:val="18"/>
+          <w:szCs w:val="18"/>
+        </w:rPr>
+      </w:pPr>
+      <w:r>
+        <w:rPr>
+          <w:rFonts w:ascii="Verdana" w:eastAsia="Times New Roman" w:hAnsi="Verdana" w:cs="Times New Roman"/>
+          <w:sz w:val="18"/>
+          <w:szCs w:val="18"/>
+        </w:rPr>
+        <w:t>Splitter and Aggregator</w:t>
+      </w:r>
+    </w:p>
+    <w:p>
+      <w:pPr>
+        <w:numPr>
+          <w:ilvl w:val="1"/>
+          <w:numId w:val="5"/>
+        </w:numPr>
+        <w:shd w:val="clear" w:color="auto" w:fill="FFFFFF"/>
+        <w:spacing w:before="100" w:beforeAutospacing="1" w:after="100" w:afterAutospacing="1" w:line="240" w:lineRule="atLeast"/>
+        <w:rPr>
+          <w:rFonts w:ascii="Verdana" w:eastAsia="Times New Roman" w:hAnsi="Verdana" w:cs="Times New Roman"/>
+          <w:sz w:val="18"/>
+          <w:szCs w:val="18"/>
+        </w:rPr>
+      </w:pPr>
       <w:proofErr w:type="spellStart"/>
       <w:r>
-        <w:t>Karaf</w:t>
+        <w:rPr>
+          <w:rFonts w:ascii="Verdana" w:eastAsia="Times New Roman" w:hAnsi="Verdana" w:cs="Times New Roman"/>
+          <w:sz w:val="18"/>
+          <w:szCs w:val="18"/>
+        </w:rPr>
+        <w:t>Resequencer</w:t>
       </w:r>
       <w:proofErr w:type="spellEnd"/>
     </w:p>
     <w:p>
       <w:pPr>
         <w:numPr>
-          <w:ilvl w:val="0"/>
-          <w:numId w:val="1"/>
-        </w:numPr>
-        <w:jc w:val="both"/>
-      </w:pPr>
-      <w:r>
-        <w:t xml:space="preserve">Understanding SEDA queues, integration with Apache </w:t>
-      </w:r>
-      <w:proofErr w:type="spellStart"/>
-      <w:r>
-        <w:t>ActiveMQ</w:t>
-      </w:r>
-      <w:proofErr w:type="spellEnd"/>
-      <w:r>
-        <w:t xml:space="preserve"> through </w:t>
-      </w:r>
-      <w:r>
-        <w:t xml:space="preserve">Blueprint </w:t>
-      </w:r>
-      <w:r>
-        <w:t>XML DSL as well as using programmatic API</w:t>
-      </w:r>
-      <w:r>
-        <w:t xml:space="preserve">. </w:t>
-      </w:r>
-    </w:p>
-    <w:p>
-      <w:pPr>
-        <w:numPr>
-          <w:ilvl w:val="0"/>
-          <w:numId w:val="1"/>
-        </w:numPr>
-        <w:jc w:val="both"/>
-      </w:pPr>
-      <w:r>
-        <w:t xml:space="preserve">Understanding different types of end points – FTP, JMS, DB, </w:t>
-      </w:r>
-      <w:proofErr w:type="spellStart"/>
-      <w:r>
-        <w:t>Webservices</w:t>
-      </w:r>
-      <w:proofErr w:type="spellEnd"/>
-      <w:r>
-        <w:t xml:space="preserve"> and custom endpoint (both producer and consumer)</w:t>
-      </w:r>
-    </w:p>
-    <w:p>
-      <w:pPr>
-        <w:numPr>
-          <w:ilvl w:val="0"/>
-          <w:numId w:val="1"/>
-        </w:numPr>
-        <w:jc w:val="both"/>
-      </w:pPr>
-      <w:r>
-        <w:t>Understanding message parsers and formatters – CSV, Fixed Length, Custom</w:t>
-      </w:r>
-      <w:r>
-        <w:t xml:space="preserve"> endpoint</w:t>
-      </w:r>
-    </w:p>
-    <w:p>
-      <w:pPr>
-        <w:numPr>
-          <w:ilvl w:val="0"/>
-          <w:numId w:val="1"/>
-        </w:numPr>
-        <w:jc w:val="both"/>
-      </w:pPr>
-      <w:r>
-        <w:t>Understanding intermediate processor component to do transformation, message enrichment</w:t>
-      </w:r>
-      <w:r>
-        <w:t xml:space="preserve"> and writing custom </w:t>
-      </w:r>
-      <w:r>
-        <w:t>processor</w:t>
-      </w:r>
-    </w:p>
-    <w:p>
-      <w:pPr>
-        <w:numPr>
-          <w:ilvl w:val="0"/>
-          <w:numId w:val="1"/>
-        </w:numPr>
-        <w:jc w:val="both"/>
-      </w:pPr>
-      <w:r>
-        <w:t>Understanding and using content based routers</w:t>
-      </w:r>
-    </w:p>
-    <w:p>
-      <w:pPr>
-        <w:numPr>
-          <w:ilvl w:val="0"/>
-          <w:numId w:val="1"/>
-        </w:numPr>
-        <w:jc w:val="both"/>
-      </w:pPr>
-      <w:r>
-        <w:t xml:space="preserve">Understand relevance of EAI Patterns in the era of Big Data, </w:t>
-      </w:r>
-      <w:proofErr w:type="spellStart"/>
-      <w:r>
-        <w:t>IoT</w:t>
-      </w:r>
-      <w:proofErr w:type="spellEnd"/>
-      <w:r>
-        <w:t xml:space="preserve">, Cloud and </w:t>
-      </w:r>
-      <w:proofErr w:type="spellStart"/>
-      <w:r>
-        <w:t>Microservices</w:t>
-      </w:r>
-      <w:proofErr w:type="spellEnd"/>
-    </w:p>
-    <w:p>
-      <w:pPr>
-        <w:numPr>
-          <w:ilvl w:val="0"/>
-          <w:numId w:val="1"/>
-        </w:numPr>
-        <w:jc w:val="both"/>
-      </w:pPr>
-      <w:r>
-        <w:t xml:space="preserve">Understand some of the </w:t>
-      </w:r>
-      <w:proofErr w:type="spellStart"/>
-      <w:r>
-        <w:t>Microservices</w:t>
-      </w:r>
-      <w:proofErr w:type="spellEnd"/>
-      <w:r>
-        <w:t xml:space="preserve"> Patterns</w:t>
-      </w:r>
-    </w:p>
-    <w:p>
-      <w:pPr>
-        <w:pStyle w:val="Heading1"/>
-      </w:pPr>
-      <w:r>
-        <w:t>Audience</w:t>
-      </w:r>
-    </w:p>
-    <w:p>
-      <w:pPr>
-        <w:jc w:val="both"/>
-      </w:pPr>
-      <w:r>
-        <w:t xml:space="preserve">This course is for architects and </w:t>
-      </w:r>
-      <w:r>
-        <w:t xml:space="preserve">senior </w:t>
-      </w:r>
-      <w:r>
-        <w:t xml:space="preserve">developers who </w:t>
-      </w:r>
-      <w:r>
-        <w:t>have worked on several parts of Application Integration solution using leading, proprietary EAI tools / software like TIBCO.</w:t>
-      </w:r>
-    </w:p>
-    <w:p>
-      <w:pPr>
-        <w:pStyle w:val="Heading1"/>
-      </w:pPr>
-      <w:r>
-        <w:t>Pre-requisite</w:t>
-      </w:r>
-    </w:p>
-    <w:p>
-      <w:pPr>
-        <w:numPr>
-          <w:ilvl w:val="0"/>
-          <w:numId w:val="1"/>
-        </w:numPr>
-        <w:jc w:val="both"/>
-      </w:pPr>
-      <w:r>
-        <w:t>A good knowledge of solving integration problems</w:t>
-      </w:r>
-    </w:p>
-    <w:p>
-      <w:pPr>
-        <w:numPr>
-          <w:ilvl w:val="0"/>
-          <w:numId w:val="1"/>
-        </w:numPr>
-        <w:jc w:val="both"/>
-      </w:pPr>
-      <w:r>
-        <w:lastRenderedPageBreak/>
-        <w:t>A basic understanding of distributed systems concepts (SOA, web services</w:t>
-      </w:r>
-      <w:r>
-        <w:t>, messaging</w:t>
-      </w:r>
-      <w:r>
-        <w:t>) and the related standards</w:t>
-      </w:r>
-    </w:p>
-    <w:p>
-      <w:pPr>
-        <w:numPr>
-          <w:ilvl w:val="0"/>
-          <w:numId w:val="1"/>
-        </w:numPr>
-        <w:jc w:val="both"/>
-      </w:pPr>
-      <w:r>
-        <w:t>Though not mandatory, a</w:t>
-      </w:r>
-      <w:r>
-        <w:t xml:space="preserve"> good working knowledge of Java, including a good understanding of Java developments tools (Maven, Eclipse)</w:t>
-      </w:r>
-      <w:r>
-        <w:t xml:space="preserve"> is preferable as some of the examples are based on Java platforms</w:t>
-      </w:r>
-    </w:p>
-    <w:p>
-      <w:pPr>
-        <w:pStyle w:val="Heading1"/>
-      </w:pPr>
-      <w:r>
-        <w:t>Outline</w:t>
-      </w:r>
-    </w:p>
-    <w:p>
-      <w:pPr>
-        <w:pStyle w:val="Heading2"/>
-      </w:pPr>
-      <w:r>
-        <w:t>Day 1 – Session 1</w:t>
-      </w:r>
-      <w:r>
-        <w:t xml:space="preserve"> </w:t>
+          <w:ilvl w:val="1"/>
+          <w:numId w:val="5"/>
+        </w:numPr>
+        <w:shd w:val="clear" w:color="auto" w:fill="FFFFFF"/>
+        <w:spacing w:before="100" w:beforeAutospacing="1" w:after="100" w:afterAutospacing="1" w:line="240" w:lineRule="atLeast"/>
+        <w:rPr>
+          <w:rFonts w:ascii="Verdana" w:eastAsia="Times New Roman" w:hAnsi="Verdana" w:cs="Times New Roman"/>
+          <w:sz w:val="18"/>
+          <w:szCs w:val="18"/>
+        </w:rPr>
+      </w:pPr>
+      <w:r>
+        <w:rPr>
+          <w:rFonts w:ascii="Verdana" w:eastAsia="Times New Roman" w:hAnsi="Verdana" w:cs="Times New Roman"/>
+          <w:sz w:val="18"/>
+          <w:szCs w:val="18"/>
+        </w:rPr>
+        <w:t>Routing Slip</w:t>
+      </w:r>
+    </w:p>
+    <w:p>
+      <w:pPr>
+        <w:numPr>
+          <w:ilvl w:val="1"/>
+          <w:numId w:val="5"/>
+        </w:numPr>
+        <w:shd w:val="clear" w:color="auto" w:fill="FFFFFF"/>
+        <w:spacing w:before="100" w:beforeAutospacing="1" w:after="100" w:afterAutospacing="1" w:line="240" w:lineRule="atLeast"/>
+        <w:rPr>
+          <w:rFonts w:ascii="Verdana" w:eastAsia="Times New Roman" w:hAnsi="Verdana" w:cs="Times New Roman"/>
+          <w:sz w:val="18"/>
+          <w:szCs w:val="18"/>
+        </w:rPr>
+      </w:pPr>
+      <w:r>
+        <w:rPr>
+          <w:rFonts w:ascii="Verdana" w:eastAsia="Times New Roman" w:hAnsi="Verdana" w:cs="Times New Roman"/>
+          <w:sz w:val="18"/>
+          <w:szCs w:val="18"/>
+        </w:rPr>
+        <w:t>Process Manager</w:t>
+      </w:r>
+    </w:p>
+    <w:p>
+      <w:pPr>
+        <w:numPr>
+          <w:ilvl w:val="1"/>
+          <w:numId w:val="5"/>
+        </w:numPr>
+        <w:shd w:val="clear" w:color="auto" w:fill="FFFFFF"/>
+        <w:spacing w:before="100" w:beforeAutospacing="1" w:after="100" w:afterAutospacing="1" w:line="240" w:lineRule="atLeast"/>
+        <w:rPr>
+          <w:rFonts w:ascii="Verdana" w:eastAsia="Times New Roman" w:hAnsi="Verdana" w:cs="Times New Roman"/>
+          <w:sz w:val="18"/>
+          <w:szCs w:val="18"/>
+        </w:rPr>
+      </w:pPr>
+      <w:r>
+        <w:rPr>
+          <w:rFonts w:ascii="Verdana" w:eastAsia="Times New Roman" w:hAnsi="Verdana" w:cs="Times New Roman"/>
+          <w:sz w:val="18"/>
+          <w:szCs w:val="18"/>
+        </w:rPr>
+        <w:t>Message Broker</w:t>
       </w:r>
     </w:p>
     <w:p>
@@ -375,7 +1525,7 @@
           <w:sz w:val="18"/>
           <w:szCs w:val="18"/>
         </w:rPr>
-        <w:t>Solving Integration Problems using Patterns</w:t>
+        <w:t>Demo: How to customize and use Content Based Router in Apache Camel using DSL</w:t>
       </w:r>
     </w:p>
     <w:p>
@@ -398,7 +1548,23 @@
           <w:sz w:val="18"/>
           <w:szCs w:val="18"/>
         </w:rPr>
-        <w:t>Integration Styles – Compare and Contrast</w:t>
+        <w:t xml:space="preserve">Different ways to transform </w:t>
+      </w:r>
+      <w:r>
+        <w:rPr>
+          <w:rFonts w:ascii="Verdana" w:eastAsia="Times New Roman" w:hAnsi="Verdana" w:cs="Times New Roman"/>
+          <w:sz w:val="18"/>
+          <w:szCs w:val="18"/>
+        </w:rPr>
+        <w:t>Message</w:t>
+      </w:r>
+      <w:r>
+        <w:rPr>
+          <w:rFonts w:ascii="Verdana" w:eastAsia="Times New Roman" w:hAnsi="Verdana" w:cs="Times New Roman"/>
+          <w:sz w:val="18"/>
+          <w:szCs w:val="18"/>
+        </w:rPr>
+        <w:t>s</w:t>
       </w:r>
     </w:p>
     <w:p>
@@ -421,7 +1587,7 @@
           <w:sz w:val="18"/>
           <w:szCs w:val="18"/>
         </w:rPr>
-        <w:t>File Transfer</w:t>
+        <w:t>Envelope Wrapper</w:t>
       </w:r>
     </w:p>
     <w:p>
@@ -444,7 +1610,31 @@
           <w:sz w:val="18"/>
           <w:szCs w:val="18"/>
         </w:rPr>
-        <w:t>Shared Database</w:t>
+        <w:t>Content</w:t>
+      </w:r>
+      <w:r>
+        <w:rPr>
+          <w:rFonts w:ascii="Verdana" w:eastAsia="Times New Roman" w:hAnsi="Verdana" w:cs="Times New Roman"/>
+          <w:sz w:val="18"/>
+          <w:szCs w:val="18"/>
+        </w:rPr>
+        <w:t xml:space="preserve"> </w:t>
+      </w:r>
+      <w:r>
+        <w:rPr>
+          <w:rFonts w:ascii="Verdana" w:eastAsia="Times New Roman" w:hAnsi="Verdana" w:cs="Times New Roman"/>
+          <w:sz w:val="18"/>
+          <w:szCs w:val="18"/>
+        </w:rPr>
+        <w:t>Enricher</w:t>
+      </w:r>
+      <w:r>
+        <w:rPr>
+          <w:rFonts w:ascii="Verdana" w:eastAsia="Times New Roman" w:hAnsi="Verdana" w:cs="Times New Roman"/>
+          <w:sz w:val="18"/>
+          <w:szCs w:val="18"/>
+        </w:rPr>
+        <w:t xml:space="preserve"> and Content Filter</w:t>
       </w:r>
     </w:p>
     <w:p>
@@ -467,7 +1657,30 @@
           <w:sz w:val="18"/>
           <w:szCs w:val="18"/>
         </w:rPr>
-        <w:t>Remote Procedure Invocation</w:t>
+        <w:t>Normalizer and Canonical Data Model</w:t>
+      </w:r>
+    </w:p>
+    <w:p>
+      <w:pPr>
+        <w:numPr>
+          <w:ilvl w:val="0"/>
+          <w:numId w:val="5"/>
+        </w:numPr>
+        <w:shd w:val="clear" w:color="auto" w:fill="FFFFFF"/>
+        <w:spacing w:before="100" w:beforeAutospacing="1" w:after="100" w:afterAutospacing="1" w:line="240" w:lineRule="atLeast"/>
+        <w:rPr>
+          <w:rFonts w:ascii="Verdana" w:eastAsia="Times New Roman" w:hAnsi="Verdana" w:cs="Times New Roman"/>
+          <w:sz w:val="18"/>
+          <w:szCs w:val="18"/>
+        </w:rPr>
+      </w:pPr>
+      <w:r>
+        <w:rPr>
+          <w:rFonts w:ascii="Verdana" w:eastAsia="Times New Roman" w:hAnsi="Verdana" w:cs="Times New Roman"/>
+          <w:sz w:val="18"/>
+          <w:szCs w:val="18"/>
+        </w:rPr>
+        <w:t>Understanding Messaging Endpoints</w:t>
       </w:r>
     </w:p>
     <w:p>
@@ -490,7 +1703,245 @@
           <w:sz w:val="18"/>
           <w:szCs w:val="18"/>
         </w:rPr>
-        <w:t>Messaging</w:t>
+        <w:t>Messaging Gateway</w:t>
+      </w:r>
+    </w:p>
+    <w:p>
+      <w:pPr>
+        <w:numPr>
+          <w:ilvl w:val="1"/>
+          <w:numId w:val="5"/>
+        </w:numPr>
+        <w:shd w:val="clear" w:color="auto" w:fill="FFFFFF"/>
+        <w:spacing w:before="100" w:beforeAutospacing="1" w:after="100" w:afterAutospacing="1" w:line="240" w:lineRule="atLeast"/>
+        <w:rPr>
+          <w:rFonts w:ascii="Verdana" w:eastAsia="Times New Roman" w:hAnsi="Verdana" w:cs="Times New Roman"/>
+          <w:sz w:val="18"/>
+          <w:szCs w:val="18"/>
+        </w:rPr>
+      </w:pPr>
+      <w:r>
+        <w:rPr>
+          <w:rFonts w:ascii="Verdana" w:eastAsia="Times New Roman" w:hAnsi="Verdana" w:cs="Times New Roman"/>
+          <w:sz w:val="18"/>
+          <w:szCs w:val="18"/>
+        </w:rPr>
+        <w:t>Messaging Mapper</w:t>
+      </w:r>
+    </w:p>
+    <w:p>
+      <w:pPr>
+        <w:numPr>
+          <w:ilvl w:val="1"/>
+          <w:numId w:val="5"/>
+        </w:numPr>
+        <w:shd w:val="clear" w:color="auto" w:fill="FFFFFF"/>
+        <w:spacing w:before="100" w:beforeAutospacing="1" w:after="100" w:afterAutospacing="1" w:line="240" w:lineRule="atLeast"/>
+        <w:rPr>
+          <w:rFonts w:ascii="Verdana" w:eastAsia="Times New Roman" w:hAnsi="Verdana" w:cs="Times New Roman"/>
+          <w:sz w:val="18"/>
+          <w:szCs w:val="18"/>
+        </w:rPr>
+      </w:pPr>
+      <w:r>
+        <w:rPr>
+          <w:rFonts w:ascii="Verdana" w:eastAsia="Times New Roman" w:hAnsi="Verdana" w:cs="Times New Roman"/>
+          <w:sz w:val="18"/>
+          <w:szCs w:val="18"/>
+        </w:rPr>
+        <w:t>Transactional Client</w:t>
+      </w:r>
+    </w:p>
+    <w:p>
+      <w:pPr>
+        <w:numPr>
+          <w:ilvl w:val="1"/>
+          <w:numId w:val="5"/>
+        </w:numPr>
+        <w:shd w:val="clear" w:color="auto" w:fill="FFFFFF"/>
+        <w:spacing w:before="100" w:beforeAutospacing="1" w:after="100" w:afterAutospacing="1" w:line="240" w:lineRule="atLeast"/>
+        <w:rPr>
+          <w:rFonts w:ascii="Verdana" w:eastAsia="Times New Roman" w:hAnsi="Verdana" w:cs="Times New Roman"/>
+          <w:sz w:val="18"/>
+          <w:szCs w:val="18"/>
+        </w:rPr>
+      </w:pPr>
+      <w:r>
+        <w:rPr>
+          <w:rFonts w:ascii="Verdana" w:eastAsia="Times New Roman" w:hAnsi="Verdana" w:cs="Times New Roman"/>
+          <w:sz w:val="18"/>
+          <w:szCs w:val="18"/>
+        </w:rPr>
+        <w:t>Types of Consumers</w:t>
+      </w:r>
+    </w:p>
+    <w:p>
+      <w:pPr>
+        <w:numPr>
+          <w:ilvl w:val="2"/>
+          <w:numId w:val="5"/>
+        </w:numPr>
+        <w:shd w:val="clear" w:color="auto" w:fill="FFFFFF"/>
+        <w:spacing w:before="100" w:beforeAutospacing="1" w:after="100" w:afterAutospacing="1" w:line="240" w:lineRule="atLeast"/>
+        <w:rPr>
+          <w:rFonts w:ascii="Verdana" w:eastAsia="Times New Roman" w:hAnsi="Verdana" w:cs="Times New Roman"/>
+          <w:sz w:val="18"/>
+          <w:szCs w:val="18"/>
+        </w:rPr>
+      </w:pPr>
+      <w:r>
+        <w:rPr>
+          <w:rFonts w:ascii="Verdana" w:eastAsia="Times New Roman" w:hAnsi="Verdana" w:cs="Times New Roman"/>
+          <w:sz w:val="18"/>
+          <w:szCs w:val="18"/>
+        </w:rPr>
+        <w:t>Polling</w:t>
+      </w:r>
+    </w:p>
+    <w:p>
+      <w:pPr>
+        <w:numPr>
+          <w:ilvl w:val="2"/>
+          <w:numId w:val="5"/>
+        </w:numPr>
+        <w:shd w:val="clear" w:color="auto" w:fill="FFFFFF"/>
+        <w:spacing w:before="100" w:beforeAutospacing="1" w:after="100" w:afterAutospacing="1" w:line="240" w:lineRule="atLeast"/>
+        <w:rPr>
+          <w:rFonts w:ascii="Verdana" w:eastAsia="Times New Roman" w:hAnsi="Verdana" w:cs="Times New Roman"/>
+          <w:sz w:val="18"/>
+          <w:szCs w:val="18"/>
+        </w:rPr>
+      </w:pPr>
+      <w:r>
+        <w:rPr>
+          <w:rFonts w:ascii="Verdana" w:eastAsia="Times New Roman" w:hAnsi="Verdana" w:cs="Times New Roman"/>
+          <w:sz w:val="18"/>
+          <w:szCs w:val="18"/>
+        </w:rPr>
+        <w:t>Event Drive</w:t>
+      </w:r>
+      <w:r>
+        <w:rPr>
+          <w:rFonts w:ascii="Verdana" w:eastAsia="Times New Roman" w:hAnsi="Verdana" w:cs="Times New Roman"/>
+          <w:sz w:val="18"/>
+          <w:szCs w:val="18"/>
+        </w:rPr>
+        <w:t>n</w:t>
+      </w:r>
+    </w:p>
+    <w:p>
+      <w:pPr>
+        <w:numPr>
+          <w:ilvl w:val="2"/>
+          <w:numId w:val="5"/>
+        </w:numPr>
+        <w:shd w:val="clear" w:color="auto" w:fill="FFFFFF"/>
+        <w:spacing w:before="100" w:beforeAutospacing="1" w:after="100" w:afterAutospacing="1" w:line="240" w:lineRule="atLeast"/>
+        <w:rPr>
+          <w:rFonts w:ascii="Verdana" w:eastAsia="Times New Roman" w:hAnsi="Verdana" w:cs="Times New Roman"/>
+          <w:sz w:val="18"/>
+          <w:szCs w:val="18"/>
+        </w:rPr>
+      </w:pPr>
+      <w:r>
+        <w:rPr>
+          <w:rFonts w:ascii="Verdana" w:eastAsia="Times New Roman" w:hAnsi="Verdana" w:cs="Times New Roman"/>
+          <w:sz w:val="18"/>
+          <w:szCs w:val="18"/>
+        </w:rPr>
+        <w:t>Competing</w:t>
+      </w:r>
+    </w:p>
+    <w:p>
+      <w:pPr>
+        <w:numPr>
+          <w:ilvl w:val="2"/>
+          <w:numId w:val="5"/>
+        </w:numPr>
+        <w:shd w:val="clear" w:color="auto" w:fill="FFFFFF"/>
+        <w:spacing w:before="100" w:beforeAutospacing="1" w:after="100" w:afterAutospacing="1" w:line="240" w:lineRule="atLeast"/>
+        <w:rPr>
+          <w:rFonts w:ascii="Verdana" w:eastAsia="Times New Roman" w:hAnsi="Verdana" w:cs="Times New Roman"/>
+          <w:sz w:val="18"/>
+          <w:szCs w:val="18"/>
+        </w:rPr>
+      </w:pPr>
+      <w:r>
+        <w:rPr>
+          <w:rFonts w:ascii="Verdana" w:eastAsia="Times New Roman" w:hAnsi="Verdana" w:cs="Times New Roman"/>
+          <w:sz w:val="18"/>
+          <w:szCs w:val="18"/>
+        </w:rPr>
+        <w:t>Selective</w:t>
+      </w:r>
+    </w:p>
+    <w:p>
+      <w:pPr>
+        <w:numPr>
+          <w:ilvl w:val="1"/>
+          <w:numId w:val="5"/>
+        </w:numPr>
+        <w:shd w:val="clear" w:color="auto" w:fill="FFFFFF"/>
+        <w:spacing w:before="100" w:beforeAutospacing="1" w:after="100" w:afterAutospacing="1" w:line="240" w:lineRule="atLeast"/>
+        <w:rPr>
+          <w:rFonts w:ascii="Verdana" w:eastAsia="Times New Roman" w:hAnsi="Verdana" w:cs="Times New Roman"/>
+          <w:sz w:val="18"/>
+          <w:szCs w:val="18"/>
+        </w:rPr>
+      </w:pPr>
+      <w:r>
+        <w:rPr>
+          <w:rFonts w:ascii="Verdana" w:eastAsia="Times New Roman" w:hAnsi="Verdana" w:cs="Times New Roman"/>
+          <w:sz w:val="18"/>
+          <w:szCs w:val="18"/>
+        </w:rPr>
+        <w:t>Message Dispatcher</w:t>
+      </w:r>
+    </w:p>
+    <w:p>
+      <w:pPr>
+        <w:numPr>
+          <w:ilvl w:val="1"/>
+          <w:numId w:val="5"/>
+        </w:numPr>
+        <w:shd w:val="clear" w:color="auto" w:fill="FFFFFF"/>
+        <w:spacing w:before="100" w:beforeAutospacing="1" w:after="100" w:afterAutospacing="1" w:line="240" w:lineRule="atLeast"/>
+        <w:rPr>
+          <w:rFonts w:ascii="Verdana" w:eastAsia="Times New Roman" w:hAnsi="Verdana" w:cs="Times New Roman"/>
+          <w:sz w:val="18"/>
+          <w:szCs w:val="18"/>
+        </w:rPr>
+      </w:pPr>
+      <w:r>
+        <w:rPr>
+          <w:rFonts w:ascii="Verdana" w:eastAsia="Times New Roman" w:hAnsi="Verdana" w:cs="Times New Roman"/>
+          <w:sz w:val="18"/>
+          <w:szCs w:val="18"/>
+        </w:rPr>
+        <w:t>Idempotent Receiver</w:t>
+      </w:r>
+    </w:p>
+    <w:p>
+      <w:pPr>
+        <w:numPr>
+          <w:ilvl w:val="1"/>
+          <w:numId w:val="5"/>
+        </w:numPr>
+        <w:shd w:val="clear" w:color="auto" w:fill="FFFFFF"/>
+        <w:spacing w:before="100" w:beforeAutospacing="1" w:after="100" w:afterAutospacing="1" w:line="240" w:lineRule="atLeast"/>
+        <w:rPr>
+          <w:rFonts w:ascii="Verdana" w:eastAsia="Times New Roman" w:hAnsi="Verdana" w:cs="Times New Roman"/>
+          <w:sz w:val="18"/>
+          <w:szCs w:val="18"/>
+        </w:rPr>
+      </w:pPr>
+      <w:r>
+        <w:rPr>
+          <w:rFonts w:ascii="Verdana" w:eastAsia="Times New Roman" w:hAnsi="Verdana" w:cs="Times New Roman"/>
+          <w:sz w:val="18"/>
+          <w:szCs w:val="18"/>
+        </w:rPr>
+        <w:t>Service Activator</w:t>
       </w:r>
     </w:p>
     <w:p>
@@ -513,168 +1964,7 @@
           <w:sz w:val="18"/>
           <w:szCs w:val="18"/>
         </w:rPr>
-        <w:t>Components of a Messaging System</w:t>
-      </w:r>
-    </w:p>
-    <w:p>
-      <w:pPr>
-        <w:numPr>
-          <w:ilvl w:val="1"/>
-          <w:numId w:val="5"/>
-        </w:numPr>
-        <w:shd w:val="clear" w:color="auto" w:fill="FFFFFF"/>
-        <w:spacing w:before="100" w:beforeAutospacing="1" w:after="100" w:afterAutospacing="1" w:line="240" w:lineRule="atLeast"/>
-        <w:rPr>
-          <w:rFonts w:ascii="Verdana" w:eastAsia="Times New Roman" w:hAnsi="Verdana" w:cs="Times New Roman"/>
-          <w:sz w:val="18"/>
-          <w:szCs w:val="18"/>
-        </w:rPr>
-      </w:pPr>
-      <w:r>
-        <w:rPr>
-          <w:rFonts w:ascii="Verdana" w:eastAsia="Times New Roman" w:hAnsi="Verdana" w:cs="Times New Roman"/>
-          <w:sz w:val="18"/>
-          <w:szCs w:val="18"/>
-        </w:rPr>
-        <w:t>Message Channel</w:t>
-      </w:r>
-    </w:p>
-    <w:p>
-      <w:pPr>
-        <w:numPr>
-          <w:ilvl w:val="1"/>
-          <w:numId w:val="5"/>
-        </w:numPr>
-        <w:shd w:val="clear" w:color="auto" w:fill="FFFFFF"/>
-        <w:spacing w:before="100" w:beforeAutospacing="1" w:after="100" w:afterAutospacing="1" w:line="240" w:lineRule="atLeast"/>
-        <w:rPr>
-          <w:rFonts w:ascii="Verdana" w:eastAsia="Times New Roman" w:hAnsi="Verdana" w:cs="Times New Roman"/>
-          <w:sz w:val="18"/>
-          <w:szCs w:val="18"/>
-        </w:rPr>
-      </w:pPr>
-      <w:r>
-        <w:rPr>
-          <w:rFonts w:ascii="Verdana" w:eastAsia="Times New Roman" w:hAnsi="Verdana" w:cs="Times New Roman"/>
-          <w:sz w:val="18"/>
-          <w:szCs w:val="18"/>
-        </w:rPr>
-        <w:t>Message</w:t>
-      </w:r>
-    </w:p>
-    <w:p>
-      <w:pPr>
-        <w:numPr>
-          <w:ilvl w:val="1"/>
-          <w:numId w:val="5"/>
-        </w:numPr>
-        <w:shd w:val="clear" w:color="auto" w:fill="FFFFFF"/>
-        <w:spacing w:before="100" w:beforeAutospacing="1" w:after="100" w:afterAutospacing="1" w:line="240" w:lineRule="atLeast"/>
-        <w:rPr>
-          <w:rFonts w:ascii="Verdana" w:eastAsia="Times New Roman" w:hAnsi="Verdana" w:cs="Times New Roman"/>
-          <w:sz w:val="18"/>
-          <w:szCs w:val="18"/>
-        </w:rPr>
-      </w:pPr>
-      <w:r>
-        <w:rPr>
-          <w:rFonts w:ascii="Verdana" w:eastAsia="Times New Roman" w:hAnsi="Verdana" w:cs="Times New Roman"/>
-          <w:sz w:val="18"/>
-          <w:szCs w:val="18"/>
-        </w:rPr>
-        <w:t>Message Endpoint</w:t>
-      </w:r>
-    </w:p>
-    <w:p>
-      <w:pPr>
-        <w:numPr>
-          <w:ilvl w:val="1"/>
-          <w:numId w:val="5"/>
-        </w:numPr>
-        <w:shd w:val="clear" w:color="auto" w:fill="FFFFFF"/>
-        <w:spacing w:before="100" w:beforeAutospacing="1" w:after="100" w:afterAutospacing="1" w:line="240" w:lineRule="atLeast"/>
-        <w:rPr>
-          <w:rFonts w:ascii="Verdana" w:eastAsia="Times New Roman" w:hAnsi="Verdana" w:cs="Times New Roman"/>
-          <w:sz w:val="18"/>
-          <w:szCs w:val="18"/>
-        </w:rPr>
-      </w:pPr>
-      <w:r>
-        <w:rPr>
-          <w:rFonts w:ascii="Verdana" w:eastAsia="Times New Roman" w:hAnsi="Verdana" w:cs="Times New Roman"/>
-          <w:sz w:val="18"/>
-          <w:szCs w:val="18"/>
-        </w:rPr>
-        <w:t>Message Translator</w:t>
-      </w:r>
-    </w:p>
-    <w:p>
-      <w:pPr>
-        <w:numPr>
-          <w:ilvl w:val="1"/>
-          <w:numId w:val="5"/>
-        </w:numPr>
-        <w:shd w:val="clear" w:color="auto" w:fill="FFFFFF"/>
-        <w:spacing w:before="100" w:beforeAutospacing="1" w:after="100" w:afterAutospacing="1" w:line="240" w:lineRule="atLeast"/>
-        <w:rPr>
-          <w:rFonts w:ascii="Verdana" w:eastAsia="Times New Roman" w:hAnsi="Verdana" w:cs="Times New Roman"/>
-          <w:sz w:val="18"/>
-          <w:szCs w:val="18"/>
-        </w:rPr>
-      </w:pPr>
-      <w:r>
-        <w:rPr>
-          <w:rFonts w:ascii="Verdana" w:eastAsia="Times New Roman" w:hAnsi="Verdana" w:cs="Times New Roman"/>
-          <w:sz w:val="18"/>
-          <w:szCs w:val="18"/>
-        </w:rPr>
-        <w:t>Message Router</w:t>
-      </w:r>
-    </w:p>
-    <w:p>
-      <w:pPr>
-        <w:numPr>
-          <w:ilvl w:val="1"/>
-          <w:numId w:val="5"/>
-        </w:numPr>
-        <w:shd w:val="clear" w:color="auto" w:fill="FFFFFF"/>
-        <w:spacing w:before="100" w:beforeAutospacing="1" w:after="100" w:afterAutospacing="1" w:line="240" w:lineRule="atLeast"/>
-        <w:rPr>
-          <w:rFonts w:ascii="Verdana" w:eastAsia="Times New Roman" w:hAnsi="Verdana" w:cs="Times New Roman"/>
-          <w:sz w:val="18"/>
-          <w:szCs w:val="18"/>
-        </w:rPr>
-      </w:pPr>
-      <w:r>
-        <w:rPr>
-          <w:rFonts w:ascii="Verdana" w:eastAsia="Times New Roman" w:hAnsi="Verdana" w:cs="Times New Roman"/>
-          <w:sz w:val="18"/>
-          <w:szCs w:val="18"/>
-        </w:rPr>
-        <w:t>Pipes and Filters</w:t>
-      </w:r>
-    </w:p>
-    <w:p>
-      <w:pPr>
-        <w:numPr>
-          <w:ilvl w:val="0"/>
-          <w:numId w:val="5"/>
-        </w:numPr>
-        <w:shd w:val="clear" w:color="auto" w:fill="FFFFFF"/>
-        <w:spacing w:before="100" w:beforeAutospacing="1" w:after="100" w:afterAutospacing="1" w:line="240" w:lineRule="atLeast"/>
-        <w:rPr>
-          <w:rFonts w:ascii="Verdana" w:eastAsia="Times New Roman" w:hAnsi="Verdana" w:cs="Times New Roman"/>
-          <w:sz w:val="18"/>
-          <w:szCs w:val="18"/>
-        </w:rPr>
-      </w:pPr>
-      <w:r>
-        <w:rPr>
-          <w:rFonts w:ascii="Verdana" w:eastAsia="Times New Roman" w:hAnsi="Verdana" w:cs="Times New Roman"/>
-          <w:sz w:val="18"/>
-          <w:szCs w:val="18"/>
-        </w:rPr>
-        <w:t>Case Study / Demo of a typical Integration Problem using Apache Camel and some of its out-of-the-box components</w:t>
+        <w:t>Case study: Demo of complete orchestration and execution of messaging system involving all the components discussed above</w:t>
       </w:r>
     </w:p>
     <w:p>
@@ -682,1211 +1972,7 @@
         <w:pStyle w:val="Heading2"/>
       </w:pPr>
       <w:r>
-        <w:t>Day 1 – Session 2</w:t>
-      </w:r>
-    </w:p>
-    <w:p>
-      <w:pPr>
-        <w:numPr>
-          <w:ilvl w:val="0"/>
-          <w:numId w:val="5"/>
-        </w:numPr>
-        <w:shd w:val="clear" w:color="auto" w:fill="FFFFFF"/>
-        <w:spacing w:before="100" w:beforeAutospacing="1" w:after="100" w:afterAutospacing="1" w:line="240" w:lineRule="atLeast"/>
-        <w:rPr>
-          <w:rFonts w:ascii="Verdana" w:eastAsia="Times New Roman" w:hAnsi="Verdana" w:cs="Times New Roman"/>
-          <w:sz w:val="18"/>
-          <w:szCs w:val="18"/>
-        </w:rPr>
-      </w:pPr>
-      <w:r>
-        <w:t>Characteristics of Messaging Channel</w:t>
-      </w:r>
-    </w:p>
-    <w:p>
-      <w:pPr>
-        <w:numPr>
-          <w:ilvl w:val="1"/>
-          <w:numId w:val="5"/>
-        </w:numPr>
-        <w:shd w:val="clear" w:color="auto" w:fill="FFFFFF"/>
-        <w:spacing w:before="100" w:beforeAutospacing="1" w:after="100" w:afterAutospacing="1" w:line="240" w:lineRule="atLeast"/>
-        <w:rPr>
-          <w:rFonts w:ascii="Verdana" w:eastAsia="Times New Roman" w:hAnsi="Verdana" w:cs="Times New Roman"/>
-          <w:sz w:val="18"/>
-          <w:szCs w:val="18"/>
-        </w:rPr>
-      </w:pPr>
-      <w:r>
-        <w:rPr>
-          <w:rFonts w:ascii="Verdana" w:eastAsia="Times New Roman" w:hAnsi="Verdana" w:cs="Times New Roman"/>
-          <w:sz w:val="18"/>
-          <w:szCs w:val="18"/>
-        </w:rPr>
-        <w:t>Point-to-Point Channel</w:t>
-      </w:r>
-    </w:p>
-    <w:p>
-      <w:pPr>
-        <w:numPr>
-          <w:ilvl w:val="1"/>
-          <w:numId w:val="5"/>
-        </w:numPr>
-        <w:shd w:val="clear" w:color="auto" w:fill="FFFFFF"/>
-        <w:spacing w:before="100" w:beforeAutospacing="1" w:after="100" w:afterAutospacing="1" w:line="240" w:lineRule="atLeast"/>
-        <w:rPr>
-          <w:rFonts w:ascii="Verdana" w:eastAsia="Times New Roman" w:hAnsi="Verdana" w:cs="Times New Roman"/>
-          <w:sz w:val="18"/>
-          <w:szCs w:val="18"/>
-        </w:rPr>
-      </w:pPr>
-      <w:r>
-        <w:rPr>
-          <w:rFonts w:ascii="Verdana" w:eastAsia="Times New Roman" w:hAnsi="Verdana" w:cs="Times New Roman"/>
-          <w:sz w:val="18"/>
-          <w:szCs w:val="18"/>
-        </w:rPr>
-        <w:t>Publish-Subscribe Channel</w:t>
-      </w:r>
-    </w:p>
-    <w:p>
-      <w:pPr>
-        <w:numPr>
-          <w:ilvl w:val="1"/>
-          <w:numId w:val="5"/>
-        </w:numPr>
-        <w:shd w:val="clear" w:color="auto" w:fill="FFFFFF"/>
-        <w:spacing w:before="100" w:beforeAutospacing="1" w:after="100" w:afterAutospacing="1" w:line="240" w:lineRule="atLeast"/>
-        <w:rPr>
-          <w:rFonts w:ascii="Verdana" w:eastAsia="Times New Roman" w:hAnsi="Verdana" w:cs="Times New Roman"/>
-          <w:sz w:val="18"/>
-          <w:szCs w:val="18"/>
-        </w:rPr>
-      </w:pPr>
-      <w:r>
-        <w:rPr>
-          <w:rFonts w:ascii="Verdana" w:eastAsia="Times New Roman" w:hAnsi="Verdana" w:cs="Times New Roman"/>
-          <w:sz w:val="18"/>
-          <w:szCs w:val="18"/>
-        </w:rPr>
-        <w:t>Datatype Channel</w:t>
-      </w:r>
-    </w:p>
-    <w:p>
-      <w:pPr>
-        <w:numPr>
-          <w:ilvl w:val="1"/>
-          <w:numId w:val="5"/>
-        </w:numPr>
-        <w:shd w:val="clear" w:color="auto" w:fill="FFFFFF"/>
-        <w:spacing w:before="100" w:beforeAutospacing="1" w:after="100" w:afterAutospacing="1" w:line="240" w:lineRule="atLeast"/>
-        <w:rPr>
-          <w:rFonts w:ascii="Verdana" w:eastAsia="Times New Roman" w:hAnsi="Verdana" w:cs="Times New Roman"/>
-          <w:sz w:val="18"/>
-          <w:szCs w:val="18"/>
-        </w:rPr>
-      </w:pPr>
-      <w:r>
-        <w:rPr>
-          <w:rFonts w:ascii="Verdana" w:eastAsia="Times New Roman" w:hAnsi="Verdana" w:cs="Times New Roman"/>
-          <w:sz w:val="18"/>
-          <w:szCs w:val="18"/>
-        </w:rPr>
-        <w:t>Invalid Message Channel</w:t>
-      </w:r>
-    </w:p>
-    <w:p>
-      <w:pPr>
-        <w:numPr>
-          <w:ilvl w:val="1"/>
-          <w:numId w:val="5"/>
-        </w:numPr>
-        <w:shd w:val="clear" w:color="auto" w:fill="FFFFFF"/>
-        <w:spacing w:before="100" w:beforeAutospacing="1" w:after="100" w:afterAutospacing="1" w:line="240" w:lineRule="atLeast"/>
-        <w:rPr>
-          <w:rFonts w:ascii="Verdana" w:eastAsia="Times New Roman" w:hAnsi="Verdana" w:cs="Times New Roman"/>
-          <w:sz w:val="18"/>
-          <w:szCs w:val="18"/>
-        </w:rPr>
-      </w:pPr>
-      <w:r>
-        <w:rPr>
-          <w:rFonts w:ascii="Verdana" w:eastAsia="Times New Roman" w:hAnsi="Verdana" w:cs="Times New Roman"/>
-          <w:sz w:val="18"/>
-          <w:szCs w:val="18"/>
-        </w:rPr>
-        <w:t>Dead Letter Channel</w:t>
-      </w:r>
-    </w:p>
-    <w:p>
-      <w:pPr>
-        <w:numPr>
-          <w:ilvl w:val="1"/>
-          <w:numId w:val="5"/>
-        </w:numPr>
-        <w:shd w:val="clear" w:color="auto" w:fill="FFFFFF"/>
-        <w:spacing w:before="100" w:beforeAutospacing="1" w:after="100" w:afterAutospacing="1" w:line="240" w:lineRule="atLeast"/>
-        <w:rPr>
-          <w:rFonts w:ascii="Verdana" w:eastAsia="Times New Roman" w:hAnsi="Verdana" w:cs="Times New Roman"/>
-          <w:sz w:val="18"/>
-          <w:szCs w:val="18"/>
-        </w:rPr>
-      </w:pPr>
-      <w:r>
-        <w:rPr>
-          <w:rFonts w:ascii="Verdana" w:eastAsia="Times New Roman" w:hAnsi="Verdana" w:cs="Times New Roman"/>
-          <w:sz w:val="18"/>
-          <w:szCs w:val="18"/>
-        </w:rPr>
-        <w:t>Guaranteed Delivery – Reliable Queues and Durable Consumers</w:t>
-      </w:r>
-    </w:p>
-    <w:p>
-      <w:pPr>
-        <w:numPr>
-          <w:ilvl w:val="1"/>
-          <w:numId w:val="5"/>
-        </w:numPr>
-        <w:shd w:val="clear" w:color="auto" w:fill="FFFFFF"/>
-        <w:spacing w:before="100" w:beforeAutospacing="1" w:after="100" w:afterAutospacing="1" w:line="240" w:lineRule="atLeast"/>
-        <w:rPr>
-          <w:rFonts w:ascii="Verdana" w:eastAsia="Times New Roman" w:hAnsi="Verdana" w:cs="Times New Roman"/>
-          <w:sz w:val="18"/>
-          <w:szCs w:val="18"/>
-        </w:rPr>
-      </w:pPr>
-      <w:r>
-        <w:rPr>
-          <w:rFonts w:ascii="Verdana" w:eastAsia="Times New Roman" w:hAnsi="Verdana" w:cs="Times New Roman"/>
-          <w:sz w:val="18"/>
-          <w:szCs w:val="18"/>
-        </w:rPr>
-        <w:t>Channel Adapter</w:t>
-      </w:r>
-    </w:p>
-    <w:p>
-      <w:pPr>
-        <w:numPr>
-          <w:ilvl w:val="1"/>
-          <w:numId w:val="5"/>
-        </w:numPr>
-        <w:shd w:val="clear" w:color="auto" w:fill="FFFFFF"/>
-        <w:spacing w:before="100" w:beforeAutospacing="1" w:after="100" w:afterAutospacing="1" w:line="240" w:lineRule="atLeast"/>
-        <w:rPr>
-          <w:rFonts w:ascii="Verdana" w:eastAsia="Times New Roman" w:hAnsi="Verdana" w:cs="Times New Roman"/>
-          <w:sz w:val="18"/>
-          <w:szCs w:val="18"/>
-        </w:rPr>
-      </w:pPr>
-      <w:r>
-        <w:rPr>
-          <w:rFonts w:ascii="Verdana" w:eastAsia="Times New Roman" w:hAnsi="Verdana" w:cs="Times New Roman"/>
-          <w:sz w:val="18"/>
-          <w:szCs w:val="18"/>
-        </w:rPr>
-        <w:t>Messaging Bridge</w:t>
-      </w:r>
-    </w:p>
-    <w:p>
-      <w:pPr>
-        <w:numPr>
-          <w:ilvl w:val="1"/>
-          <w:numId w:val="5"/>
-        </w:numPr>
-        <w:shd w:val="clear" w:color="auto" w:fill="FFFFFF"/>
-        <w:spacing w:before="100" w:beforeAutospacing="1" w:after="100" w:afterAutospacing="1" w:line="240" w:lineRule="atLeast"/>
-        <w:rPr>
-          <w:rFonts w:ascii="Verdana" w:eastAsia="Times New Roman" w:hAnsi="Verdana" w:cs="Times New Roman"/>
-          <w:sz w:val="18"/>
-          <w:szCs w:val="18"/>
-        </w:rPr>
-      </w:pPr>
-      <w:r>
-        <w:rPr>
-          <w:rFonts w:ascii="Verdana" w:eastAsia="Times New Roman" w:hAnsi="Verdana" w:cs="Times New Roman"/>
-          <w:sz w:val="18"/>
-          <w:szCs w:val="18"/>
-        </w:rPr>
-        <w:t>Message Bus</w:t>
-      </w:r>
-    </w:p>
-    <w:p>
-      <w:pPr>
-        <w:numPr>
-          <w:ilvl w:val="0"/>
-          <w:numId w:val="5"/>
-        </w:numPr>
-        <w:shd w:val="clear" w:color="auto" w:fill="FFFFFF"/>
-        <w:spacing w:before="100" w:beforeAutospacing="1" w:after="100" w:afterAutospacing="1" w:line="240" w:lineRule="atLeast"/>
-        <w:rPr>
-          <w:rFonts w:ascii="Verdana" w:eastAsia="Times New Roman" w:hAnsi="Verdana" w:cs="Times New Roman"/>
-          <w:sz w:val="18"/>
-          <w:szCs w:val="18"/>
-        </w:rPr>
-      </w:pPr>
-      <w:r>
-        <w:rPr>
-          <w:rFonts w:ascii="Verdana" w:eastAsia="Times New Roman" w:hAnsi="Verdana" w:cs="Times New Roman"/>
-          <w:sz w:val="18"/>
-          <w:szCs w:val="18"/>
-        </w:rPr>
-        <w:t>Case Study / Demo using Active MQ / Rabbit MQ (AMQP)</w:t>
-      </w:r>
-      <w:r>
-        <w:rPr>
-          <w:rFonts w:ascii="Verdana" w:eastAsia="Times New Roman" w:hAnsi="Verdana" w:cs="Times New Roman"/>
-          <w:sz w:val="18"/>
-          <w:szCs w:val="18"/>
-        </w:rPr>
-        <w:t xml:space="preserve"> depicting p2p, pub-sub, request-response protocol</w:t>
-      </w:r>
-    </w:p>
-    <w:p>
-      <w:pPr>
-        <w:numPr>
-          <w:ilvl w:val="0"/>
-          <w:numId w:val="5"/>
-        </w:numPr>
-        <w:shd w:val="clear" w:color="auto" w:fill="FFFFFF"/>
-        <w:spacing w:before="100" w:beforeAutospacing="1" w:after="100" w:afterAutospacing="1" w:line="240" w:lineRule="atLeast"/>
-        <w:rPr>
-          <w:rFonts w:ascii="Verdana" w:eastAsia="Times New Roman" w:hAnsi="Verdana" w:cs="Times New Roman"/>
-          <w:sz w:val="18"/>
-          <w:szCs w:val="18"/>
-        </w:rPr>
-      </w:pPr>
-      <w:r>
-        <w:rPr>
-          <w:rFonts w:ascii="Verdana" w:eastAsia="Times New Roman" w:hAnsi="Verdana" w:cs="Times New Roman"/>
-          <w:sz w:val="18"/>
-          <w:szCs w:val="18"/>
-        </w:rPr>
-        <w:t xml:space="preserve">Different types of </w:t>
-      </w:r>
-      <w:r>
-        <w:rPr>
-          <w:rFonts w:ascii="Verdana" w:eastAsia="Times New Roman" w:hAnsi="Verdana" w:cs="Times New Roman"/>
-          <w:sz w:val="18"/>
-          <w:szCs w:val="18"/>
-        </w:rPr>
-        <w:t>Message Construction</w:t>
-      </w:r>
-    </w:p>
-    <w:p>
-      <w:pPr>
-        <w:numPr>
-          <w:ilvl w:val="1"/>
-          <w:numId w:val="5"/>
-        </w:numPr>
-        <w:shd w:val="clear" w:color="auto" w:fill="FFFFFF"/>
-        <w:spacing w:before="100" w:beforeAutospacing="1" w:after="100" w:afterAutospacing="1" w:line="240" w:lineRule="atLeast"/>
-        <w:rPr>
-          <w:rFonts w:ascii="Verdana" w:eastAsia="Times New Roman" w:hAnsi="Verdana" w:cs="Times New Roman"/>
-          <w:sz w:val="18"/>
-          <w:szCs w:val="18"/>
-        </w:rPr>
-      </w:pPr>
-      <w:r>
-        <w:rPr>
-          <w:rFonts w:ascii="Verdana" w:eastAsia="Times New Roman" w:hAnsi="Verdana" w:cs="Times New Roman"/>
-          <w:sz w:val="18"/>
-          <w:szCs w:val="18"/>
-        </w:rPr>
-        <w:t>Command Message</w:t>
-      </w:r>
-    </w:p>
-    <w:p>
-      <w:pPr>
-        <w:numPr>
-          <w:ilvl w:val="1"/>
-          <w:numId w:val="5"/>
-        </w:numPr>
-        <w:shd w:val="clear" w:color="auto" w:fill="FFFFFF"/>
-        <w:spacing w:before="100" w:beforeAutospacing="1" w:after="100" w:afterAutospacing="1" w:line="240" w:lineRule="atLeast"/>
-        <w:rPr>
-          <w:rFonts w:ascii="Verdana" w:eastAsia="Times New Roman" w:hAnsi="Verdana" w:cs="Times New Roman"/>
-          <w:sz w:val="18"/>
-          <w:szCs w:val="18"/>
-        </w:rPr>
-      </w:pPr>
-      <w:r>
-        <w:rPr>
-          <w:rFonts w:ascii="Verdana" w:eastAsia="Times New Roman" w:hAnsi="Verdana" w:cs="Times New Roman"/>
-          <w:sz w:val="18"/>
-          <w:szCs w:val="18"/>
-        </w:rPr>
-        <w:t>Document Message</w:t>
-      </w:r>
-    </w:p>
-    <w:p>
-      <w:pPr>
-        <w:numPr>
-          <w:ilvl w:val="1"/>
-          <w:numId w:val="5"/>
-        </w:numPr>
-        <w:shd w:val="clear" w:color="auto" w:fill="FFFFFF"/>
-        <w:spacing w:before="100" w:beforeAutospacing="1" w:after="100" w:afterAutospacing="1" w:line="240" w:lineRule="atLeast"/>
-        <w:rPr>
-          <w:rFonts w:ascii="Verdana" w:eastAsia="Times New Roman" w:hAnsi="Verdana" w:cs="Times New Roman"/>
-          <w:sz w:val="18"/>
-          <w:szCs w:val="18"/>
-        </w:rPr>
-      </w:pPr>
-      <w:r>
-        <w:rPr>
-          <w:rFonts w:ascii="Verdana" w:eastAsia="Times New Roman" w:hAnsi="Verdana" w:cs="Times New Roman"/>
-          <w:sz w:val="18"/>
-          <w:szCs w:val="18"/>
-        </w:rPr>
-        <w:t>Event Message</w:t>
-      </w:r>
-    </w:p>
-    <w:p>
-      <w:pPr>
-        <w:numPr>
-          <w:ilvl w:val="1"/>
-          <w:numId w:val="5"/>
-        </w:numPr>
-        <w:shd w:val="clear" w:color="auto" w:fill="FFFFFF"/>
-        <w:spacing w:before="100" w:beforeAutospacing="1" w:after="100" w:afterAutospacing="1" w:line="240" w:lineRule="atLeast"/>
-        <w:rPr>
-          <w:rFonts w:ascii="Verdana" w:eastAsia="Times New Roman" w:hAnsi="Verdana" w:cs="Times New Roman"/>
-          <w:sz w:val="18"/>
-          <w:szCs w:val="18"/>
-        </w:rPr>
-      </w:pPr>
-      <w:r>
-        <w:rPr>
-          <w:rFonts w:ascii="Verdana" w:eastAsia="Times New Roman" w:hAnsi="Verdana" w:cs="Times New Roman"/>
-          <w:sz w:val="18"/>
-          <w:szCs w:val="18"/>
-        </w:rPr>
-        <w:t>Request – Reply</w:t>
-      </w:r>
-    </w:p>
-    <w:p>
-      <w:pPr>
-        <w:numPr>
-          <w:ilvl w:val="1"/>
-          <w:numId w:val="5"/>
-        </w:numPr>
-        <w:shd w:val="clear" w:color="auto" w:fill="FFFFFF"/>
-        <w:spacing w:before="100" w:beforeAutospacing="1" w:after="100" w:afterAutospacing="1" w:line="240" w:lineRule="atLeast"/>
-        <w:rPr>
-          <w:rFonts w:ascii="Verdana" w:eastAsia="Times New Roman" w:hAnsi="Verdana" w:cs="Times New Roman"/>
-          <w:sz w:val="18"/>
-          <w:szCs w:val="18"/>
-        </w:rPr>
-      </w:pPr>
-      <w:r>
-        <w:rPr>
-          <w:rFonts w:ascii="Verdana" w:eastAsia="Times New Roman" w:hAnsi="Verdana" w:cs="Times New Roman"/>
-          <w:sz w:val="18"/>
-          <w:szCs w:val="18"/>
-        </w:rPr>
-        <w:t>Return Address</w:t>
-      </w:r>
-    </w:p>
-    <w:p>
-      <w:pPr>
-        <w:numPr>
-          <w:ilvl w:val="1"/>
-          <w:numId w:val="5"/>
-        </w:numPr>
-        <w:shd w:val="clear" w:color="auto" w:fill="FFFFFF"/>
-        <w:spacing w:before="100" w:beforeAutospacing="1" w:after="100" w:afterAutospacing="1" w:line="240" w:lineRule="atLeast"/>
-        <w:rPr>
-          <w:rFonts w:ascii="Verdana" w:eastAsia="Times New Roman" w:hAnsi="Verdana" w:cs="Times New Roman"/>
-          <w:sz w:val="18"/>
-          <w:szCs w:val="18"/>
-        </w:rPr>
-      </w:pPr>
-      <w:r>
-        <w:rPr>
-          <w:rFonts w:ascii="Verdana" w:eastAsia="Times New Roman" w:hAnsi="Verdana" w:cs="Times New Roman"/>
-          <w:sz w:val="18"/>
-          <w:szCs w:val="18"/>
-        </w:rPr>
-        <w:t>Correlation Identifier</w:t>
-      </w:r>
-    </w:p>
-    <w:p>
-      <w:pPr>
-        <w:numPr>
-          <w:ilvl w:val="1"/>
-          <w:numId w:val="5"/>
-        </w:numPr>
-        <w:shd w:val="clear" w:color="auto" w:fill="FFFFFF"/>
-        <w:spacing w:before="100" w:beforeAutospacing="1" w:after="100" w:afterAutospacing="1" w:line="240" w:lineRule="atLeast"/>
-        <w:rPr>
-          <w:rFonts w:ascii="Verdana" w:eastAsia="Times New Roman" w:hAnsi="Verdana" w:cs="Times New Roman"/>
-          <w:sz w:val="18"/>
-          <w:szCs w:val="18"/>
-        </w:rPr>
-      </w:pPr>
-      <w:r>
-        <w:rPr>
-          <w:rFonts w:ascii="Verdana" w:eastAsia="Times New Roman" w:hAnsi="Verdana" w:cs="Times New Roman"/>
-          <w:sz w:val="18"/>
-          <w:szCs w:val="18"/>
-        </w:rPr>
-        <w:t>Message Sequence</w:t>
-      </w:r>
-    </w:p>
-    <w:p>
-      <w:pPr>
-        <w:numPr>
-          <w:ilvl w:val="1"/>
-          <w:numId w:val="5"/>
-        </w:numPr>
-        <w:shd w:val="clear" w:color="auto" w:fill="FFFFFF"/>
-        <w:spacing w:before="100" w:beforeAutospacing="1" w:after="100" w:afterAutospacing="1" w:line="240" w:lineRule="atLeast"/>
-        <w:rPr>
-          <w:rFonts w:ascii="Verdana" w:eastAsia="Times New Roman" w:hAnsi="Verdana" w:cs="Times New Roman"/>
-          <w:sz w:val="18"/>
-          <w:szCs w:val="18"/>
-        </w:rPr>
-      </w:pPr>
-      <w:r>
-        <w:rPr>
-          <w:rFonts w:ascii="Verdana" w:eastAsia="Times New Roman" w:hAnsi="Verdana" w:cs="Times New Roman"/>
-          <w:sz w:val="18"/>
-          <w:szCs w:val="18"/>
-        </w:rPr>
-        <w:lastRenderedPageBreak/>
-        <w:t>Message Expiration</w:t>
-      </w:r>
-    </w:p>
-    <w:p>
-      <w:pPr>
-        <w:numPr>
-          <w:ilvl w:val="1"/>
-          <w:numId w:val="5"/>
-        </w:numPr>
-        <w:shd w:val="clear" w:color="auto" w:fill="FFFFFF"/>
-        <w:spacing w:before="100" w:beforeAutospacing="1" w:after="100" w:afterAutospacing="1" w:line="240" w:lineRule="atLeast"/>
-        <w:rPr>
-          <w:rFonts w:ascii="Verdana" w:eastAsia="Times New Roman" w:hAnsi="Verdana" w:cs="Times New Roman"/>
-          <w:sz w:val="18"/>
-          <w:szCs w:val="18"/>
-        </w:rPr>
-      </w:pPr>
-      <w:r>
-        <w:rPr>
-          <w:rFonts w:ascii="Verdana" w:eastAsia="Times New Roman" w:hAnsi="Verdana" w:cs="Times New Roman"/>
-          <w:sz w:val="18"/>
-          <w:szCs w:val="18"/>
-        </w:rPr>
-        <w:t>Format Indicator</w:t>
-      </w:r>
-    </w:p>
-    <w:p>
-      <w:pPr>
-        <w:numPr>
-          <w:ilvl w:val="0"/>
-          <w:numId w:val="5"/>
-        </w:numPr>
-        <w:shd w:val="clear" w:color="auto" w:fill="FFFFFF"/>
-        <w:spacing w:before="100" w:beforeAutospacing="1" w:after="100" w:afterAutospacing="1" w:line="240" w:lineRule="atLeast"/>
-        <w:rPr>
-          <w:rFonts w:ascii="Verdana" w:eastAsia="Times New Roman" w:hAnsi="Verdana" w:cs="Times New Roman"/>
-          <w:sz w:val="18"/>
-          <w:szCs w:val="18"/>
-        </w:rPr>
-      </w:pPr>
-      <w:r>
-        <w:rPr>
-          <w:rFonts w:ascii="Verdana" w:eastAsia="Times New Roman" w:hAnsi="Verdana" w:cs="Times New Roman"/>
-          <w:sz w:val="18"/>
-          <w:szCs w:val="18"/>
-        </w:rPr>
-        <w:t>Demo</w:t>
-      </w:r>
-      <w:r>
-        <w:rPr>
-          <w:rFonts w:ascii="Verdana" w:eastAsia="Times New Roman" w:hAnsi="Verdana" w:cs="Times New Roman"/>
-          <w:sz w:val="18"/>
-          <w:szCs w:val="18"/>
-        </w:rPr>
-        <w:t>: Creating our own custom -parsers to construct message as part of orchestration.</w:t>
-      </w:r>
-    </w:p>
-    <w:p>
-      <w:pPr>
-        <w:pStyle w:val="Heading2"/>
-      </w:pPr>
-      <w:r>
-        <w:t xml:space="preserve">Day </w:t>
-      </w:r>
-      <w:r>
-        <w:t>2 – Session 1</w:t>
-      </w:r>
-    </w:p>
-    <w:p>
-      <w:pPr>
-        <w:numPr>
-          <w:ilvl w:val="0"/>
-          <w:numId w:val="5"/>
-        </w:numPr>
-        <w:shd w:val="clear" w:color="auto" w:fill="FFFFFF"/>
-        <w:spacing w:before="100" w:beforeAutospacing="1" w:after="100" w:afterAutospacing="1" w:line="240" w:lineRule="atLeast"/>
-        <w:rPr>
-          <w:rFonts w:ascii="Verdana" w:eastAsia="Times New Roman" w:hAnsi="Verdana" w:cs="Times New Roman"/>
-          <w:sz w:val="18"/>
-          <w:szCs w:val="18"/>
-        </w:rPr>
-      </w:pPr>
-      <w:r>
-        <w:rPr>
-          <w:rFonts w:ascii="Verdana" w:eastAsia="Times New Roman" w:hAnsi="Verdana" w:cs="Times New Roman"/>
-          <w:sz w:val="18"/>
-          <w:szCs w:val="18"/>
-        </w:rPr>
-        <w:t>Overv</w:t>
-      </w:r>
-      <w:r>
-        <w:rPr>
-          <w:rFonts w:ascii="Verdana" w:eastAsia="Times New Roman" w:hAnsi="Verdana" w:cs="Times New Roman"/>
-          <w:sz w:val="18"/>
-          <w:szCs w:val="18"/>
-        </w:rPr>
-        <w:t>iew of Message Routing patterns</w:t>
-      </w:r>
-    </w:p>
-    <w:p>
-      <w:pPr>
-        <w:numPr>
-          <w:ilvl w:val="1"/>
-          <w:numId w:val="5"/>
-        </w:numPr>
-        <w:shd w:val="clear" w:color="auto" w:fill="FFFFFF"/>
-        <w:spacing w:before="100" w:beforeAutospacing="1" w:after="100" w:afterAutospacing="1" w:line="240" w:lineRule="atLeast"/>
-        <w:rPr>
-          <w:rFonts w:ascii="Verdana" w:eastAsia="Times New Roman" w:hAnsi="Verdana" w:cs="Times New Roman"/>
-          <w:sz w:val="18"/>
-          <w:szCs w:val="18"/>
-        </w:rPr>
-      </w:pPr>
-      <w:r>
-        <w:rPr>
-          <w:rFonts w:ascii="Verdana" w:eastAsia="Times New Roman" w:hAnsi="Verdana" w:cs="Times New Roman"/>
-          <w:sz w:val="18"/>
-          <w:szCs w:val="18"/>
-        </w:rPr>
-        <w:t>Content Based Router</w:t>
-      </w:r>
-    </w:p>
-    <w:p>
-      <w:pPr>
-        <w:numPr>
-          <w:ilvl w:val="1"/>
-          <w:numId w:val="5"/>
-        </w:numPr>
-        <w:shd w:val="clear" w:color="auto" w:fill="FFFFFF"/>
-        <w:spacing w:before="100" w:beforeAutospacing="1" w:after="100" w:afterAutospacing="1" w:line="240" w:lineRule="atLeast"/>
-        <w:rPr>
-          <w:rFonts w:ascii="Verdana" w:eastAsia="Times New Roman" w:hAnsi="Verdana" w:cs="Times New Roman"/>
-          <w:sz w:val="18"/>
-          <w:szCs w:val="18"/>
-        </w:rPr>
-      </w:pPr>
-      <w:r>
-        <w:rPr>
-          <w:rFonts w:ascii="Verdana" w:eastAsia="Times New Roman" w:hAnsi="Verdana" w:cs="Times New Roman"/>
-          <w:sz w:val="18"/>
-          <w:szCs w:val="18"/>
-        </w:rPr>
-        <w:t>Message Filter</w:t>
-      </w:r>
-    </w:p>
-    <w:p>
-      <w:pPr>
-        <w:numPr>
-          <w:ilvl w:val="1"/>
-          <w:numId w:val="5"/>
-        </w:numPr>
-        <w:shd w:val="clear" w:color="auto" w:fill="FFFFFF"/>
-        <w:spacing w:before="100" w:beforeAutospacing="1" w:after="100" w:afterAutospacing="1" w:line="240" w:lineRule="atLeast"/>
-        <w:rPr>
-          <w:rFonts w:ascii="Verdana" w:eastAsia="Times New Roman" w:hAnsi="Verdana" w:cs="Times New Roman"/>
-          <w:sz w:val="18"/>
-          <w:szCs w:val="18"/>
-        </w:rPr>
-      </w:pPr>
-      <w:r>
-        <w:rPr>
-          <w:rFonts w:ascii="Verdana" w:eastAsia="Times New Roman" w:hAnsi="Verdana" w:cs="Times New Roman"/>
-          <w:sz w:val="18"/>
-          <w:szCs w:val="18"/>
-        </w:rPr>
-        <w:t>Splitter and Aggregator</w:t>
-      </w:r>
-    </w:p>
-    <w:p>
-      <w:pPr>
-        <w:numPr>
-          <w:ilvl w:val="1"/>
-          <w:numId w:val="5"/>
-        </w:numPr>
-        <w:shd w:val="clear" w:color="auto" w:fill="FFFFFF"/>
-        <w:spacing w:before="100" w:beforeAutospacing="1" w:after="100" w:afterAutospacing="1" w:line="240" w:lineRule="atLeast"/>
-        <w:rPr>
-          <w:rFonts w:ascii="Verdana" w:eastAsia="Times New Roman" w:hAnsi="Verdana" w:cs="Times New Roman"/>
-          <w:sz w:val="18"/>
-          <w:szCs w:val="18"/>
-        </w:rPr>
-      </w:pPr>
-      <w:proofErr w:type="spellStart"/>
-      <w:r>
-        <w:rPr>
-          <w:rFonts w:ascii="Verdana" w:eastAsia="Times New Roman" w:hAnsi="Verdana" w:cs="Times New Roman"/>
-          <w:sz w:val="18"/>
-          <w:szCs w:val="18"/>
-        </w:rPr>
-        <w:t>Resequencer</w:t>
-      </w:r>
-      <w:proofErr w:type="spellEnd"/>
-    </w:p>
-    <w:p>
-      <w:pPr>
-        <w:numPr>
-          <w:ilvl w:val="1"/>
-          <w:numId w:val="5"/>
-        </w:numPr>
-        <w:shd w:val="clear" w:color="auto" w:fill="FFFFFF"/>
-        <w:spacing w:before="100" w:beforeAutospacing="1" w:after="100" w:afterAutospacing="1" w:line="240" w:lineRule="atLeast"/>
-        <w:rPr>
-          <w:rFonts w:ascii="Verdana" w:eastAsia="Times New Roman" w:hAnsi="Verdana" w:cs="Times New Roman"/>
-          <w:sz w:val="18"/>
-          <w:szCs w:val="18"/>
-        </w:rPr>
-      </w:pPr>
-      <w:r>
-        <w:rPr>
-          <w:rFonts w:ascii="Verdana" w:eastAsia="Times New Roman" w:hAnsi="Verdana" w:cs="Times New Roman"/>
-          <w:sz w:val="18"/>
-          <w:szCs w:val="18"/>
-        </w:rPr>
-        <w:t>Routing Slip</w:t>
-      </w:r>
-    </w:p>
-    <w:p>
-      <w:pPr>
-        <w:numPr>
-          <w:ilvl w:val="1"/>
-          <w:numId w:val="5"/>
-        </w:numPr>
-        <w:shd w:val="clear" w:color="auto" w:fill="FFFFFF"/>
-        <w:spacing w:before="100" w:beforeAutospacing="1" w:after="100" w:afterAutospacing="1" w:line="240" w:lineRule="atLeast"/>
-        <w:rPr>
-          <w:rFonts w:ascii="Verdana" w:eastAsia="Times New Roman" w:hAnsi="Verdana" w:cs="Times New Roman"/>
-          <w:sz w:val="18"/>
-          <w:szCs w:val="18"/>
-        </w:rPr>
-      </w:pPr>
-      <w:r>
-        <w:rPr>
-          <w:rFonts w:ascii="Verdana" w:eastAsia="Times New Roman" w:hAnsi="Verdana" w:cs="Times New Roman"/>
-          <w:sz w:val="18"/>
-          <w:szCs w:val="18"/>
-        </w:rPr>
-        <w:t>Process Manager</w:t>
-      </w:r>
-    </w:p>
-    <w:p>
-      <w:pPr>
-        <w:numPr>
-          <w:ilvl w:val="1"/>
-          <w:numId w:val="5"/>
-        </w:numPr>
-        <w:shd w:val="clear" w:color="auto" w:fill="FFFFFF"/>
-        <w:spacing w:before="100" w:beforeAutospacing="1" w:after="100" w:afterAutospacing="1" w:line="240" w:lineRule="atLeast"/>
-        <w:rPr>
-          <w:rFonts w:ascii="Verdana" w:eastAsia="Times New Roman" w:hAnsi="Verdana" w:cs="Times New Roman"/>
-          <w:sz w:val="18"/>
-          <w:szCs w:val="18"/>
-        </w:rPr>
-      </w:pPr>
-      <w:r>
-        <w:rPr>
-          <w:rFonts w:ascii="Verdana" w:eastAsia="Times New Roman" w:hAnsi="Verdana" w:cs="Times New Roman"/>
-          <w:sz w:val="18"/>
-          <w:szCs w:val="18"/>
-        </w:rPr>
-        <w:t>Message Broker</w:t>
-      </w:r>
-    </w:p>
-    <w:p>
-      <w:pPr>
-        <w:numPr>
-          <w:ilvl w:val="0"/>
-          <w:numId w:val="5"/>
-        </w:numPr>
-        <w:shd w:val="clear" w:color="auto" w:fill="FFFFFF"/>
-        <w:spacing w:before="100" w:beforeAutospacing="1" w:after="100" w:afterAutospacing="1" w:line="240" w:lineRule="atLeast"/>
-        <w:rPr>
-          <w:rFonts w:ascii="Verdana" w:eastAsia="Times New Roman" w:hAnsi="Verdana" w:cs="Times New Roman"/>
-          <w:sz w:val="18"/>
-          <w:szCs w:val="18"/>
-        </w:rPr>
-      </w:pPr>
-      <w:r>
-        <w:rPr>
-          <w:rFonts w:ascii="Verdana" w:eastAsia="Times New Roman" w:hAnsi="Verdana" w:cs="Times New Roman"/>
-          <w:sz w:val="18"/>
-          <w:szCs w:val="18"/>
-        </w:rPr>
-        <w:t>Demo: How to customize and use Content Based Router in Apache Camel using DSL</w:t>
-      </w:r>
-    </w:p>
-    <w:p>
-      <w:pPr>
-        <w:numPr>
-          <w:ilvl w:val="0"/>
-          <w:numId w:val="5"/>
-        </w:numPr>
-        <w:shd w:val="clear" w:color="auto" w:fill="FFFFFF"/>
-        <w:spacing w:before="100" w:beforeAutospacing="1" w:after="100" w:afterAutospacing="1" w:line="240" w:lineRule="atLeast"/>
-        <w:rPr>
-          <w:rFonts w:ascii="Verdana" w:eastAsia="Times New Roman" w:hAnsi="Verdana" w:cs="Times New Roman"/>
-          <w:sz w:val="18"/>
-          <w:szCs w:val="18"/>
-        </w:rPr>
-      </w:pPr>
-      <w:r>
-        <w:rPr>
-          <w:rFonts w:ascii="Verdana" w:eastAsia="Times New Roman" w:hAnsi="Verdana" w:cs="Times New Roman"/>
-          <w:sz w:val="18"/>
-          <w:szCs w:val="18"/>
-        </w:rPr>
-        <w:t xml:space="preserve">Different ways to transform </w:t>
-      </w:r>
-      <w:r>
-        <w:rPr>
-          <w:rFonts w:ascii="Verdana" w:eastAsia="Times New Roman" w:hAnsi="Verdana" w:cs="Times New Roman"/>
-          <w:sz w:val="18"/>
-          <w:szCs w:val="18"/>
-        </w:rPr>
-        <w:t>Message</w:t>
-      </w:r>
-      <w:r>
-        <w:rPr>
-          <w:rFonts w:ascii="Verdana" w:eastAsia="Times New Roman" w:hAnsi="Verdana" w:cs="Times New Roman"/>
-          <w:sz w:val="18"/>
-          <w:szCs w:val="18"/>
-        </w:rPr>
-        <w:t>s</w:t>
-      </w:r>
-    </w:p>
-    <w:p>
-      <w:pPr>
-        <w:numPr>
-          <w:ilvl w:val="1"/>
-          <w:numId w:val="5"/>
-        </w:numPr>
-        <w:shd w:val="clear" w:color="auto" w:fill="FFFFFF"/>
-        <w:spacing w:before="100" w:beforeAutospacing="1" w:after="100" w:afterAutospacing="1" w:line="240" w:lineRule="atLeast"/>
-        <w:rPr>
-          <w:rFonts w:ascii="Verdana" w:eastAsia="Times New Roman" w:hAnsi="Verdana" w:cs="Times New Roman"/>
-          <w:sz w:val="18"/>
-          <w:szCs w:val="18"/>
-        </w:rPr>
-      </w:pPr>
-      <w:r>
-        <w:rPr>
-          <w:rFonts w:ascii="Verdana" w:eastAsia="Times New Roman" w:hAnsi="Verdana" w:cs="Times New Roman"/>
-          <w:sz w:val="18"/>
-          <w:szCs w:val="18"/>
-        </w:rPr>
-        <w:t>Envelope Wrapper</w:t>
-      </w:r>
-    </w:p>
-    <w:p>
-      <w:pPr>
-        <w:numPr>
-          <w:ilvl w:val="1"/>
-          <w:numId w:val="5"/>
-        </w:numPr>
-        <w:shd w:val="clear" w:color="auto" w:fill="FFFFFF"/>
-        <w:spacing w:before="100" w:beforeAutospacing="1" w:after="100" w:afterAutospacing="1" w:line="240" w:lineRule="atLeast"/>
-        <w:rPr>
-          <w:rFonts w:ascii="Verdana" w:eastAsia="Times New Roman" w:hAnsi="Verdana" w:cs="Times New Roman"/>
-          <w:sz w:val="18"/>
-          <w:szCs w:val="18"/>
-        </w:rPr>
-      </w:pPr>
-      <w:r>
-        <w:rPr>
-          <w:rFonts w:ascii="Verdana" w:eastAsia="Times New Roman" w:hAnsi="Verdana" w:cs="Times New Roman"/>
-          <w:sz w:val="18"/>
-          <w:szCs w:val="18"/>
-        </w:rPr>
-        <w:t>Content</w:t>
-      </w:r>
-      <w:r>
-        <w:rPr>
-          <w:rFonts w:ascii="Verdana" w:eastAsia="Times New Roman" w:hAnsi="Verdana" w:cs="Times New Roman"/>
-          <w:sz w:val="18"/>
-          <w:szCs w:val="18"/>
-        </w:rPr>
-        <w:t xml:space="preserve"> </w:t>
-      </w:r>
-      <w:r>
-        <w:rPr>
-          <w:rFonts w:ascii="Verdana" w:eastAsia="Times New Roman" w:hAnsi="Verdana" w:cs="Times New Roman"/>
-          <w:sz w:val="18"/>
-          <w:szCs w:val="18"/>
-        </w:rPr>
-        <w:t>Enricher</w:t>
-      </w:r>
-      <w:r>
-        <w:rPr>
-          <w:rFonts w:ascii="Verdana" w:eastAsia="Times New Roman" w:hAnsi="Verdana" w:cs="Times New Roman"/>
-          <w:sz w:val="18"/>
-          <w:szCs w:val="18"/>
-        </w:rPr>
-        <w:t xml:space="preserve"> and Content Filter</w:t>
-      </w:r>
-    </w:p>
-    <w:p>
-      <w:pPr>
-        <w:numPr>
-          <w:ilvl w:val="1"/>
-          <w:numId w:val="5"/>
-        </w:numPr>
-        <w:shd w:val="clear" w:color="auto" w:fill="FFFFFF"/>
-        <w:spacing w:before="100" w:beforeAutospacing="1" w:after="100" w:afterAutospacing="1" w:line="240" w:lineRule="atLeast"/>
-        <w:rPr>
-          <w:rFonts w:ascii="Verdana" w:eastAsia="Times New Roman" w:hAnsi="Verdana" w:cs="Times New Roman"/>
-          <w:sz w:val="18"/>
-          <w:szCs w:val="18"/>
-        </w:rPr>
-      </w:pPr>
-      <w:r>
-        <w:rPr>
-          <w:rFonts w:ascii="Verdana" w:eastAsia="Times New Roman" w:hAnsi="Verdana" w:cs="Times New Roman"/>
-          <w:sz w:val="18"/>
-          <w:szCs w:val="18"/>
-        </w:rPr>
-        <w:t>Normalizer and Canonical Data Model</w:t>
-      </w:r>
-    </w:p>
-    <w:p>
-      <w:pPr>
-        <w:numPr>
-          <w:ilvl w:val="0"/>
-          <w:numId w:val="5"/>
-        </w:numPr>
-        <w:shd w:val="clear" w:color="auto" w:fill="FFFFFF"/>
-        <w:spacing w:before="100" w:beforeAutospacing="1" w:after="100" w:afterAutospacing="1" w:line="240" w:lineRule="atLeast"/>
-        <w:rPr>
-          <w:rFonts w:ascii="Verdana" w:eastAsia="Times New Roman" w:hAnsi="Verdana" w:cs="Times New Roman"/>
-          <w:sz w:val="18"/>
-          <w:szCs w:val="18"/>
-        </w:rPr>
-      </w:pPr>
-      <w:r>
-        <w:rPr>
-          <w:rFonts w:ascii="Verdana" w:eastAsia="Times New Roman" w:hAnsi="Verdana" w:cs="Times New Roman"/>
-          <w:sz w:val="18"/>
-          <w:szCs w:val="18"/>
-        </w:rPr>
-        <w:t>Understanding Messaging Endpoints</w:t>
-      </w:r>
-    </w:p>
-    <w:p>
-      <w:pPr>
-        <w:numPr>
-          <w:ilvl w:val="1"/>
-          <w:numId w:val="5"/>
-        </w:numPr>
-        <w:shd w:val="clear" w:color="auto" w:fill="FFFFFF"/>
-        <w:spacing w:before="100" w:beforeAutospacing="1" w:after="100" w:afterAutospacing="1" w:line="240" w:lineRule="atLeast"/>
-        <w:rPr>
-          <w:rFonts w:ascii="Verdana" w:eastAsia="Times New Roman" w:hAnsi="Verdana" w:cs="Times New Roman"/>
-          <w:sz w:val="18"/>
-          <w:szCs w:val="18"/>
-        </w:rPr>
-      </w:pPr>
-      <w:r>
-        <w:rPr>
-          <w:rFonts w:ascii="Verdana" w:eastAsia="Times New Roman" w:hAnsi="Verdana" w:cs="Times New Roman"/>
-          <w:sz w:val="18"/>
-          <w:szCs w:val="18"/>
-        </w:rPr>
-        <w:t>Messaging Gateway</w:t>
-      </w:r>
-    </w:p>
-    <w:p>
-      <w:pPr>
-        <w:numPr>
-          <w:ilvl w:val="1"/>
-          <w:numId w:val="5"/>
-        </w:numPr>
-        <w:shd w:val="clear" w:color="auto" w:fill="FFFFFF"/>
-        <w:spacing w:before="100" w:beforeAutospacing="1" w:after="100" w:afterAutospacing="1" w:line="240" w:lineRule="atLeast"/>
-        <w:rPr>
-          <w:rFonts w:ascii="Verdana" w:eastAsia="Times New Roman" w:hAnsi="Verdana" w:cs="Times New Roman"/>
-          <w:sz w:val="18"/>
-          <w:szCs w:val="18"/>
-        </w:rPr>
-      </w:pPr>
-      <w:r>
-        <w:rPr>
-          <w:rFonts w:ascii="Verdana" w:eastAsia="Times New Roman" w:hAnsi="Verdana" w:cs="Times New Roman"/>
-          <w:sz w:val="18"/>
-          <w:szCs w:val="18"/>
-        </w:rPr>
-        <w:t>Messaging Mapper</w:t>
-      </w:r>
-    </w:p>
-    <w:p>
-      <w:pPr>
-        <w:numPr>
-          <w:ilvl w:val="1"/>
-          <w:numId w:val="5"/>
-        </w:numPr>
-        <w:shd w:val="clear" w:color="auto" w:fill="FFFFFF"/>
-        <w:spacing w:before="100" w:beforeAutospacing="1" w:after="100" w:afterAutospacing="1" w:line="240" w:lineRule="atLeast"/>
-        <w:rPr>
-          <w:rFonts w:ascii="Verdana" w:eastAsia="Times New Roman" w:hAnsi="Verdana" w:cs="Times New Roman"/>
-          <w:sz w:val="18"/>
-          <w:szCs w:val="18"/>
-        </w:rPr>
-      </w:pPr>
-      <w:r>
-        <w:rPr>
-          <w:rFonts w:ascii="Verdana" w:eastAsia="Times New Roman" w:hAnsi="Verdana" w:cs="Times New Roman"/>
-          <w:sz w:val="18"/>
-          <w:szCs w:val="18"/>
-        </w:rPr>
-        <w:t>Transactional Client</w:t>
-      </w:r>
-    </w:p>
-    <w:p>
-      <w:pPr>
-        <w:numPr>
-          <w:ilvl w:val="1"/>
-          <w:numId w:val="5"/>
-        </w:numPr>
-        <w:shd w:val="clear" w:color="auto" w:fill="FFFFFF"/>
-        <w:spacing w:before="100" w:beforeAutospacing="1" w:after="100" w:afterAutospacing="1" w:line="240" w:lineRule="atLeast"/>
-        <w:rPr>
-          <w:rFonts w:ascii="Verdana" w:eastAsia="Times New Roman" w:hAnsi="Verdana" w:cs="Times New Roman"/>
-          <w:sz w:val="18"/>
-          <w:szCs w:val="18"/>
-        </w:rPr>
-      </w:pPr>
-      <w:r>
-        <w:rPr>
-          <w:rFonts w:ascii="Verdana" w:eastAsia="Times New Roman" w:hAnsi="Verdana" w:cs="Times New Roman"/>
-          <w:sz w:val="18"/>
-          <w:szCs w:val="18"/>
-        </w:rPr>
-        <w:t>Types of Consumers</w:t>
-      </w:r>
-    </w:p>
-    <w:p>
-      <w:pPr>
-        <w:numPr>
-          <w:ilvl w:val="2"/>
-          <w:numId w:val="5"/>
-        </w:numPr>
-        <w:shd w:val="clear" w:color="auto" w:fill="FFFFFF"/>
-        <w:spacing w:before="100" w:beforeAutospacing="1" w:after="100" w:afterAutospacing="1" w:line="240" w:lineRule="atLeast"/>
-        <w:rPr>
-          <w:rFonts w:ascii="Verdana" w:eastAsia="Times New Roman" w:hAnsi="Verdana" w:cs="Times New Roman"/>
-          <w:sz w:val="18"/>
-          <w:szCs w:val="18"/>
-        </w:rPr>
-      </w:pPr>
-      <w:r>
-        <w:rPr>
-          <w:rFonts w:ascii="Verdana" w:eastAsia="Times New Roman" w:hAnsi="Verdana" w:cs="Times New Roman"/>
-          <w:sz w:val="18"/>
-          <w:szCs w:val="18"/>
-        </w:rPr>
-        <w:t>Polling</w:t>
-      </w:r>
-    </w:p>
-    <w:p>
-      <w:pPr>
-        <w:numPr>
-          <w:ilvl w:val="2"/>
-          <w:numId w:val="5"/>
-        </w:numPr>
-        <w:shd w:val="clear" w:color="auto" w:fill="FFFFFF"/>
-        <w:spacing w:before="100" w:beforeAutospacing="1" w:after="100" w:afterAutospacing="1" w:line="240" w:lineRule="atLeast"/>
-        <w:rPr>
-          <w:rFonts w:ascii="Verdana" w:eastAsia="Times New Roman" w:hAnsi="Verdana" w:cs="Times New Roman"/>
-          <w:sz w:val="18"/>
-          <w:szCs w:val="18"/>
-        </w:rPr>
-      </w:pPr>
-      <w:r>
-        <w:rPr>
-          <w:rFonts w:ascii="Verdana" w:eastAsia="Times New Roman" w:hAnsi="Verdana" w:cs="Times New Roman"/>
-          <w:sz w:val="18"/>
-          <w:szCs w:val="18"/>
-        </w:rPr>
-        <w:t>Event Drive</w:t>
-      </w:r>
-      <w:r>
-        <w:rPr>
-          <w:rFonts w:ascii="Verdana" w:eastAsia="Times New Roman" w:hAnsi="Verdana" w:cs="Times New Roman"/>
-          <w:sz w:val="18"/>
-          <w:szCs w:val="18"/>
-        </w:rPr>
-        <w:t>n</w:t>
-      </w:r>
-    </w:p>
-    <w:p>
-      <w:pPr>
-        <w:numPr>
-          <w:ilvl w:val="2"/>
-          <w:numId w:val="5"/>
-        </w:numPr>
-        <w:shd w:val="clear" w:color="auto" w:fill="FFFFFF"/>
-        <w:spacing w:before="100" w:beforeAutospacing="1" w:after="100" w:afterAutospacing="1" w:line="240" w:lineRule="atLeast"/>
-        <w:rPr>
-          <w:rFonts w:ascii="Verdana" w:eastAsia="Times New Roman" w:hAnsi="Verdana" w:cs="Times New Roman"/>
-          <w:sz w:val="18"/>
-          <w:szCs w:val="18"/>
-        </w:rPr>
-      </w:pPr>
-      <w:r>
-        <w:rPr>
-          <w:rFonts w:ascii="Verdana" w:eastAsia="Times New Roman" w:hAnsi="Verdana" w:cs="Times New Roman"/>
-          <w:sz w:val="18"/>
-          <w:szCs w:val="18"/>
-        </w:rPr>
-        <w:t>Competing</w:t>
-      </w:r>
-    </w:p>
-    <w:p>
-      <w:pPr>
-        <w:numPr>
-          <w:ilvl w:val="2"/>
-          <w:numId w:val="5"/>
-        </w:numPr>
-        <w:shd w:val="clear" w:color="auto" w:fill="FFFFFF"/>
-        <w:spacing w:before="100" w:beforeAutospacing="1" w:after="100" w:afterAutospacing="1" w:line="240" w:lineRule="atLeast"/>
-        <w:rPr>
-          <w:rFonts w:ascii="Verdana" w:eastAsia="Times New Roman" w:hAnsi="Verdana" w:cs="Times New Roman"/>
-          <w:sz w:val="18"/>
-          <w:szCs w:val="18"/>
-        </w:rPr>
-      </w:pPr>
-      <w:r>
-        <w:rPr>
-          <w:rFonts w:ascii="Verdana" w:eastAsia="Times New Roman" w:hAnsi="Verdana" w:cs="Times New Roman"/>
-          <w:sz w:val="18"/>
-          <w:szCs w:val="18"/>
-        </w:rPr>
-        <w:t>Selective</w:t>
-      </w:r>
-    </w:p>
-    <w:p>
-      <w:pPr>
-        <w:numPr>
-          <w:ilvl w:val="1"/>
-          <w:numId w:val="5"/>
-        </w:numPr>
-        <w:shd w:val="clear" w:color="auto" w:fill="FFFFFF"/>
-        <w:spacing w:before="100" w:beforeAutospacing="1" w:after="100" w:afterAutospacing="1" w:line="240" w:lineRule="atLeast"/>
-        <w:rPr>
-          <w:rFonts w:ascii="Verdana" w:eastAsia="Times New Roman" w:hAnsi="Verdana" w:cs="Times New Roman"/>
-          <w:sz w:val="18"/>
-          <w:szCs w:val="18"/>
-        </w:rPr>
-      </w:pPr>
-      <w:r>
-        <w:rPr>
-          <w:rFonts w:ascii="Verdana" w:eastAsia="Times New Roman" w:hAnsi="Verdana" w:cs="Times New Roman"/>
-          <w:sz w:val="18"/>
-          <w:szCs w:val="18"/>
-        </w:rPr>
-        <w:t>Message Dispatcher</w:t>
-      </w:r>
-    </w:p>
-    <w:p>
-      <w:pPr>
-        <w:numPr>
-          <w:ilvl w:val="1"/>
-          <w:numId w:val="5"/>
-        </w:numPr>
-        <w:shd w:val="clear" w:color="auto" w:fill="FFFFFF"/>
-        <w:spacing w:before="100" w:beforeAutospacing="1" w:after="100" w:afterAutospacing="1" w:line="240" w:lineRule="atLeast"/>
-        <w:rPr>
-          <w:rFonts w:ascii="Verdana" w:eastAsia="Times New Roman" w:hAnsi="Verdana" w:cs="Times New Roman"/>
-          <w:sz w:val="18"/>
-          <w:szCs w:val="18"/>
-        </w:rPr>
-      </w:pPr>
-      <w:r>
-        <w:rPr>
-          <w:rFonts w:ascii="Verdana" w:eastAsia="Times New Roman" w:hAnsi="Verdana" w:cs="Times New Roman"/>
-          <w:sz w:val="18"/>
-          <w:szCs w:val="18"/>
-        </w:rPr>
-        <w:t>Idempotent Receiver</w:t>
-      </w:r>
-    </w:p>
-    <w:p>
-      <w:pPr>
-        <w:numPr>
-          <w:ilvl w:val="1"/>
-          <w:numId w:val="5"/>
-        </w:numPr>
-        <w:shd w:val="clear" w:color="auto" w:fill="FFFFFF"/>
-        <w:spacing w:before="100" w:beforeAutospacing="1" w:after="100" w:afterAutospacing="1" w:line="240" w:lineRule="atLeast"/>
-        <w:rPr>
-          <w:rFonts w:ascii="Verdana" w:eastAsia="Times New Roman" w:hAnsi="Verdana" w:cs="Times New Roman"/>
-          <w:sz w:val="18"/>
-          <w:szCs w:val="18"/>
-        </w:rPr>
-      </w:pPr>
-      <w:r>
-        <w:rPr>
-          <w:rFonts w:ascii="Verdana" w:eastAsia="Times New Roman" w:hAnsi="Verdana" w:cs="Times New Roman"/>
-          <w:sz w:val="18"/>
-          <w:szCs w:val="18"/>
-        </w:rPr>
-        <w:t>Service Activator</w:t>
-      </w:r>
-    </w:p>
-    <w:p>
-      <w:pPr>
-        <w:numPr>
-          <w:ilvl w:val="0"/>
-          <w:numId w:val="5"/>
-        </w:numPr>
-        <w:shd w:val="clear" w:color="auto" w:fill="FFFFFF"/>
-        <w:spacing w:before="100" w:beforeAutospacing="1" w:after="100" w:afterAutospacing="1" w:line="240" w:lineRule="atLeast"/>
-        <w:rPr>
-          <w:rFonts w:ascii="Verdana" w:eastAsia="Times New Roman" w:hAnsi="Verdana" w:cs="Times New Roman"/>
-          <w:sz w:val="18"/>
-          <w:szCs w:val="18"/>
-        </w:rPr>
-      </w:pPr>
-      <w:r>
-        <w:rPr>
-          <w:rFonts w:ascii="Verdana" w:eastAsia="Times New Roman" w:hAnsi="Verdana" w:cs="Times New Roman"/>
-          <w:sz w:val="18"/>
-          <w:szCs w:val="18"/>
-        </w:rPr>
-        <w:t>Case study: Demo of complete orchestration and execution of messaging system involving all the components discussed above</w:t>
-      </w:r>
-    </w:p>
-    <w:p>
-      <w:pPr>
-        <w:pStyle w:val="Heading2"/>
-      </w:pPr>
-      <w:r>
-        <w:t xml:space="preserve">Day </w:t>
-      </w:r>
-      <w:r>
-        <w:t>2 – Session 2</w:t>
+        <w:t>Day 2 – Session 2</w:t>
       </w:r>
     </w:p>
     <w:p>
@@ -7838,7 +7924,7 @@
 </file>
 
 <file path=customXml/itemProps1.xml><?xml version="1.0" encoding="utf-8"?>
-<ds:datastoreItem xmlns:ds="http://schemas.openxmlformats.org/officeDocument/2006/customXml" ds:itemID="{53216D13-6638-41DF-B89F-8C5B72662359}">
+<ds:datastoreItem xmlns:ds="http://schemas.openxmlformats.org/officeDocument/2006/customXml" ds:itemID="{F3DF0322-F27B-41BD-9E2C-6098F8B41BC6}">
   <ds:schemaRefs>
     <ds:schemaRef ds:uri="http://schemas.openxmlformats.org/officeDocument/2006/bibliography"/>
   </ds:schemaRefs>

</xml_diff>

<commit_message>
custom component of camel
</commit_message>
<xml_diff>
--- a/CourseOutline_EAI-Patterns.docx
+++ b/CourseOutline_EAI-Patterns.docx
@@ -1313,13 +1313,15 @@
           <w:rFonts w:ascii="Verdana" w:eastAsia="Times New Roman" w:hAnsi="Verdana" w:cs="Times New Roman"/>
           <w:sz w:val="18"/>
           <w:szCs w:val="18"/>
-        </w:rPr>
-      </w:pPr>
-      <w:r>
-        <w:rPr>
-          <w:rFonts w:ascii="Verdana" w:eastAsia="Times New Roman" w:hAnsi="Verdana" w:cs="Times New Roman"/>
-          <w:sz w:val="18"/>
-          <w:szCs w:val="18"/>
+          <w:highlight w:val="yellow"/>
+        </w:rPr>
+      </w:pPr>
+      <w:r>
+        <w:rPr>
+          <w:rFonts w:ascii="Verdana" w:eastAsia="Times New Roman" w:hAnsi="Verdana" w:cs="Times New Roman"/>
+          <w:sz w:val="18"/>
+          <w:szCs w:val="18"/>
+          <w:highlight w:val="yellow"/>
         </w:rPr>
         <w:t>Overv</w:t>
       </w:r>
@@ -1328,6 +1330,7 @@
           <w:rFonts w:ascii="Verdana" w:eastAsia="Times New Roman" w:hAnsi="Verdana" w:cs="Times New Roman"/>
           <w:sz w:val="18"/>
           <w:szCs w:val="18"/>
+          <w:highlight w:val="yellow"/>
         </w:rPr>
         <w:t>iew of Message Routing patterns</w:t>
       </w:r>
@@ -1344,15 +1347,691 @@
           <w:rFonts w:ascii="Verdana" w:eastAsia="Times New Roman" w:hAnsi="Verdana" w:cs="Times New Roman"/>
           <w:sz w:val="18"/>
           <w:szCs w:val="18"/>
-        </w:rPr>
-      </w:pPr>
-      <w:r>
-        <w:rPr>
-          <w:rFonts w:ascii="Verdana" w:eastAsia="Times New Roman" w:hAnsi="Verdana" w:cs="Times New Roman"/>
-          <w:sz w:val="18"/>
-          <w:szCs w:val="18"/>
-        </w:rPr>
-        <w:t>Content Based Rout</w:t>
+          <w:highlight w:val="yellow"/>
+        </w:rPr>
+      </w:pPr>
+      <w:r>
+        <w:rPr>
+          <w:rFonts w:ascii="Verdana" w:eastAsia="Times New Roman" w:hAnsi="Verdana" w:cs="Times New Roman"/>
+          <w:sz w:val="18"/>
+          <w:szCs w:val="18"/>
+          <w:highlight w:val="yellow"/>
+        </w:rPr>
+        <w:t>Content Based Router</w:t>
+      </w:r>
+    </w:p>
+    <w:p>
+      <w:pPr>
+        <w:numPr>
+          <w:ilvl w:val="1"/>
+          <w:numId w:val="5"/>
+        </w:numPr>
+        <w:shd w:val="clear" w:color="auto" w:fill="FFFFFF"/>
+        <w:spacing w:before="100" w:beforeAutospacing="1" w:after="100" w:afterAutospacing="1" w:line="240" w:lineRule="atLeast"/>
+        <w:rPr>
+          <w:rFonts w:ascii="Verdana" w:eastAsia="Times New Roman" w:hAnsi="Verdana" w:cs="Times New Roman"/>
+          <w:sz w:val="18"/>
+          <w:szCs w:val="18"/>
+          <w:highlight w:val="yellow"/>
+        </w:rPr>
+      </w:pPr>
+      <w:r>
+        <w:rPr>
+          <w:rFonts w:ascii="Verdana" w:eastAsia="Times New Roman" w:hAnsi="Verdana" w:cs="Times New Roman"/>
+          <w:sz w:val="18"/>
+          <w:szCs w:val="18"/>
+          <w:highlight w:val="yellow"/>
+        </w:rPr>
+        <w:t>Message Filter</w:t>
+      </w:r>
+    </w:p>
+    <w:p>
+      <w:pPr>
+        <w:numPr>
+          <w:ilvl w:val="1"/>
+          <w:numId w:val="5"/>
+        </w:numPr>
+        <w:shd w:val="clear" w:color="auto" w:fill="FFFFFF"/>
+        <w:spacing w:before="100" w:beforeAutospacing="1" w:after="100" w:afterAutospacing="1" w:line="240" w:lineRule="atLeast"/>
+        <w:rPr>
+          <w:rFonts w:ascii="Verdana" w:eastAsia="Times New Roman" w:hAnsi="Verdana" w:cs="Times New Roman"/>
+          <w:sz w:val="18"/>
+          <w:szCs w:val="18"/>
+          <w:highlight w:val="yellow"/>
+        </w:rPr>
+      </w:pPr>
+      <w:r>
+        <w:rPr>
+          <w:rFonts w:ascii="Verdana" w:eastAsia="Times New Roman" w:hAnsi="Verdana" w:cs="Times New Roman"/>
+          <w:sz w:val="18"/>
+          <w:szCs w:val="18"/>
+          <w:highlight w:val="yellow"/>
+        </w:rPr>
+        <w:t>Splitter and Aggregator</w:t>
+      </w:r>
+    </w:p>
+    <w:p>
+      <w:pPr>
+        <w:numPr>
+          <w:ilvl w:val="1"/>
+          <w:numId w:val="5"/>
+        </w:numPr>
+        <w:shd w:val="clear" w:color="auto" w:fill="FFFFFF"/>
+        <w:spacing w:before="100" w:beforeAutospacing="1" w:after="100" w:afterAutospacing="1" w:line="240" w:lineRule="atLeast"/>
+        <w:rPr>
+          <w:rFonts w:ascii="Verdana" w:eastAsia="Times New Roman" w:hAnsi="Verdana" w:cs="Times New Roman"/>
+          <w:sz w:val="18"/>
+          <w:szCs w:val="18"/>
+          <w:highlight w:val="yellow"/>
+        </w:rPr>
+      </w:pPr>
+      <w:proofErr w:type="spellStart"/>
+      <w:r>
+        <w:rPr>
+          <w:rFonts w:ascii="Verdana" w:eastAsia="Times New Roman" w:hAnsi="Verdana" w:cs="Times New Roman"/>
+          <w:sz w:val="18"/>
+          <w:szCs w:val="18"/>
+          <w:highlight w:val="yellow"/>
+        </w:rPr>
+        <w:t>Resequencer</w:t>
+      </w:r>
+      <w:proofErr w:type="spellEnd"/>
+    </w:p>
+    <w:p>
+      <w:pPr>
+        <w:numPr>
+          <w:ilvl w:val="1"/>
+          <w:numId w:val="5"/>
+        </w:numPr>
+        <w:shd w:val="clear" w:color="auto" w:fill="FFFFFF"/>
+        <w:spacing w:before="100" w:beforeAutospacing="1" w:after="100" w:afterAutospacing="1" w:line="240" w:lineRule="atLeast"/>
+        <w:rPr>
+          <w:rFonts w:ascii="Verdana" w:eastAsia="Times New Roman" w:hAnsi="Verdana" w:cs="Times New Roman"/>
+          <w:sz w:val="18"/>
+          <w:szCs w:val="18"/>
+          <w:highlight w:val="yellow"/>
+        </w:rPr>
+      </w:pPr>
+      <w:r>
+        <w:rPr>
+          <w:rFonts w:ascii="Verdana" w:eastAsia="Times New Roman" w:hAnsi="Verdana" w:cs="Times New Roman"/>
+          <w:sz w:val="18"/>
+          <w:szCs w:val="18"/>
+          <w:highlight w:val="yellow"/>
+        </w:rPr>
+        <w:t>Routing Slip</w:t>
+      </w:r>
+    </w:p>
+    <w:p>
+      <w:pPr>
+        <w:numPr>
+          <w:ilvl w:val="1"/>
+          <w:numId w:val="5"/>
+        </w:numPr>
+        <w:shd w:val="clear" w:color="auto" w:fill="FFFFFF"/>
+        <w:spacing w:before="100" w:beforeAutospacing="1" w:after="100" w:afterAutospacing="1" w:line="240" w:lineRule="atLeast"/>
+        <w:rPr>
+          <w:rFonts w:ascii="Verdana" w:eastAsia="Times New Roman" w:hAnsi="Verdana" w:cs="Times New Roman"/>
+          <w:sz w:val="18"/>
+          <w:szCs w:val="18"/>
+          <w:highlight w:val="yellow"/>
+        </w:rPr>
+      </w:pPr>
+      <w:r>
+        <w:rPr>
+          <w:rFonts w:ascii="Verdana" w:eastAsia="Times New Roman" w:hAnsi="Verdana" w:cs="Times New Roman"/>
+          <w:sz w:val="18"/>
+          <w:szCs w:val="18"/>
+          <w:highlight w:val="yellow"/>
+        </w:rPr>
+        <w:t>Process Manager</w:t>
+      </w:r>
+    </w:p>
+    <w:p>
+      <w:pPr>
+        <w:numPr>
+          <w:ilvl w:val="1"/>
+          <w:numId w:val="5"/>
+        </w:numPr>
+        <w:shd w:val="clear" w:color="auto" w:fill="FFFFFF"/>
+        <w:spacing w:before="100" w:beforeAutospacing="1" w:after="100" w:afterAutospacing="1" w:line="240" w:lineRule="atLeast"/>
+        <w:rPr>
+          <w:rFonts w:ascii="Verdana" w:eastAsia="Times New Roman" w:hAnsi="Verdana" w:cs="Times New Roman"/>
+          <w:sz w:val="18"/>
+          <w:szCs w:val="18"/>
+          <w:highlight w:val="yellow"/>
+        </w:rPr>
+      </w:pPr>
+      <w:r>
+        <w:rPr>
+          <w:rFonts w:ascii="Verdana" w:eastAsia="Times New Roman" w:hAnsi="Verdana" w:cs="Times New Roman"/>
+          <w:sz w:val="18"/>
+          <w:szCs w:val="18"/>
+          <w:highlight w:val="yellow"/>
+        </w:rPr>
+        <w:t>Message Broker</w:t>
+      </w:r>
+    </w:p>
+    <w:p>
+      <w:pPr>
+        <w:numPr>
+          <w:ilvl w:val="0"/>
+          <w:numId w:val="5"/>
+        </w:numPr>
+        <w:shd w:val="clear" w:color="auto" w:fill="FFFFFF"/>
+        <w:spacing w:before="100" w:beforeAutospacing="1" w:after="100" w:afterAutospacing="1" w:line="240" w:lineRule="atLeast"/>
+        <w:rPr>
+          <w:rFonts w:ascii="Verdana" w:eastAsia="Times New Roman" w:hAnsi="Verdana" w:cs="Times New Roman"/>
+          <w:sz w:val="18"/>
+          <w:szCs w:val="18"/>
+        </w:rPr>
+      </w:pPr>
+      <w:r>
+        <w:rPr>
+          <w:rFonts w:ascii="Verdana" w:eastAsia="Times New Roman" w:hAnsi="Verdana" w:cs="Times New Roman"/>
+          <w:sz w:val="18"/>
+          <w:szCs w:val="18"/>
+        </w:rPr>
+        <w:t>Demo: How to customize and use Content Based Router in Apache Camel using DSL</w:t>
+      </w:r>
+    </w:p>
+    <w:p>
+      <w:pPr>
+        <w:numPr>
+          <w:ilvl w:val="0"/>
+          <w:numId w:val="5"/>
+        </w:numPr>
+        <w:shd w:val="clear" w:color="auto" w:fill="FFFFFF"/>
+        <w:spacing w:before="100" w:beforeAutospacing="1" w:after="100" w:afterAutospacing="1" w:line="240" w:lineRule="atLeast"/>
+        <w:rPr>
+          <w:rFonts w:ascii="Verdana" w:eastAsia="Times New Roman" w:hAnsi="Verdana" w:cs="Times New Roman"/>
+          <w:sz w:val="18"/>
+          <w:szCs w:val="18"/>
+          <w:highlight w:val="yellow"/>
+        </w:rPr>
+      </w:pPr>
+      <w:r>
+        <w:rPr>
+          <w:rFonts w:ascii="Verdana" w:eastAsia="Times New Roman" w:hAnsi="Verdana" w:cs="Times New Roman"/>
+          <w:sz w:val="18"/>
+          <w:szCs w:val="18"/>
+          <w:highlight w:val="yellow"/>
+        </w:rPr>
+        <w:t xml:space="preserve">Different ways to transform </w:t>
+      </w:r>
+      <w:r>
+        <w:rPr>
+          <w:rFonts w:ascii="Verdana" w:eastAsia="Times New Roman" w:hAnsi="Verdana" w:cs="Times New Roman"/>
+          <w:sz w:val="18"/>
+          <w:szCs w:val="18"/>
+          <w:highlight w:val="yellow"/>
+        </w:rPr>
+        <w:t>Message</w:t>
+      </w:r>
+      <w:r>
+        <w:rPr>
+          <w:rFonts w:ascii="Verdana" w:eastAsia="Times New Roman" w:hAnsi="Verdana" w:cs="Times New Roman"/>
+          <w:sz w:val="18"/>
+          <w:szCs w:val="18"/>
+          <w:highlight w:val="yellow"/>
+        </w:rPr>
+        <w:t>s</w:t>
+      </w:r>
+    </w:p>
+    <w:p>
+      <w:pPr>
+        <w:numPr>
+          <w:ilvl w:val="1"/>
+          <w:numId w:val="5"/>
+        </w:numPr>
+        <w:shd w:val="clear" w:color="auto" w:fill="FFFFFF"/>
+        <w:spacing w:before="100" w:beforeAutospacing="1" w:after="100" w:afterAutospacing="1" w:line="240" w:lineRule="atLeast"/>
+        <w:rPr>
+          <w:rFonts w:ascii="Verdana" w:eastAsia="Times New Roman" w:hAnsi="Verdana" w:cs="Times New Roman"/>
+          <w:sz w:val="18"/>
+          <w:szCs w:val="18"/>
+          <w:highlight w:val="yellow"/>
+        </w:rPr>
+      </w:pPr>
+      <w:r>
+        <w:rPr>
+          <w:rFonts w:ascii="Verdana" w:eastAsia="Times New Roman" w:hAnsi="Verdana" w:cs="Times New Roman"/>
+          <w:sz w:val="18"/>
+          <w:szCs w:val="18"/>
+          <w:highlight w:val="yellow"/>
+        </w:rPr>
+        <w:t>Envelope Wrapper</w:t>
+      </w:r>
+    </w:p>
+    <w:p>
+      <w:pPr>
+        <w:numPr>
+          <w:ilvl w:val="1"/>
+          <w:numId w:val="5"/>
+        </w:numPr>
+        <w:shd w:val="clear" w:color="auto" w:fill="FFFFFF"/>
+        <w:spacing w:before="100" w:beforeAutospacing="1" w:after="100" w:afterAutospacing="1" w:line="240" w:lineRule="atLeast"/>
+        <w:rPr>
+          <w:rFonts w:ascii="Verdana" w:eastAsia="Times New Roman" w:hAnsi="Verdana" w:cs="Times New Roman"/>
+          <w:sz w:val="18"/>
+          <w:szCs w:val="18"/>
+          <w:highlight w:val="yellow"/>
+        </w:rPr>
+      </w:pPr>
+      <w:r>
+        <w:rPr>
+          <w:rFonts w:ascii="Verdana" w:eastAsia="Times New Roman" w:hAnsi="Verdana" w:cs="Times New Roman"/>
+          <w:sz w:val="18"/>
+          <w:szCs w:val="18"/>
+          <w:highlight w:val="yellow"/>
+        </w:rPr>
+        <w:t>Content</w:t>
+      </w:r>
+      <w:r>
+        <w:rPr>
+          <w:rFonts w:ascii="Verdana" w:eastAsia="Times New Roman" w:hAnsi="Verdana" w:cs="Times New Roman"/>
+          <w:sz w:val="18"/>
+          <w:szCs w:val="18"/>
+          <w:highlight w:val="yellow"/>
+        </w:rPr>
+        <w:t xml:space="preserve"> </w:t>
+      </w:r>
+      <w:r>
+        <w:rPr>
+          <w:rFonts w:ascii="Verdana" w:eastAsia="Times New Roman" w:hAnsi="Verdana" w:cs="Times New Roman"/>
+          <w:sz w:val="18"/>
+          <w:szCs w:val="18"/>
+          <w:highlight w:val="yellow"/>
+        </w:rPr>
+        <w:t>Enricher</w:t>
+      </w:r>
+      <w:r>
+        <w:rPr>
+          <w:rFonts w:ascii="Verdana" w:eastAsia="Times New Roman" w:hAnsi="Verdana" w:cs="Times New Roman"/>
+          <w:sz w:val="18"/>
+          <w:szCs w:val="18"/>
+          <w:highlight w:val="yellow"/>
+        </w:rPr>
+        <w:t xml:space="preserve"> and Content Filter</w:t>
+      </w:r>
+    </w:p>
+    <w:p>
+      <w:pPr>
+        <w:numPr>
+          <w:ilvl w:val="1"/>
+          <w:numId w:val="5"/>
+        </w:numPr>
+        <w:shd w:val="clear" w:color="auto" w:fill="FFFFFF"/>
+        <w:spacing w:before="100" w:beforeAutospacing="1" w:after="100" w:afterAutospacing="1" w:line="240" w:lineRule="atLeast"/>
+        <w:rPr>
+          <w:rFonts w:ascii="Verdana" w:eastAsia="Times New Roman" w:hAnsi="Verdana" w:cs="Times New Roman"/>
+          <w:sz w:val="18"/>
+          <w:szCs w:val="18"/>
+          <w:highlight w:val="yellow"/>
+        </w:rPr>
+      </w:pPr>
+      <w:r>
+        <w:rPr>
+          <w:rFonts w:ascii="Verdana" w:eastAsia="Times New Roman" w:hAnsi="Verdana" w:cs="Times New Roman"/>
+          <w:sz w:val="18"/>
+          <w:szCs w:val="18"/>
+          <w:highlight w:val="yellow"/>
+        </w:rPr>
+        <w:t>Normalizer and Canonical Data Model</w:t>
+      </w:r>
+    </w:p>
+    <w:p>
+      <w:pPr>
+        <w:numPr>
+          <w:ilvl w:val="0"/>
+          <w:numId w:val="5"/>
+        </w:numPr>
+        <w:shd w:val="clear" w:color="auto" w:fill="FFFFFF"/>
+        <w:spacing w:before="100" w:beforeAutospacing="1" w:after="100" w:afterAutospacing="1" w:line="240" w:lineRule="atLeast"/>
+        <w:rPr>
+          <w:rFonts w:ascii="Verdana" w:eastAsia="Times New Roman" w:hAnsi="Verdana" w:cs="Times New Roman"/>
+          <w:sz w:val="18"/>
+          <w:szCs w:val="18"/>
+          <w:highlight w:val="yellow"/>
+        </w:rPr>
+      </w:pPr>
+      <w:r>
+        <w:rPr>
+          <w:rFonts w:ascii="Verdana" w:eastAsia="Times New Roman" w:hAnsi="Verdana" w:cs="Times New Roman"/>
+          <w:sz w:val="18"/>
+          <w:szCs w:val="18"/>
+          <w:highlight w:val="yellow"/>
+        </w:rPr>
+        <w:t>Understanding Messaging Endpoints</w:t>
+      </w:r>
+    </w:p>
+    <w:p>
+      <w:pPr>
+        <w:numPr>
+          <w:ilvl w:val="1"/>
+          <w:numId w:val="5"/>
+        </w:numPr>
+        <w:shd w:val="clear" w:color="auto" w:fill="FFFFFF"/>
+        <w:spacing w:before="100" w:beforeAutospacing="1" w:after="100" w:afterAutospacing="1" w:line="240" w:lineRule="atLeast"/>
+        <w:rPr>
+          <w:rFonts w:ascii="Verdana" w:eastAsia="Times New Roman" w:hAnsi="Verdana" w:cs="Times New Roman"/>
+          <w:sz w:val="18"/>
+          <w:szCs w:val="18"/>
+          <w:highlight w:val="yellow"/>
+        </w:rPr>
+      </w:pPr>
+      <w:r>
+        <w:rPr>
+          <w:rFonts w:ascii="Verdana" w:eastAsia="Times New Roman" w:hAnsi="Verdana" w:cs="Times New Roman"/>
+          <w:sz w:val="18"/>
+          <w:szCs w:val="18"/>
+          <w:highlight w:val="yellow"/>
+        </w:rPr>
+        <w:t>Messaging Gateway</w:t>
+      </w:r>
+    </w:p>
+    <w:p>
+      <w:pPr>
+        <w:numPr>
+          <w:ilvl w:val="1"/>
+          <w:numId w:val="5"/>
+        </w:numPr>
+        <w:shd w:val="clear" w:color="auto" w:fill="FFFFFF"/>
+        <w:spacing w:before="100" w:beforeAutospacing="1" w:after="100" w:afterAutospacing="1" w:line="240" w:lineRule="atLeast"/>
+        <w:rPr>
+          <w:rFonts w:ascii="Verdana" w:eastAsia="Times New Roman" w:hAnsi="Verdana" w:cs="Times New Roman"/>
+          <w:sz w:val="18"/>
+          <w:szCs w:val="18"/>
+          <w:highlight w:val="yellow"/>
+        </w:rPr>
+      </w:pPr>
+      <w:r>
+        <w:rPr>
+          <w:rFonts w:ascii="Verdana" w:eastAsia="Times New Roman" w:hAnsi="Verdana" w:cs="Times New Roman"/>
+          <w:sz w:val="18"/>
+          <w:szCs w:val="18"/>
+          <w:highlight w:val="yellow"/>
+        </w:rPr>
+        <w:t>Messaging Mapper</w:t>
+      </w:r>
+    </w:p>
+    <w:p>
+      <w:pPr>
+        <w:numPr>
+          <w:ilvl w:val="1"/>
+          <w:numId w:val="5"/>
+        </w:numPr>
+        <w:shd w:val="clear" w:color="auto" w:fill="FFFFFF"/>
+        <w:spacing w:before="100" w:beforeAutospacing="1" w:after="100" w:afterAutospacing="1" w:line="240" w:lineRule="atLeast"/>
+        <w:rPr>
+          <w:rFonts w:ascii="Verdana" w:eastAsia="Times New Roman" w:hAnsi="Verdana" w:cs="Times New Roman"/>
+          <w:sz w:val="18"/>
+          <w:szCs w:val="18"/>
+          <w:highlight w:val="yellow"/>
+        </w:rPr>
+      </w:pPr>
+      <w:r>
+        <w:rPr>
+          <w:rFonts w:ascii="Verdana" w:eastAsia="Times New Roman" w:hAnsi="Verdana" w:cs="Times New Roman"/>
+          <w:sz w:val="18"/>
+          <w:szCs w:val="18"/>
+          <w:highlight w:val="yellow"/>
+        </w:rPr>
+        <w:t>Transactional Client</w:t>
+      </w:r>
+    </w:p>
+    <w:p>
+      <w:pPr>
+        <w:numPr>
+          <w:ilvl w:val="1"/>
+          <w:numId w:val="5"/>
+        </w:numPr>
+        <w:shd w:val="clear" w:color="auto" w:fill="FFFFFF"/>
+        <w:spacing w:before="100" w:beforeAutospacing="1" w:after="100" w:afterAutospacing="1" w:line="240" w:lineRule="atLeast"/>
+        <w:rPr>
+          <w:rFonts w:ascii="Verdana" w:eastAsia="Times New Roman" w:hAnsi="Verdana" w:cs="Times New Roman"/>
+          <w:sz w:val="18"/>
+          <w:szCs w:val="18"/>
+          <w:highlight w:val="yellow"/>
+        </w:rPr>
+      </w:pPr>
+      <w:r>
+        <w:rPr>
+          <w:rFonts w:ascii="Verdana" w:eastAsia="Times New Roman" w:hAnsi="Verdana" w:cs="Times New Roman"/>
+          <w:sz w:val="18"/>
+          <w:szCs w:val="18"/>
+          <w:highlight w:val="yellow"/>
+        </w:rPr>
+        <w:t>Types of Consumers</w:t>
+      </w:r>
+    </w:p>
+    <w:p>
+      <w:pPr>
+        <w:numPr>
+          <w:ilvl w:val="2"/>
+          <w:numId w:val="5"/>
+        </w:numPr>
+        <w:shd w:val="clear" w:color="auto" w:fill="FFFFFF"/>
+        <w:spacing w:before="100" w:beforeAutospacing="1" w:after="100" w:afterAutospacing="1" w:line="240" w:lineRule="atLeast"/>
+        <w:rPr>
+          <w:rFonts w:ascii="Verdana" w:eastAsia="Times New Roman" w:hAnsi="Verdana" w:cs="Times New Roman"/>
+          <w:sz w:val="18"/>
+          <w:szCs w:val="18"/>
+          <w:highlight w:val="yellow"/>
+        </w:rPr>
+      </w:pPr>
+      <w:r>
+        <w:rPr>
+          <w:rFonts w:ascii="Verdana" w:eastAsia="Times New Roman" w:hAnsi="Verdana" w:cs="Times New Roman"/>
+          <w:sz w:val="18"/>
+          <w:szCs w:val="18"/>
+          <w:highlight w:val="yellow"/>
+        </w:rPr>
+        <w:t>Polling</w:t>
+      </w:r>
+    </w:p>
+    <w:p>
+      <w:pPr>
+        <w:numPr>
+          <w:ilvl w:val="2"/>
+          <w:numId w:val="5"/>
+        </w:numPr>
+        <w:shd w:val="clear" w:color="auto" w:fill="FFFFFF"/>
+        <w:spacing w:before="100" w:beforeAutospacing="1" w:after="100" w:afterAutospacing="1" w:line="240" w:lineRule="atLeast"/>
+        <w:rPr>
+          <w:rFonts w:ascii="Verdana" w:eastAsia="Times New Roman" w:hAnsi="Verdana" w:cs="Times New Roman"/>
+          <w:sz w:val="18"/>
+          <w:szCs w:val="18"/>
+          <w:highlight w:val="yellow"/>
+        </w:rPr>
+      </w:pPr>
+      <w:r>
+        <w:rPr>
+          <w:rFonts w:ascii="Verdana" w:eastAsia="Times New Roman" w:hAnsi="Verdana" w:cs="Times New Roman"/>
+          <w:sz w:val="18"/>
+          <w:szCs w:val="18"/>
+          <w:highlight w:val="yellow"/>
+        </w:rPr>
+        <w:t>Event Driven</w:t>
+      </w:r>
+    </w:p>
+    <w:p>
+      <w:pPr>
+        <w:numPr>
+          <w:ilvl w:val="2"/>
+          <w:numId w:val="5"/>
+        </w:numPr>
+        <w:shd w:val="clear" w:color="auto" w:fill="FFFFFF"/>
+        <w:spacing w:before="100" w:beforeAutospacing="1" w:after="100" w:afterAutospacing="1" w:line="240" w:lineRule="atLeast"/>
+        <w:rPr>
+          <w:rFonts w:ascii="Verdana" w:eastAsia="Times New Roman" w:hAnsi="Verdana" w:cs="Times New Roman"/>
+          <w:sz w:val="18"/>
+          <w:szCs w:val="18"/>
+          <w:highlight w:val="yellow"/>
+        </w:rPr>
+      </w:pPr>
+      <w:r>
+        <w:rPr>
+          <w:rFonts w:ascii="Verdana" w:eastAsia="Times New Roman" w:hAnsi="Verdana" w:cs="Times New Roman"/>
+          <w:sz w:val="18"/>
+          <w:szCs w:val="18"/>
+          <w:highlight w:val="yellow"/>
+        </w:rPr>
+        <w:t>Competing</w:t>
+      </w:r>
+    </w:p>
+    <w:p>
+      <w:pPr>
+        <w:numPr>
+          <w:ilvl w:val="2"/>
+          <w:numId w:val="5"/>
+        </w:numPr>
+        <w:shd w:val="clear" w:color="auto" w:fill="FFFFFF"/>
+        <w:spacing w:before="100" w:beforeAutospacing="1" w:after="100" w:afterAutospacing="1" w:line="240" w:lineRule="atLeast"/>
+        <w:rPr>
+          <w:rFonts w:ascii="Verdana" w:eastAsia="Times New Roman" w:hAnsi="Verdana" w:cs="Times New Roman"/>
+          <w:sz w:val="18"/>
+          <w:szCs w:val="18"/>
+          <w:highlight w:val="yellow"/>
+        </w:rPr>
+      </w:pPr>
+      <w:r>
+        <w:rPr>
+          <w:rFonts w:ascii="Verdana" w:eastAsia="Times New Roman" w:hAnsi="Verdana" w:cs="Times New Roman"/>
+          <w:sz w:val="18"/>
+          <w:szCs w:val="18"/>
+          <w:highlight w:val="yellow"/>
+        </w:rPr>
+        <w:t>Selective</w:t>
+      </w:r>
+    </w:p>
+    <w:p>
+      <w:pPr>
+        <w:numPr>
+          <w:ilvl w:val="1"/>
+          <w:numId w:val="5"/>
+        </w:numPr>
+        <w:shd w:val="clear" w:color="auto" w:fill="FFFFFF"/>
+        <w:spacing w:before="100" w:beforeAutospacing="1" w:after="100" w:afterAutospacing="1" w:line="240" w:lineRule="atLeast"/>
+        <w:rPr>
+          <w:rFonts w:ascii="Verdana" w:eastAsia="Times New Roman" w:hAnsi="Verdana" w:cs="Times New Roman"/>
+          <w:sz w:val="18"/>
+          <w:szCs w:val="18"/>
+          <w:highlight w:val="yellow"/>
+        </w:rPr>
+      </w:pPr>
+      <w:r>
+        <w:rPr>
+          <w:rFonts w:ascii="Verdana" w:eastAsia="Times New Roman" w:hAnsi="Verdana" w:cs="Times New Roman"/>
+          <w:sz w:val="18"/>
+          <w:szCs w:val="18"/>
+          <w:highlight w:val="yellow"/>
+        </w:rPr>
+        <w:t>Message Dispatcher</w:t>
+      </w:r>
+    </w:p>
+    <w:p>
+      <w:pPr>
+        <w:numPr>
+          <w:ilvl w:val="1"/>
+          <w:numId w:val="5"/>
+        </w:numPr>
+        <w:shd w:val="clear" w:color="auto" w:fill="FFFFFF"/>
+        <w:spacing w:before="100" w:beforeAutospacing="1" w:after="100" w:afterAutospacing="1" w:line="240" w:lineRule="atLeast"/>
+        <w:rPr>
+          <w:rFonts w:ascii="Verdana" w:eastAsia="Times New Roman" w:hAnsi="Verdana" w:cs="Times New Roman"/>
+          <w:sz w:val="18"/>
+          <w:szCs w:val="18"/>
+          <w:highlight w:val="yellow"/>
+        </w:rPr>
+      </w:pPr>
+      <w:r>
+        <w:rPr>
+          <w:rFonts w:ascii="Verdana" w:eastAsia="Times New Roman" w:hAnsi="Verdana" w:cs="Times New Roman"/>
+          <w:sz w:val="18"/>
+          <w:szCs w:val="18"/>
+          <w:highlight w:val="yellow"/>
+        </w:rPr>
+        <w:t>Idempotent Receiver</w:t>
+      </w:r>
+    </w:p>
+    <w:p>
+      <w:pPr>
+        <w:numPr>
+          <w:ilvl w:val="1"/>
+          <w:numId w:val="5"/>
+        </w:numPr>
+        <w:shd w:val="clear" w:color="auto" w:fill="FFFFFF"/>
+        <w:spacing w:before="100" w:beforeAutospacing="1" w:after="100" w:afterAutospacing="1" w:line="240" w:lineRule="atLeast"/>
+        <w:rPr>
+          <w:rFonts w:ascii="Verdana" w:eastAsia="Times New Roman" w:hAnsi="Verdana" w:cs="Times New Roman"/>
+          <w:sz w:val="18"/>
+          <w:szCs w:val="18"/>
+          <w:highlight w:val="yellow"/>
+        </w:rPr>
+      </w:pPr>
+      <w:r>
+        <w:rPr>
+          <w:rFonts w:ascii="Verdana" w:eastAsia="Times New Roman" w:hAnsi="Verdana" w:cs="Times New Roman"/>
+          <w:sz w:val="18"/>
+          <w:szCs w:val="18"/>
+          <w:highlight w:val="yellow"/>
+        </w:rPr>
+        <w:t>Service Activator</w:t>
+      </w:r>
+    </w:p>
+    <w:p>
+      <w:pPr>
+        <w:numPr>
+          <w:ilvl w:val="0"/>
+          <w:numId w:val="5"/>
+        </w:numPr>
+        <w:shd w:val="clear" w:color="auto" w:fill="FFFFFF"/>
+        <w:spacing w:before="100" w:beforeAutospacing="1" w:after="100" w:afterAutospacing="1" w:line="240" w:lineRule="atLeast"/>
+        <w:rPr>
+          <w:rFonts w:ascii="Verdana" w:eastAsia="Times New Roman" w:hAnsi="Verdana" w:cs="Times New Roman"/>
+          <w:sz w:val="18"/>
+          <w:szCs w:val="18"/>
+        </w:rPr>
+      </w:pPr>
+      <w:r>
+        <w:rPr>
+          <w:rFonts w:ascii="Verdana" w:eastAsia="Times New Roman" w:hAnsi="Verdana" w:cs="Times New Roman"/>
+          <w:sz w:val="18"/>
+          <w:szCs w:val="18"/>
+        </w:rPr>
+        <w:t>Case study: Demo of complete orchestration and execution of messaging system involving all the components discussed above</w:t>
+      </w:r>
+    </w:p>
+    <w:p>
+      <w:pPr>
+        <w:pStyle w:val="Heading2"/>
+      </w:pPr>
+      <w:r>
+        <w:t>Day 2 – Session 2</w:t>
+      </w:r>
+    </w:p>
+    <w:p>
+      <w:pPr>
+        <w:numPr>
+          <w:ilvl w:val="0"/>
+          <w:numId w:val="5"/>
+        </w:numPr>
+        <w:shd w:val="clear" w:color="auto" w:fill="FFFFFF"/>
+        <w:spacing w:before="100" w:beforeAutospacing="1" w:after="100" w:afterAutospacing="1" w:line="240" w:lineRule="atLeast"/>
+        <w:rPr>
+          <w:rFonts w:ascii="Verdana" w:eastAsia="Times New Roman" w:hAnsi="Verdana" w:cs="Times New Roman"/>
+          <w:sz w:val="18"/>
+          <w:szCs w:val="18"/>
+        </w:rPr>
+      </w:pPr>
+      <w:r>
+        <w:rPr>
+          <w:rFonts w:ascii="Verdana" w:eastAsia="Times New Roman" w:hAnsi="Verdana" w:cs="Times New Roman"/>
+          <w:sz w:val="18"/>
+          <w:szCs w:val="18"/>
+        </w:rPr>
+        <w:t>Best Practices in desig</w:t>
       </w:r>
       <w:bookmarkStart w:id="0" w:name="_GoBack"/>
       <w:bookmarkEnd w:id="0"/>
@@ -1362,640 +2041,7 @@
           <w:sz w:val="18"/>
           <w:szCs w:val="18"/>
         </w:rPr>
-        <w:t>er</w:t>
-      </w:r>
-    </w:p>
-    <w:p>
-      <w:pPr>
-        <w:numPr>
-          <w:ilvl w:val="1"/>
-          <w:numId w:val="5"/>
-        </w:numPr>
-        <w:shd w:val="clear" w:color="auto" w:fill="FFFFFF"/>
-        <w:spacing w:before="100" w:beforeAutospacing="1" w:after="100" w:afterAutospacing="1" w:line="240" w:lineRule="atLeast"/>
-        <w:rPr>
-          <w:rFonts w:ascii="Verdana" w:eastAsia="Times New Roman" w:hAnsi="Verdana" w:cs="Times New Roman"/>
-          <w:sz w:val="18"/>
-          <w:szCs w:val="18"/>
-        </w:rPr>
-      </w:pPr>
-      <w:r>
-        <w:rPr>
-          <w:rFonts w:ascii="Verdana" w:eastAsia="Times New Roman" w:hAnsi="Verdana" w:cs="Times New Roman"/>
-          <w:sz w:val="18"/>
-          <w:szCs w:val="18"/>
-        </w:rPr>
-        <w:t>Message Filter</w:t>
-      </w:r>
-    </w:p>
-    <w:p>
-      <w:pPr>
-        <w:numPr>
-          <w:ilvl w:val="1"/>
-          <w:numId w:val="5"/>
-        </w:numPr>
-        <w:shd w:val="clear" w:color="auto" w:fill="FFFFFF"/>
-        <w:spacing w:before="100" w:beforeAutospacing="1" w:after="100" w:afterAutospacing="1" w:line="240" w:lineRule="atLeast"/>
-        <w:rPr>
-          <w:rFonts w:ascii="Verdana" w:eastAsia="Times New Roman" w:hAnsi="Verdana" w:cs="Times New Roman"/>
-          <w:sz w:val="18"/>
-          <w:szCs w:val="18"/>
-        </w:rPr>
-      </w:pPr>
-      <w:r>
-        <w:rPr>
-          <w:rFonts w:ascii="Verdana" w:eastAsia="Times New Roman" w:hAnsi="Verdana" w:cs="Times New Roman"/>
-          <w:sz w:val="18"/>
-          <w:szCs w:val="18"/>
-        </w:rPr>
-        <w:t>Splitter and Aggregator</w:t>
-      </w:r>
-    </w:p>
-    <w:p>
-      <w:pPr>
-        <w:numPr>
-          <w:ilvl w:val="1"/>
-          <w:numId w:val="5"/>
-        </w:numPr>
-        <w:shd w:val="clear" w:color="auto" w:fill="FFFFFF"/>
-        <w:spacing w:before="100" w:beforeAutospacing="1" w:after="100" w:afterAutospacing="1" w:line="240" w:lineRule="atLeast"/>
-        <w:rPr>
-          <w:rFonts w:ascii="Verdana" w:eastAsia="Times New Roman" w:hAnsi="Verdana" w:cs="Times New Roman"/>
-          <w:sz w:val="18"/>
-          <w:szCs w:val="18"/>
-        </w:rPr>
-      </w:pPr>
-      <w:proofErr w:type="spellStart"/>
-      <w:r>
-        <w:rPr>
-          <w:rFonts w:ascii="Verdana" w:eastAsia="Times New Roman" w:hAnsi="Verdana" w:cs="Times New Roman"/>
-          <w:sz w:val="18"/>
-          <w:szCs w:val="18"/>
-        </w:rPr>
-        <w:t>Resequencer</w:t>
-      </w:r>
-      <w:proofErr w:type="spellEnd"/>
-    </w:p>
-    <w:p>
-      <w:pPr>
-        <w:numPr>
-          <w:ilvl w:val="1"/>
-          <w:numId w:val="5"/>
-        </w:numPr>
-        <w:shd w:val="clear" w:color="auto" w:fill="FFFFFF"/>
-        <w:spacing w:before="100" w:beforeAutospacing="1" w:after="100" w:afterAutospacing="1" w:line="240" w:lineRule="atLeast"/>
-        <w:rPr>
-          <w:rFonts w:ascii="Verdana" w:eastAsia="Times New Roman" w:hAnsi="Verdana" w:cs="Times New Roman"/>
-          <w:sz w:val="18"/>
-          <w:szCs w:val="18"/>
-        </w:rPr>
-      </w:pPr>
-      <w:r>
-        <w:rPr>
-          <w:rFonts w:ascii="Verdana" w:eastAsia="Times New Roman" w:hAnsi="Verdana" w:cs="Times New Roman"/>
-          <w:sz w:val="18"/>
-          <w:szCs w:val="18"/>
-        </w:rPr>
-        <w:t>Routing Slip</w:t>
-      </w:r>
-    </w:p>
-    <w:p>
-      <w:pPr>
-        <w:numPr>
-          <w:ilvl w:val="1"/>
-          <w:numId w:val="5"/>
-        </w:numPr>
-        <w:shd w:val="clear" w:color="auto" w:fill="FFFFFF"/>
-        <w:spacing w:before="100" w:beforeAutospacing="1" w:after="100" w:afterAutospacing="1" w:line="240" w:lineRule="atLeast"/>
-        <w:rPr>
-          <w:rFonts w:ascii="Verdana" w:eastAsia="Times New Roman" w:hAnsi="Verdana" w:cs="Times New Roman"/>
-          <w:sz w:val="18"/>
-          <w:szCs w:val="18"/>
-        </w:rPr>
-      </w:pPr>
-      <w:r>
-        <w:rPr>
-          <w:rFonts w:ascii="Verdana" w:eastAsia="Times New Roman" w:hAnsi="Verdana" w:cs="Times New Roman"/>
-          <w:sz w:val="18"/>
-          <w:szCs w:val="18"/>
-        </w:rPr>
-        <w:t>Process Manager</w:t>
-      </w:r>
-    </w:p>
-    <w:p>
-      <w:pPr>
-        <w:numPr>
-          <w:ilvl w:val="1"/>
-          <w:numId w:val="5"/>
-        </w:numPr>
-        <w:shd w:val="clear" w:color="auto" w:fill="FFFFFF"/>
-        <w:spacing w:before="100" w:beforeAutospacing="1" w:after="100" w:afterAutospacing="1" w:line="240" w:lineRule="atLeast"/>
-        <w:rPr>
-          <w:rFonts w:ascii="Verdana" w:eastAsia="Times New Roman" w:hAnsi="Verdana" w:cs="Times New Roman"/>
-          <w:sz w:val="18"/>
-          <w:szCs w:val="18"/>
-        </w:rPr>
-      </w:pPr>
-      <w:r>
-        <w:rPr>
-          <w:rFonts w:ascii="Verdana" w:eastAsia="Times New Roman" w:hAnsi="Verdana" w:cs="Times New Roman"/>
-          <w:sz w:val="18"/>
-          <w:szCs w:val="18"/>
-        </w:rPr>
-        <w:t>Message Broker</w:t>
-      </w:r>
-    </w:p>
-    <w:p>
-      <w:pPr>
-        <w:numPr>
-          <w:ilvl w:val="0"/>
-          <w:numId w:val="5"/>
-        </w:numPr>
-        <w:shd w:val="clear" w:color="auto" w:fill="FFFFFF"/>
-        <w:spacing w:before="100" w:beforeAutospacing="1" w:after="100" w:afterAutospacing="1" w:line="240" w:lineRule="atLeast"/>
-        <w:rPr>
-          <w:rFonts w:ascii="Verdana" w:eastAsia="Times New Roman" w:hAnsi="Verdana" w:cs="Times New Roman"/>
-          <w:sz w:val="18"/>
-          <w:szCs w:val="18"/>
-        </w:rPr>
-      </w:pPr>
-      <w:r>
-        <w:rPr>
-          <w:rFonts w:ascii="Verdana" w:eastAsia="Times New Roman" w:hAnsi="Verdana" w:cs="Times New Roman"/>
-          <w:sz w:val="18"/>
-          <w:szCs w:val="18"/>
-        </w:rPr>
-        <w:t>Demo: How to customize and use Content Based Router in Apache Camel using DSL</w:t>
-      </w:r>
-    </w:p>
-    <w:p>
-      <w:pPr>
-        <w:numPr>
-          <w:ilvl w:val="0"/>
-          <w:numId w:val="5"/>
-        </w:numPr>
-        <w:shd w:val="clear" w:color="auto" w:fill="FFFFFF"/>
-        <w:spacing w:before="100" w:beforeAutospacing="1" w:after="100" w:afterAutospacing="1" w:line="240" w:lineRule="atLeast"/>
-        <w:rPr>
-          <w:rFonts w:ascii="Verdana" w:eastAsia="Times New Roman" w:hAnsi="Verdana" w:cs="Times New Roman"/>
-          <w:sz w:val="18"/>
-          <w:szCs w:val="18"/>
-        </w:rPr>
-      </w:pPr>
-      <w:r>
-        <w:rPr>
-          <w:rFonts w:ascii="Verdana" w:eastAsia="Times New Roman" w:hAnsi="Verdana" w:cs="Times New Roman"/>
-          <w:sz w:val="18"/>
-          <w:szCs w:val="18"/>
-        </w:rPr>
-        <w:t xml:space="preserve">Different ways to transform </w:t>
-      </w:r>
-      <w:r>
-        <w:rPr>
-          <w:rFonts w:ascii="Verdana" w:eastAsia="Times New Roman" w:hAnsi="Verdana" w:cs="Times New Roman"/>
-          <w:sz w:val="18"/>
-          <w:szCs w:val="18"/>
-        </w:rPr>
-        <w:t>Message</w:t>
-      </w:r>
-      <w:r>
-        <w:rPr>
-          <w:rFonts w:ascii="Verdana" w:eastAsia="Times New Roman" w:hAnsi="Verdana" w:cs="Times New Roman"/>
-          <w:sz w:val="18"/>
-          <w:szCs w:val="18"/>
-        </w:rPr>
-        <w:t>s</w:t>
-      </w:r>
-    </w:p>
-    <w:p>
-      <w:pPr>
-        <w:numPr>
-          <w:ilvl w:val="1"/>
-          <w:numId w:val="5"/>
-        </w:numPr>
-        <w:shd w:val="clear" w:color="auto" w:fill="FFFFFF"/>
-        <w:spacing w:before="100" w:beforeAutospacing="1" w:after="100" w:afterAutospacing="1" w:line="240" w:lineRule="atLeast"/>
-        <w:rPr>
-          <w:rFonts w:ascii="Verdana" w:eastAsia="Times New Roman" w:hAnsi="Verdana" w:cs="Times New Roman"/>
-          <w:sz w:val="18"/>
-          <w:szCs w:val="18"/>
-        </w:rPr>
-      </w:pPr>
-      <w:r>
-        <w:rPr>
-          <w:rFonts w:ascii="Verdana" w:eastAsia="Times New Roman" w:hAnsi="Verdana" w:cs="Times New Roman"/>
-          <w:sz w:val="18"/>
-          <w:szCs w:val="18"/>
-        </w:rPr>
-        <w:t>Envelope Wrapper</w:t>
-      </w:r>
-    </w:p>
-    <w:p>
-      <w:pPr>
-        <w:numPr>
-          <w:ilvl w:val="1"/>
-          <w:numId w:val="5"/>
-        </w:numPr>
-        <w:shd w:val="clear" w:color="auto" w:fill="FFFFFF"/>
-        <w:spacing w:before="100" w:beforeAutospacing="1" w:after="100" w:afterAutospacing="1" w:line="240" w:lineRule="atLeast"/>
-        <w:rPr>
-          <w:rFonts w:ascii="Verdana" w:eastAsia="Times New Roman" w:hAnsi="Verdana" w:cs="Times New Roman"/>
-          <w:sz w:val="18"/>
-          <w:szCs w:val="18"/>
-        </w:rPr>
-      </w:pPr>
-      <w:r>
-        <w:rPr>
-          <w:rFonts w:ascii="Verdana" w:eastAsia="Times New Roman" w:hAnsi="Verdana" w:cs="Times New Roman"/>
-          <w:sz w:val="18"/>
-          <w:szCs w:val="18"/>
-        </w:rPr>
-        <w:t>Content</w:t>
-      </w:r>
-      <w:r>
-        <w:rPr>
-          <w:rFonts w:ascii="Verdana" w:eastAsia="Times New Roman" w:hAnsi="Verdana" w:cs="Times New Roman"/>
-          <w:sz w:val="18"/>
-          <w:szCs w:val="18"/>
-        </w:rPr>
-        <w:t xml:space="preserve"> </w:t>
-      </w:r>
-      <w:r>
-        <w:rPr>
-          <w:rFonts w:ascii="Verdana" w:eastAsia="Times New Roman" w:hAnsi="Verdana" w:cs="Times New Roman"/>
-          <w:sz w:val="18"/>
-          <w:szCs w:val="18"/>
-        </w:rPr>
-        <w:t>Enricher</w:t>
-      </w:r>
-      <w:r>
-        <w:rPr>
-          <w:rFonts w:ascii="Verdana" w:eastAsia="Times New Roman" w:hAnsi="Verdana" w:cs="Times New Roman"/>
-          <w:sz w:val="18"/>
-          <w:szCs w:val="18"/>
-        </w:rPr>
-        <w:t xml:space="preserve"> and Content Filter</w:t>
-      </w:r>
-    </w:p>
-    <w:p>
-      <w:pPr>
-        <w:numPr>
-          <w:ilvl w:val="1"/>
-          <w:numId w:val="5"/>
-        </w:numPr>
-        <w:shd w:val="clear" w:color="auto" w:fill="FFFFFF"/>
-        <w:spacing w:before="100" w:beforeAutospacing="1" w:after="100" w:afterAutospacing="1" w:line="240" w:lineRule="atLeast"/>
-        <w:rPr>
-          <w:rFonts w:ascii="Verdana" w:eastAsia="Times New Roman" w:hAnsi="Verdana" w:cs="Times New Roman"/>
-          <w:sz w:val="18"/>
-          <w:szCs w:val="18"/>
-        </w:rPr>
-      </w:pPr>
-      <w:r>
-        <w:rPr>
-          <w:rFonts w:ascii="Verdana" w:eastAsia="Times New Roman" w:hAnsi="Verdana" w:cs="Times New Roman"/>
-          <w:sz w:val="18"/>
-          <w:szCs w:val="18"/>
-        </w:rPr>
-        <w:t>Normalizer and Canonical Data Model</w:t>
-      </w:r>
-    </w:p>
-    <w:p>
-      <w:pPr>
-        <w:numPr>
-          <w:ilvl w:val="0"/>
-          <w:numId w:val="5"/>
-        </w:numPr>
-        <w:shd w:val="clear" w:color="auto" w:fill="FFFFFF"/>
-        <w:spacing w:before="100" w:beforeAutospacing="1" w:after="100" w:afterAutospacing="1" w:line="240" w:lineRule="atLeast"/>
-        <w:rPr>
-          <w:rFonts w:ascii="Verdana" w:eastAsia="Times New Roman" w:hAnsi="Verdana" w:cs="Times New Roman"/>
-          <w:sz w:val="18"/>
-          <w:szCs w:val="18"/>
-        </w:rPr>
-      </w:pPr>
-      <w:r>
-        <w:rPr>
-          <w:rFonts w:ascii="Verdana" w:eastAsia="Times New Roman" w:hAnsi="Verdana" w:cs="Times New Roman"/>
-          <w:sz w:val="18"/>
-          <w:szCs w:val="18"/>
-        </w:rPr>
-        <w:t>Understanding Messaging Endpoints</w:t>
-      </w:r>
-    </w:p>
-    <w:p>
-      <w:pPr>
-        <w:numPr>
-          <w:ilvl w:val="1"/>
-          <w:numId w:val="5"/>
-        </w:numPr>
-        <w:shd w:val="clear" w:color="auto" w:fill="FFFFFF"/>
-        <w:spacing w:before="100" w:beforeAutospacing="1" w:after="100" w:afterAutospacing="1" w:line="240" w:lineRule="atLeast"/>
-        <w:rPr>
-          <w:rFonts w:ascii="Verdana" w:eastAsia="Times New Roman" w:hAnsi="Verdana" w:cs="Times New Roman"/>
-          <w:sz w:val="18"/>
-          <w:szCs w:val="18"/>
-        </w:rPr>
-      </w:pPr>
-      <w:r>
-        <w:rPr>
-          <w:rFonts w:ascii="Verdana" w:eastAsia="Times New Roman" w:hAnsi="Verdana" w:cs="Times New Roman"/>
-          <w:sz w:val="18"/>
-          <w:szCs w:val="18"/>
-        </w:rPr>
-        <w:t>Messaging Gateway</w:t>
-      </w:r>
-    </w:p>
-    <w:p>
-      <w:pPr>
-        <w:numPr>
-          <w:ilvl w:val="1"/>
-          <w:numId w:val="5"/>
-        </w:numPr>
-        <w:shd w:val="clear" w:color="auto" w:fill="FFFFFF"/>
-        <w:spacing w:before="100" w:beforeAutospacing="1" w:after="100" w:afterAutospacing="1" w:line="240" w:lineRule="atLeast"/>
-        <w:rPr>
-          <w:rFonts w:ascii="Verdana" w:eastAsia="Times New Roman" w:hAnsi="Verdana" w:cs="Times New Roman"/>
-          <w:sz w:val="18"/>
-          <w:szCs w:val="18"/>
-        </w:rPr>
-      </w:pPr>
-      <w:r>
-        <w:rPr>
-          <w:rFonts w:ascii="Verdana" w:eastAsia="Times New Roman" w:hAnsi="Verdana" w:cs="Times New Roman"/>
-          <w:sz w:val="18"/>
-          <w:szCs w:val="18"/>
-        </w:rPr>
-        <w:t>Messaging Mapper</w:t>
-      </w:r>
-    </w:p>
-    <w:p>
-      <w:pPr>
-        <w:numPr>
-          <w:ilvl w:val="1"/>
-          <w:numId w:val="5"/>
-        </w:numPr>
-        <w:shd w:val="clear" w:color="auto" w:fill="FFFFFF"/>
-        <w:spacing w:before="100" w:beforeAutospacing="1" w:after="100" w:afterAutospacing="1" w:line="240" w:lineRule="atLeast"/>
-        <w:rPr>
-          <w:rFonts w:ascii="Verdana" w:eastAsia="Times New Roman" w:hAnsi="Verdana" w:cs="Times New Roman"/>
-          <w:sz w:val="18"/>
-          <w:szCs w:val="18"/>
-        </w:rPr>
-      </w:pPr>
-      <w:r>
-        <w:rPr>
-          <w:rFonts w:ascii="Verdana" w:eastAsia="Times New Roman" w:hAnsi="Verdana" w:cs="Times New Roman"/>
-          <w:sz w:val="18"/>
-          <w:szCs w:val="18"/>
-        </w:rPr>
-        <w:t>Transactional Client</w:t>
-      </w:r>
-    </w:p>
-    <w:p>
-      <w:pPr>
-        <w:numPr>
-          <w:ilvl w:val="1"/>
-          <w:numId w:val="5"/>
-        </w:numPr>
-        <w:shd w:val="clear" w:color="auto" w:fill="FFFFFF"/>
-        <w:spacing w:before="100" w:beforeAutospacing="1" w:after="100" w:afterAutospacing="1" w:line="240" w:lineRule="atLeast"/>
-        <w:rPr>
-          <w:rFonts w:ascii="Verdana" w:eastAsia="Times New Roman" w:hAnsi="Verdana" w:cs="Times New Roman"/>
-          <w:sz w:val="18"/>
-          <w:szCs w:val="18"/>
-        </w:rPr>
-      </w:pPr>
-      <w:r>
-        <w:rPr>
-          <w:rFonts w:ascii="Verdana" w:eastAsia="Times New Roman" w:hAnsi="Verdana" w:cs="Times New Roman"/>
-          <w:sz w:val="18"/>
-          <w:szCs w:val="18"/>
-        </w:rPr>
-        <w:t>Types of Consumers</w:t>
-      </w:r>
-    </w:p>
-    <w:p>
-      <w:pPr>
-        <w:numPr>
-          <w:ilvl w:val="2"/>
-          <w:numId w:val="5"/>
-        </w:numPr>
-        <w:shd w:val="clear" w:color="auto" w:fill="FFFFFF"/>
-        <w:spacing w:before="100" w:beforeAutospacing="1" w:after="100" w:afterAutospacing="1" w:line="240" w:lineRule="atLeast"/>
-        <w:rPr>
-          <w:rFonts w:ascii="Verdana" w:eastAsia="Times New Roman" w:hAnsi="Verdana" w:cs="Times New Roman"/>
-          <w:sz w:val="18"/>
-          <w:szCs w:val="18"/>
-        </w:rPr>
-      </w:pPr>
-      <w:r>
-        <w:rPr>
-          <w:rFonts w:ascii="Verdana" w:eastAsia="Times New Roman" w:hAnsi="Verdana" w:cs="Times New Roman"/>
-          <w:sz w:val="18"/>
-          <w:szCs w:val="18"/>
-        </w:rPr>
-        <w:t>Polling</w:t>
-      </w:r>
-    </w:p>
-    <w:p>
-      <w:pPr>
-        <w:numPr>
-          <w:ilvl w:val="2"/>
-          <w:numId w:val="5"/>
-        </w:numPr>
-        <w:shd w:val="clear" w:color="auto" w:fill="FFFFFF"/>
-        <w:spacing w:before="100" w:beforeAutospacing="1" w:after="100" w:afterAutospacing="1" w:line="240" w:lineRule="atLeast"/>
-        <w:rPr>
-          <w:rFonts w:ascii="Verdana" w:eastAsia="Times New Roman" w:hAnsi="Verdana" w:cs="Times New Roman"/>
-          <w:sz w:val="18"/>
-          <w:szCs w:val="18"/>
-        </w:rPr>
-      </w:pPr>
-      <w:r>
-        <w:rPr>
-          <w:rFonts w:ascii="Verdana" w:eastAsia="Times New Roman" w:hAnsi="Verdana" w:cs="Times New Roman"/>
-          <w:sz w:val="18"/>
-          <w:szCs w:val="18"/>
-        </w:rPr>
-        <w:t>Event Drive</w:t>
-      </w:r>
-      <w:r>
-        <w:rPr>
-          <w:rFonts w:ascii="Verdana" w:eastAsia="Times New Roman" w:hAnsi="Verdana" w:cs="Times New Roman"/>
-          <w:sz w:val="18"/>
-          <w:szCs w:val="18"/>
-        </w:rPr>
-        <w:t>n</w:t>
-      </w:r>
-    </w:p>
-    <w:p>
-      <w:pPr>
-        <w:numPr>
-          <w:ilvl w:val="2"/>
-          <w:numId w:val="5"/>
-        </w:numPr>
-        <w:shd w:val="clear" w:color="auto" w:fill="FFFFFF"/>
-        <w:spacing w:before="100" w:beforeAutospacing="1" w:after="100" w:afterAutospacing="1" w:line="240" w:lineRule="atLeast"/>
-        <w:rPr>
-          <w:rFonts w:ascii="Verdana" w:eastAsia="Times New Roman" w:hAnsi="Verdana" w:cs="Times New Roman"/>
-          <w:sz w:val="18"/>
-          <w:szCs w:val="18"/>
-        </w:rPr>
-      </w:pPr>
-      <w:r>
-        <w:rPr>
-          <w:rFonts w:ascii="Verdana" w:eastAsia="Times New Roman" w:hAnsi="Verdana" w:cs="Times New Roman"/>
-          <w:sz w:val="18"/>
-          <w:szCs w:val="18"/>
-        </w:rPr>
-        <w:t>Competing</w:t>
-      </w:r>
-    </w:p>
-    <w:p>
-      <w:pPr>
-        <w:numPr>
-          <w:ilvl w:val="2"/>
-          <w:numId w:val="5"/>
-        </w:numPr>
-        <w:shd w:val="clear" w:color="auto" w:fill="FFFFFF"/>
-        <w:spacing w:before="100" w:beforeAutospacing="1" w:after="100" w:afterAutospacing="1" w:line="240" w:lineRule="atLeast"/>
-        <w:rPr>
-          <w:rFonts w:ascii="Verdana" w:eastAsia="Times New Roman" w:hAnsi="Verdana" w:cs="Times New Roman"/>
-          <w:sz w:val="18"/>
-          <w:szCs w:val="18"/>
-        </w:rPr>
-      </w:pPr>
-      <w:r>
-        <w:rPr>
-          <w:rFonts w:ascii="Verdana" w:eastAsia="Times New Roman" w:hAnsi="Verdana" w:cs="Times New Roman"/>
-          <w:sz w:val="18"/>
-          <w:szCs w:val="18"/>
-        </w:rPr>
-        <w:t>Selective</w:t>
-      </w:r>
-    </w:p>
-    <w:p>
-      <w:pPr>
-        <w:numPr>
-          <w:ilvl w:val="1"/>
-          <w:numId w:val="5"/>
-        </w:numPr>
-        <w:shd w:val="clear" w:color="auto" w:fill="FFFFFF"/>
-        <w:spacing w:before="100" w:beforeAutospacing="1" w:after="100" w:afterAutospacing="1" w:line="240" w:lineRule="atLeast"/>
-        <w:rPr>
-          <w:rFonts w:ascii="Verdana" w:eastAsia="Times New Roman" w:hAnsi="Verdana" w:cs="Times New Roman"/>
-          <w:sz w:val="18"/>
-          <w:szCs w:val="18"/>
-        </w:rPr>
-      </w:pPr>
-      <w:r>
-        <w:rPr>
-          <w:rFonts w:ascii="Verdana" w:eastAsia="Times New Roman" w:hAnsi="Verdana" w:cs="Times New Roman"/>
-          <w:sz w:val="18"/>
-          <w:szCs w:val="18"/>
-        </w:rPr>
-        <w:t>Message Dispatcher</w:t>
-      </w:r>
-    </w:p>
-    <w:p>
-      <w:pPr>
-        <w:numPr>
-          <w:ilvl w:val="1"/>
-          <w:numId w:val="5"/>
-        </w:numPr>
-        <w:shd w:val="clear" w:color="auto" w:fill="FFFFFF"/>
-        <w:spacing w:before="100" w:beforeAutospacing="1" w:after="100" w:afterAutospacing="1" w:line="240" w:lineRule="atLeast"/>
-        <w:rPr>
-          <w:rFonts w:ascii="Verdana" w:eastAsia="Times New Roman" w:hAnsi="Verdana" w:cs="Times New Roman"/>
-          <w:sz w:val="18"/>
-          <w:szCs w:val="18"/>
-        </w:rPr>
-      </w:pPr>
-      <w:r>
-        <w:rPr>
-          <w:rFonts w:ascii="Verdana" w:eastAsia="Times New Roman" w:hAnsi="Verdana" w:cs="Times New Roman"/>
-          <w:sz w:val="18"/>
-          <w:szCs w:val="18"/>
-        </w:rPr>
-        <w:t>Idempotent Receiver</w:t>
-      </w:r>
-    </w:p>
-    <w:p>
-      <w:pPr>
-        <w:numPr>
-          <w:ilvl w:val="1"/>
-          <w:numId w:val="5"/>
-        </w:numPr>
-        <w:shd w:val="clear" w:color="auto" w:fill="FFFFFF"/>
-        <w:spacing w:before="100" w:beforeAutospacing="1" w:after="100" w:afterAutospacing="1" w:line="240" w:lineRule="atLeast"/>
-        <w:rPr>
-          <w:rFonts w:ascii="Verdana" w:eastAsia="Times New Roman" w:hAnsi="Verdana" w:cs="Times New Roman"/>
-          <w:sz w:val="18"/>
-          <w:szCs w:val="18"/>
-        </w:rPr>
-      </w:pPr>
-      <w:r>
-        <w:rPr>
-          <w:rFonts w:ascii="Verdana" w:eastAsia="Times New Roman" w:hAnsi="Verdana" w:cs="Times New Roman"/>
-          <w:sz w:val="18"/>
-          <w:szCs w:val="18"/>
-        </w:rPr>
-        <w:t>Service Activator</w:t>
-      </w:r>
-    </w:p>
-    <w:p>
-      <w:pPr>
-        <w:numPr>
-          <w:ilvl w:val="0"/>
-          <w:numId w:val="5"/>
-        </w:numPr>
-        <w:shd w:val="clear" w:color="auto" w:fill="FFFFFF"/>
-        <w:spacing w:before="100" w:beforeAutospacing="1" w:after="100" w:afterAutospacing="1" w:line="240" w:lineRule="atLeast"/>
-        <w:rPr>
-          <w:rFonts w:ascii="Verdana" w:eastAsia="Times New Roman" w:hAnsi="Verdana" w:cs="Times New Roman"/>
-          <w:sz w:val="18"/>
-          <w:szCs w:val="18"/>
-        </w:rPr>
-      </w:pPr>
-      <w:r>
-        <w:rPr>
-          <w:rFonts w:ascii="Verdana" w:eastAsia="Times New Roman" w:hAnsi="Verdana" w:cs="Times New Roman"/>
-          <w:sz w:val="18"/>
-          <w:szCs w:val="18"/>
-        </w:rPr>
-        <w:t>Case study: Demo of complete orchestration and execution of messaging system involving all the components discussed above</w:t>
-      </w:r>
-    </w:p>
-    <w:p>
-      <w:pPr>
-        <w:pStyle w:val="Heading2"/>
-      </w:pPr>
-      <w:r>
-        <w:t>Day 2 – Session 2</w:t>
-      </w:r>
-    </w:p>
-    <w:p>
-      <w:pPr>
-        <w:numPr>
-          <w:ilvl w:val="0"/>
-          <w:numId w:val="5"/>
-        </w:numPr>
-        <w:shd w:val="clear" w:color="auto" w:fill="FFFFFF"/>
-        <w:spacing w:before="100" w:beforeAutospacing="1" w:after="100" w:afterAutospacing="1" w:line="240" w:lineRule="atLeast"/>
-        <w:rPr>
-          <w:rFonts w:ascii="Verdana" w:eastAsia="Times New Roman" w:hAnsi="Verdana" w:cs="Times New Roman"/>
-          <w:sz w:val="18"/>
-          <w:szCs w:val="18"/>
-        </w:rPr>
-      </w:pPr>
-      <w:r>
-        <w:rPr>
-          <w:rFonts w:ascii="Verdana" w:eastAsia="Times New Roman" w:hAnsi="Verdana" w:cs="Times New Roman"/>
-          <w:sz w:val="18"/>
-          <w:szCs w:val="18"/>
-        </w:rPr>
-        <w:t>Best Practices in designing control systems around EAI solution</w:t>
+        <w:t>ning control systems around EAI solution</w:t>
       </w:r>
     </w:p>
     <w:p>
@@ -7924,7 +7970,7 @@
 </file>
 
 <file path=customXml/itemProps1.xml><?xml version="1.0" encoding="utf-8"?>
-<ds:datastoreItem xmlns:ds="http://schemas.openxmlformats.org/officeDocument/2006/customXml" ds:itemID="{F3DF0322-F27B-41BD-9E2C-6098F8B41BC6}">
+<ds:datastoreItem xmlns:ds="http://schemas.openxmlformats.org/officeDocument/2006/customXml" ds:itemID="{D55C075F-CEAB-4C4F-B4E5-CC4363F8E058}">
   <ds:schemaRefs>
     <ds:schemaRef ds:uri="http://schemas.openxmlformats.org/officeDocument/2006/bibliography"/>
   </ds:schemaRefs>

</xml_diff>